<commit_message>
Adding final Documentation + readme file
</commit_message>
<xml_diff>
--- a/Documentation.docx
+++ b/Documentation.docx
@@ -1,36 +1,7 @@
 
 <file path=word/document.xml><?xml version="1.0" encoding="utf-8"?>
-<w:document xmlns:wpc="http://schemas.microsoft.com/office/word/2010/wordprocessingCanvas" xmlns:cx="http://schemas.microsoft.com/office/drawing/2014/chartex" xmlns:cx1="http://schemas.microsoft.com/office/drawing/2015/9/8/chartex" xmlns:cx2="http://schemas.microsoft.com/office/drawing/2015/10/21/chartex" xmlns:cx3="http://schemas.microsoft.com/office/drawing/2016/5/9/chartex" xmlns:cx4="http://schemas.microsoft.com/office/drawing/2016/5/10/chartex" xmlns:cx5="http://schemas.microsoft.com/office/drawing/2016/5/11/chartex" xmlns:cx6="http://schemas.microsoft.com/office/drawing/2016/5/12/chartex" xmlns:cx7="http://schemas.microsoft.com/office/drawing/2016/5/13/chartex" xmlns:cx8="http://schemas.microsoft.com/office/drawing/2016/5/14/chartex" xmlns:mc="http://schemas.openxmlformats.org/markup-compatibility/2006" xmlns:aink="http://schemas.microsoft.com/office/drawing/2016/ink" xmlns:am3d="http://schemas.microsoft.com/office/drawing/2017/model3d" xmlns:o="urn:schemas-microsoft-com:office:office" xmlns:oel="http://schemas.microsoft.com/office/2019/extlst" xmlns:r="http://schemas.openxmlformats.org/officeDocument/2006/relationships" xmlns:m="http://schemas.openxmlformats.org/officeDocument/2006/math" xmlns:v="urn:schemas-microsoft-com:vml" xmlns:wp14="http://schemas.microsoft.com/office/word/2010/wordprocessingDrawing" xmlns:wp="http://schemas.openxmlformats.org/drawingml/2006/wordprocessingDrawing" xmlns:w10="urn:schemas-microsoft-com:office:word" xmlns:w="http://schemas.openxmlformats.org/wordprocessingml/2006/main" xmlns:w14="http://schemas.microsoft.com/office/word/2010/wordml" xmlns:w15="http://schemas.microsoft.com/office/word/2012/wordml" xmlns:w16cex="http://schemas.microsoft.com/office/word/2018/wordml/cex" xmlns:w16cid="http://schemas.microsoft.com/office/word/2016/wordml/cid" xmlns:w16="http://schemas.microsoft.com/office/word/2018/wordml" xmlns:w16sdtdh="http://schemas.microsoft.com/office/word/2020/wordml/sdtdatahash" xmlns:w16se="http://schemas.microsoft.com/office/word/2015/wordml/symex" xmlns:wpg="http://schemas.microsoft.com/office/word/2010/wordprocessingGroup" xmlns:wpi="http://schemas.microsoft.com/office/word/2010/wordprocessingInk" xmlns:wne="http://schemas.microsoft.com/office/word/2006/wordml" xmlns:wps="http://schemas.microsoft.com/office/word/2010/wordprocessingShape" mc:Ignorable="w14 w15 w16se w16cid w16 w16cex w16sdtdh wp14">
+<w:document xmlns:wpc="http://schemas.microsoft.com/office/word/2010/wordprocessingCanvas" xmlns:cx="http://schemas.microsoft.com/office/drawing/2014/chartex" xmlns:cx1="http://schemas.microsoft.com/office/drawing/2015/9/8/chartex" xmlns:mc="http://schemas.openxmlformats.org/markup-compatibility/2006" xmlns:o="urn:schemas-microsoft-com:office:office" xmlns:r="http://schemas.openxmlformats.org/officeDocument/2006/relationships" xmlns:m="http://schemas.openxmlformats.org/officeDocument/2006/math" xmlns:v="urn:schemas-microsoft-com:vml" xmlns:wp14="http://schemas.microsoft.com/office/word/2010/wordprocessingDrawing" xmlns:wp="http://schemas.openxmlformats.org/drawingml/2006/wordprocessingDrawing" xmlns:w10="urn:schemas-microsoft-com:office:word" xmlns:w="http://schemas.openxmlformats.org/wordprocessingml/2006/main" xmlns:w14="http://schemas.microsoft.com/office/word/2010/wordml" xmlns:w15="http://schemas.microsoft.com/office/word/2012/wordml" xmlns:w16se="http://schemas.microsoft.com/office/word/2015/wordml/symex" xmlns:wpg="http://schemas.microsoft.com/office/word/2010/wordprocessingGroup" xmlns:wpi="http://schemas.microsoft.com/office/word/2010/wordprocessingInk" xmlns:wne="http://schemas.microsoft.com/office/word/2006/wordml" xmlns:wps="http://schemas.microsoft.com/office/word/2010/wordprocessingShape" mc:Ignorable="w14 w15 w16se wp14">
   <w:body>
-    <w:p>
-      <w:pPr>
-        <w:pStyle w:val="Title"/>
-        <w:rPr>
-          <w:rFonts w:ascii="Times New Roman" w:hAnsi="Times New Roman" w:cs="Times New Roman"/>
-        </w:rPr>
-      </w:pPr>
-      <w:r>
-        <w:rPr>
-          <w:rFonts w:ascii="Times New Roman" w:hAnsi="Times New Roman" w:cs="Times New Roman"/>
-        </w:rPr>
-        <w:t>Programming Fundamentals</w:t>
-      </w:r>
-    </w:p>
-    <w:p/>
-    <w:p>
-      <w:pPr>
-        <w:pStyle w:val="Title"/>
-        <w:rPr>
-          <w:rFonts w:ascii="Times New Roman" w:hAnsi="Times New Roman" w:cs="Times New Roman"/>
-        </w:rPr>
-      </w:pPr>
-      <w:r>
-        <w:rPr>
-          <w:rFonts w:ascii="Times New Roman" w:hAnsi="Times New Roman" w:cs="Times New Roman"/>
-        </w:rPr>
-        <w:t>Instructor: Sir Mansoor</w:t>
-      </w:r>
-    </w:p>
     <w:p>
       <w:pPr>
         <w:pStyle w:val="Title"/>
@@ -56,7 +27,7 @@
           <w:b/>
           <w:bCs/>
         </w:rPr>
-        <w:t>Project Title:</w:t>
+        <w:t xml:space="preserve">                       Project Title</w:t>
       </w:r>
     </w:p>
     <w:p>
@@ -69,6 +40,16 @@
           <w:u w:val="double"/>
         </w:rPr>
       </w:pPr>
+      <w:r>
+        <w:rPr>
+          <w:b/>
+          <w:bCs/>
+          <w:sz w:val="32"/>
+          <w:szCs w:val="32"/>
+          <w:u w:val="double"/>
+        </w:rPr>
+        <w:t xml:space="preserve">                      </w:t>
+      </w:r>
     </w:p>
     <w:p>
       <w:pPr>
@@ -84,11 +65,11 @@
         <w:rPr>
           <w:b/>
           <w:bCs/>
-          <w:sz w:val="44"/>
-          <w:szCs w:val="44"/>
+          <w:sz w:val="32"/>
+          <w:szCs w:val="32"/>
           <w:u w:val="double"/>
         </w:rPr>
-        <w:t>Cafeteria Management System</w:t>
+        <w:t xml:space="preserve">                       </w:t>
       </w:r>
       <w:r>
         <w:rPr>
@@ -96,9 +77,8 @@
           <w:bCs/>
           <w:sz w:val="44"/>
           <w:szCs w:val="44"/>
-          <w:u w:val="double"/>
-        </w:rPr>
-        <w:t xml:space="preserve"> </w:t>
+        </w:rPr>
+        <w:t>Cafeteria Management System</w:t>
       </w:r>
     </w:p>
     <w:p>
@@ -114,12 +94,25 @@
     </w:p>
     <w:p>
       <w:pPr>
+        <w:rPr>
+          <w:b/>
+          <w:bCs/>
+          <w:sz w:val="32"/>
+          <w:szCs w:val="32"/>
+          <w:u w:val="double"/>
+        </w:rPr>
+      </w:pPr>
+    </w:p>
+    <w:p>
+      <w:pPr>
         <w:pStyle w:val="Heading1"/>
         <w:rPr>
           <w:rFonts w:ascii="Times New Roman" w:hAnsi="Times New Roman" w:cs="Times New Roman"/>
           <w:b/>
           <w:bCs/>
           <w:color w:val="171717" w:themeColor="background2" w:themeShade="1A"/>
+          <w:sz w:val="40"/>
+          <w:szCs w:val="40"/>
         </w:rPr>
       </w:pPr>
       <w:r>
@@ -128,10 +121,24 @@
           <w:b/>
           <w:bCs/>
           <w:color w:val="171717" w:themeColor="background2" w:themeShade="1A"/>
+          <w:sz w:val="40"/>
+          <w:szCs w:val="40"/>
+        </w:rPr>
+        <w:t xml:space="preserve">                             </w:t>
+      </w:r>
+      <w:r>
+        <w:rPr>
+          <w:rFonts w:ascii="Times New Roman" w:hAnsi="Times New Roman" w:cs="Times New Roman"/>
+          <w:b/>
+          <w:bCs/>
+          <w:color w:val="171717" w:themeColor="background2" w:themeShade="1A"/>
+          <w:sz w:val="40"/>
+          <w:szCs w:val="40"/>
         </w:rPr>
         <w:t>Group Members:</w:t>
       </w:r>
     </w:p>
+    <w:p/>
     <w:p>
       <w:pPr>
         <w:pStyle w:val="ListParagraph"/>
@@ -153,79 +160,80 @@
           <w:sz w:val="32"/>
           <w:szCs w:val="32"/>
         </w:rPr>
-        <w:t>Ayesha Tahir</w:t>
-      </w:r>
-    </w:p>
-    <w:p>
-      <w:pPr>
-        <w:pStyle w:val="ListParagraph"/>
-        <w:rPr>
-          <w:sz w:val="32"/>
-          <w:szCs w:val="32"/>
-        </w:rPr>
-      </w:pPr>
-      <w:r>
-        <w:rPr>
-          <w:sz w:val="32"/>
-          <w:szCs w:val="32"/>
-        </w:rPr>
-        <w:t>ID: F24CSC021</w:t>
-      </w:r>
-    </w:p>
-    <w:p>
-      <w:pPr>
-        <w:pStyle w:val="ListParagraph"/>
-        <w:numPr>
-          <w:ilvl w:val="0"/>
-          <w:numId w:val="1"/>
-        </w:numPr>
+        <w:t xml:space="preserve"> </w:t>
+      </w:r>
+      <w:r>
         <w:rPr>
           <w:b/>
           <w:bCs/>
           <w:sz w:val="32"/>
           <w:szCs w:val="32"/>
         </w:rPr>
-      </w:pPr>
-      <w:r>
+        <w:t>Ayesha Tahir</w:t>
+      </w:r>
+    </w:p>
+    <w:p>
+      <w:pPr>
+        <w:pStyle w:val="ListParagraph"/>
+        <w:rPr>
+          <w:sz w:val="32"/>
+          <w:szCs w:val="32"/>
+        </w:rPr>
+      </w:pPr>
+      <w:r>
+        <w:rPr>
+          <w:sz w:val="32"/>
+          <w:szCs w:val="32"/>
+        </w:rPr>
+        <w:t xml:space="preserve">                                         </w:t>
+      </w:r>
+      <w:r>
+        <w:rPr>
+          <w:sz w:val="32"/>
+          <w:szCs w:val="32"/>
+        </w:rPr>
+        <w:t>ID: F24CSC021</w:t>
+      </w:r>
+      <w:r>
+        <w:rPr>
+          <w:rFonts w:ascii="Times New Roman" w:hAnsi="Times New Roman" w:cs="Times New Roman"/>
+          <w:sz w:val="28"/>
+          <w:szCs w:val="28"/>
+        </w:rPr>
+        <w:t xml:space="preserve"> </w:t>
+      </w:r>
+      <w:r>
+        <w:rPr>
+          <w:rFonts w:ascii="Times New Roman" w:hAnsi="Times New Roman" w:cs="Times New Roman"/>
+          <w:sz w:val="28"/>
+          <w:szCs w:val="28"/>
+        </w:rPr>
+        <w:t xml:space="preserve">                                               </w:t>
+      </w:r>
+    </w:p>
+    <w:p>
+      <w:pPr>
+        <w:pStyle w:val="ListParagraph"/>
+        <w:numPr>
+          <w:ilvl w:val="0"/>
+          <w:numId w:val="1"/>
+        </w:numPr>
         <w:rPr>
           <w:b/>
           <w:bCs/>
           <w:sz w:val="32"/>
           <w:szCs w:val="32"/>
         </w:rPr>
-        <w:t xml:space="preserve">Manal Lodhi </w:t>
-      </w:r>
-    </w:p>
-    <w:p>
-      <w:pPr>
-        <w:pStyle w:val="ListParagraph"/>
-        <w:rPr>
-          <w:sz w:val="32"/>
-          <w:szCs w:val="32"/>
-        </w:rPr>
-      </w:pPr>
-      <w:r>
-        <w:rPr>
-          <w:sz w:val="32"/>
-          <w:szCs w:val="32"/>
-        </w:rPr>
-        <w:t>ID: F24BSE012</w:t>
-      </w:r>
-    </w:p>
-    <w:p>
-      <w:pPr>
-        <w:pStyle w:val="ListParagraph"/>
-        <w:numPr>
-          <w:ilvl w:val="0"/>
-          <w:numId w:val="1"/>
-        </w:numPr>
+      </w:pPr>
+      <w:r>
         <w:rPr>
           <w:b/>
           <w:bCs/>
           <w:sz w:val="32"/>
           <w:szCs w:val="32"/>
         </w:rPr>
-      </w:pPr>
+        <w:t xml:space="preserve"> </w:t>
+      </w:r>
       <w:r>
         <w:rPr>
           <w:b/>
@@ -233,7 +241,7 @@
           <w:sz w:val="32"/>
           <w:szCs w:val="32"/>
         </w:rPr>
-        <w:t>Bakhtawar Khan</w:t>
+        <w:t xml:space="preserve">Manal Lodhi </w:t>
       </w:r>
     </w:p>
     <w:p>
@@ -249,26 +257,212 @@
           <w:sz w:val="32"/>
           <w:szCs w:val="32"/>
         </w:rPr>
+        <w:t xml:space="preserve">                                          </w:t>
+      </w:r>
+      <w:r>
+        <w:rPr>
+          <w:sz w:val="32"/>
+          <w:szCs w:val="32"/>
+        </w:rPr>
+        <w:t>ID: F24BSE012</w:t>
+      </w:r>
+    </w:p>
+    <w:p>
+      <w:pPr>
+        <w:pStyle w:val="ListParagraph"/>
+        <w:numPr>
+          <w:ilvl w:val="0"/>
+          <w:numId w:val="1"/>
+        </w:numPr>
+        <w:rPr>
+          <w:b/>
+          <w:bCs/>
+          <w:sz w:val="32"/>
+          <w:szCs w:val="32"/>
+        </w:rPr>
+      </w:pPr>
+      <w:proofErr w:type="spellStart"/>
+      <w:r>
+        <w:rPr>
+          <w:b/>
+          <w:bCs/>
+          <w:sz w:val="32"/>
+          <w:szCs w:val="32"/>
+        </w:rPr>
+        <w:t>Bakhtawar</w:t>
+      </w:r>
+      <w:proofErr w:type="spellEnd"/>
+      <w:r>
+        <w:rPr>
+          <w:b/>
+          <w:bCs/>
+          <w:sz w:val="32"/>
+          <w:szCs w:val="32"/>
+        </w:rPr>
+        <w:t xml:space="preserve"> Khan</w:t>
+      </w:r>
+      <w:r>
+        <w:rPr>
+          <w:rFonts w:ascii="Times New Roman" w:hAnsi="Times New Roman" w:cs="Times New Roman"/>
+          <w:sz w:val="28"/>
+          <w:szCs w:val="28"/>
+        </w:rPr>
+        <w:t xml:space="preserve"> </w:t>
+      </w:r>
+      <w:r>
+        <w:rPr>
+          <w:rFonts w:ascii="Times New Roman" w:hAnsi="Times New Roman" w:cs="Times New Roman"/>
+          <w:sz w:val="28"/>
+          <w:szCs w:val="28"/>
+        </w:rPr>
+        <w:t xml:space="preserve">                                       </w:t>
+      </w:r>
+    </w:p>
+    <w:p>
+      <w:pPr>
+        <w:pStyle w:val="ListParagraph"/>
+        <w:rPr>
+          <w:sz w:val="32"/>
+          <w:szCs w:val="32"/>
+        </w:rPr>
+      </w:pPr>
+      <w:r>
+        <w:rPr>
+          <w:sz w:val="32"/>
+          <w:szCs w:val="32"/>
+        </w:rPr>
+        <w:t xml:space="preserve">                                          </w:t>
+      </w:r>
+      <w:r>
+        <w:rPr>
+          <w:sz w:val="32"/>
+          <w:szCs w:val="32"/>
+        </w:rPr>
         <w:t>ID: F24CSC033</w:t>
       </w:r>
     </w:p>
     <w:p>
       <w:pPr>
+        <w:rPr>
+          <w:b/>
+          <w:bCs/>
+          <w:sz w:val="32"/>
+          <w:szCs w:val="32"/>
+          <w:u w:val="double"/>
+        </w:rPr>
+      </w:pPr>
+    </w:p>
+    <w:p>
+      <w:pPr>
+        <w:rPr>
+          <w:b/>
+          <w:bCs/>
+          <w:sz w:val="32"/>
+          <w:szCs w:val="32"/>
+          <w:u w:val="double"/>
+        </w:rPr>
+      </w:pPr>
+    </w:p>
+    <w:p>
+      <w:pPr>
+        <w:pStyle w:val="Title"/>
+        <w:rPr>
+          <w:rFonts w:ascii="Times New Roman" w:hAnsi="Times New Roman" w:cs="Times New Roman"/>
+          <w:sz w:val="28"/>
+          <w:szCs w:val="28"/>
+        </w:rPr>
+      </w:pPr>
+      <w:r>
+        <w:rPr>
+          <w:rFonts w:ascii="Times New Roman" w:hAnsi="Times New Roman" w:cs="Times New Roman"/>
+          <w:sz w:val="28"/>
+          <w:szCs w:val="28"/>
+        </w:rPr>
+        <w:t xml:space="preserve"> </w:t>
+      </w:r>
+    </w:p>
+    <w:p>
+      <w:pPr>
         <w:pStyle w:val="ListParagraph"/>
         <w:rPr>
+          <w:b/>
           <w:sz w:val="36"/>
           <w:szCs w:val="36"/>
         </w:rPr>
       </w:pPr>
-    </w:p>
-    <w:p>
-      <w:pPr>
-        <w:pStyle w:val="ListParagraph"/>
-        <w:rPr>
-          <w:sz w:val="36"/>
-          <w:szCs w:val="36"/>
-        </w:rPr>
-      </w:pPr>
+      <w:r>
+        <w:rPr>
+          <w:rFonts w:ascii="Times New Roman" w:hAnsi="Times New Roman" w:cs="Times New Roman"/>
+          <w:b/>
+          <w:sz w:val="28"/>
+          <w:szCs w:val="28"/>
+        </w:rPr>
+        <w:t xml:space="preserve">                                </w:t>
+      </w:r>
+      <w:r>
+        <w:rPr>
+          <w:rFonts w:ascii="Times New Roman" w:hAnsi="Times New Roman" w:cs="Times New Roman"/>
+          <w:b/>
+          <w:sz w:val="28"/>
+          <w:szCs w:val="28"/>
+        </w:rPr>
+        <w:t>Programming Fundamentals</w:t>
+      </w:r>
+    </w:p>
+    <w:p>
+      <w:pPr>
+        <w:pStyle w:val="Title"/>
+        <w:rPr>
+          <w:rFonts w:ascii="Times New Roman" w:hAnsi="Times New Roman" w:cs="Times New Roman"/>
+          <w:sz w:val="28"/>
+          <w:szCs w:val="28"/>
+        </w:rPr>
+      </w:pPr>
+      <w:r>
+        <w:rPr>
+          <w:rFonts w:ascii="Times New Roman" w:hAnsi="Times New Roman" w:cs="Times New Roman"/>
+          <w:sz w:val="28"/>
+          <w:szCs w:val="28"/>
+        </w:rPr>
+        <w:t xml:space="preserve">                                        </w:t>
+      </w:r>
+      <w:r>
+        <w:rPr>
+          <w:rFonts w:ascii="Times New Roman" w:hAnsi="Times New Roman" w:cs="Times New Roman"/>
+          <w:sz w:val="28"/>
+          <w:szCs w:val="28"/>
+        </w:rPr>
+        <w:t xml:space="preserve">                </w:t>
+      </w:r>
+      <w:r>
+        <w:rPr>
+          <w:rFonts w:ascii="Times New Roman" w:hAnsi="Times New Roman" w:cs="Times New Roman"/>
+          <w:b/>
+          <w:sz w:val="28"/>
+          <w:szCs w:val="28"/>
+        </w:rPr>
+        <w:t xml:space="preserve">Instructor: Sir </w:t>
+      </w:r>
+      <w:proofErr w:type="spellStart"/>
+      <w:r>
+        <w:rPr>
+          <w:rFonts w:ascii="Times New Roman" w:hAnsi="Times New Roman" w:cs="Times New Roman"/>
+          <w:b/>
+          <w:sz w:val="28"/>
+          <w:szCs w:val="28"/>
+        </w:rPr>
+        <w:t>Mansoor</w:t>
+      </w:r>
+      <w:proofErr w:type="spellEnd"/>
+      <w:r>
+        <w:rPr>
+          <w:rFonts w:ascii="Times New Roman" w:hAnsi="Times New Roman" w:cs="Times New Roman"/>
+          <w:b/>
+          <w:sz w:val="28"/>
+          <w:szCs w:val="28"/>
+        </w:rPr>
+        <w:t xml:space="preserve">                      </w:t>
+      </w:r>
     </w:p>
     <w:p>
       <w:pPr>
@@ -641,21 +835,7 @@
           <w:rStyle w:val="Strong"/>
           <w:rFonts w:asciiTheme="minorHAnsi" w:eastAsiaTheme="majorEastAsia" w:hAnsiTheme="minorHAnsi" w:cstheme="minorHAnsi"/>
         </w:rPr>
-        <w:t>Fun Games</w:t>
-      </w:r>
-      <w:r>
-        <w:rPr>
-          <w:rStyle w:val="Strong"/>
-          <w:rFonts w:asciiTheme="minorHAnsi" w:eastAsiaTheme="majorEastAsia" w:hAnsiTheme="minorHAnsi" w:cstheme="minorHAnsi"/>
-        </w:rPr>
-        <w:t xml:space="preserve"> Option</w:t>
-      </w:r>
-      <w:r>
-        <w:rPr>
-          <w:rStyle w:val="Strong"/>
-          <w:rFonts w:asciiTheme="minorHAnsi" w:eastAsiaTheme="majorEastAsia" w:hAnsiTheme="minorHAnsi" w:cstheme="minorHAnsi"/>
-        </w:rPr>
-        <w:t>:</w:t>
+        <w:t>Fun Games Option:</w:t>
       </w:r>
     </w:p>
     <w:p>
@@ -1121,9 +1301,6 @@
         </w:rPr>
       </w:pPr>
       <w:r>
-        <w:t xml:space="preserve"> </w:t>
-      </w:r>
-      <w:r>
         <w:rPr>
           <w:rFonts w:ascii="Times New Roman" w:hAnsi="Times New Roman" w:cs="Times New Roman"/>
           <w:b/>
@@ -1132,6 +1309,7 @@
           <w:sz w:val="40"/>
           <w:szCs w:val="40"/>
         </w:rPr>
+        <w:lastRenderedPageBreak/>
         <w:t>Code Explanatio</w:t>
       </w:r>
       <w:r>
@@ -1158,10 +1336,15 @@
       </w:r>
     </w:p>
     <w:p>
+      <w:bookmarkStart w:id="0" w:name="_GoBack"/>
+      <w:bookmarkEnd w:id="0"/>
+    </w:p>
+    <w:p>
       <w:pPr>
         <w:pStyle w:val="Heading3"/>
         <w:rPr>
           <w:rFonts w:ascii="Times New Roman" w:hAnsi="Times New Roman" w:cs="Times New Roman"/>
+          <w:b/>
           <w:color w:val="000000" w:themeColor="text1"/>
           <w:sz w:val="36"/>
           <w:szCs w:val="36"/>
@@ -1171,7 +1354,6 @@
         <w:rPr>
           <w:rStyle w:val="Strong"/>
           <w:rFonts w:ascii="Times New Roman" w:hAnsi="Times New Roman" w:cs="Times New Roman"/>
-          <w:b w:val="0"/>
           <w:bCs w:val="0"/>
           <w:color w:val="000000" w:themeColor="text1"/>
           <w:sz w:val="36"/>
@@ -1188,8 +1370,8 @@
           <w:i w:val="0"/>
           <w:iCs w:val="0"/>
           <w:color w:val="000000" w:themeColor="text1"/>
-          <w:sz w:val="36"/>
-          <w:szCs w:val="36"/>
+          <w:sz w:val="40"/>
+          <w:szCs w:val="40"/>
         </w:rPr>
       </w:pPr>
       <w:r>
@@ -1199,8 +1381,8 @@
           <w:i w:val="0"/>
           <w:iCs w:val="0"/>
           <w:color w:val="000000" w:themeColor="text1"/>
-          <w:sz w:val="36"/>
-          <w:szCs w:val="36"/>
+          <w:sz w:val="40"/>
+          <w:szCs w:val="40"/>
         </w:rPr>
         <w:t>Structures</w:t>
       </w:r>
@@ -1223,131 +1405,115 @@
         <w:rPr>
           <w:rStyle w:val="HTMLCode"/>
           <w:rFonts w:asciiTheme="majorHAnsi" w:eastAsiaTheme="majorEastAsia" w:hAnsiTheme="majorHAnsi" w:cstheme="majorHAnsi"/>
+          <w:b/>
           <w:color w:val="000000" w:themeColor="text1"/>
           <w:sz w:val="32"/>
           <w:szCs w:val="32"/>
         </w:rPr>
-        <w:t>Menu</w:t>
-      </w:r>
+        <w:t>Menu Item</w:t>
+      </w:r>
+      <w:r>
+        <w:rPr>
+          <w:rFonts w:asciiTheme="majorHAnsi" w:hAnsiTheme="majorHAnsi" w:cstheme="majorHAnsi"/>
+          <w:color w:val="000000" w:themeColor="text1"/>
+          <w:sz w:val="32"/>
+          <w:szCs w:val="32"/>
+        </w:rPr>
+        <w:t>:</w:t>
+      </w:r>
+    </w:p>
+    <w:p>
+      <w:pPr>
+        <w:numPr>
+          <w:ilvl w:val="1"/>
+          <w:numId w:val="16"/>
+        </w:numPr>
+        <w:spacing w:before="100" w:beforeAutospacing="1" w:after="100" w:afterAutospacing="1" w:line="240" w:lineRule="auto"/>
+        <w:rPr>
+          <w:rFonts w:cstheme="minorHAnsi"/>
+          <w:color w:val="000000" w:themeColor="text1"/>
+          <w:sz w:val="24"/>
+          <w:szCs w:val="24"/>
+        </w:rPr>
+      </w:pPr>
+      <w:r>
+        <w:rPr>
+          <w:rFonts w:cstheme="minorHAnsi"/>
+          <w:color w:val="000000" w:themeColor="text1"/>
+          <w:sz w:val="24"/>
+          <w:szCs w:val="24"/>
+        </w:rPr>
+        <w:t xml:space="preserve">Represents an item on the cafe menu with two attributes: </w:t>
+      </w:r>
+      <w:r>
+        <w:rPr>
+          <w:rStyle w:val="HTMLCode"/>
+          <w:rFonts w:asciiTheme="minorHAnsi" w:eastAsiaTheme="majorEastAsia" w:hAnsiTheme="minorHAnsi" w:cstheme="minorHAnsi"/>
+          <w:color w:val="000000" w:themeColor="text1"/>
+          <w:sz w:val="24"/>
+          <w:szCs w:val="24"/>
+        </w:rPr>
+        <w:t>name</w:t>
+      </w:r>
+      <w:r>
+        <w:rPr>
+          <w:rFonts w:cstheme="minorHAnsi"/>
+          <w:color w:val="000000" w:themeColor="text1"/>
+          <w:sz w:val="24"/>
+          <w:szCs w:val="24"/>
+        </w:rPr>
+        <w:t xml:space="preserve"> (string) and </w:t>
+      </w:r>
+      <w:r>
+        <w:rPr>
+          <w:rStyle w:val="HTMLCode"/>
+          <w:rFonts w:asciiTheme="minorHAnsi" w:eastAsiaTheme="majorEastAsia" w:hAnsiTheme="minorHAnsi" w:cstheme="minorHAnsi"/>
+          <w:color w:val="000000" w:themeColor="text1"/>
+          <w:sz w:val="24"/>
+          <w:szCs w:val="24"/>
+        </w:rPr>
+        <w:t>price</w:t>
+      </w:r>
+      <w:r>
+        <w:rPr>
+          <w:rFonts w:cstheme="minorHAnsi"/>
+          <w:color w:val="000000" w:themeColor="text1"/>
+          <w:sz w:val="24"/>
+          <w:szCs w:val="24"/>
+        </w:rPr>
+        <w:t xml:space="preserve"> (double).</w:t>
+      </w:r>
+    </w:p>
+    <w:p>
+      <w:pPr>
+        <w:numPr>
+          <w:ilvl w:val="0"/>
+          <w:numId w:val="16"/>
+        </w:numPr>
+        <w:spacing w:before="100" w:beforeAutospacing="1" w:after="100" w:afterAutospacing="1" w:line="240" w:lineRule="auto"/>
+        <w:rPr>
+          <w:rFonts w:asciiTheme="majorHAnsi" w:hAnsiTheme="majorHAnsi" w:cstheme="majorHAnsi"/>
+          <w:b/>
+          <w:color w:val="000000" w:themeColor="text1"/>
+          <w:sz w:val="32"/>
+          <w:szCs w:val="32"/>
+        </w:rPr>
+      </w:pPr>
       <w:r>
         <w:rPr>
           <w:rStyle w:val="HTMLCode"/>
           <w:rFonts w:asciiTheme="majorHAnsi" w:eastAsiaTheme="majorEastAsia" w:hAnsiTheme="majorHAnsi" w:cstheme="majorHAnsi"/>
+          <w:b/>
           <w:color w:val="000000" w:themeColor="text1"/>
           <w:sz w:val="32"/>
           <w:szCs w:val="32"/>
         </w:rPr>
-        <w:t xml:space="preserve"> </w:t>
-      </w:r>
-      <w:r>
-        <w:rPr>
-          <w:rStyle w:val="HTMLCode"/>
-          <w:rFonts w:asciiTheme="majorHAnsi" w:eastAsiaTheme="majorEastAsia" w:hAnsiTheme="majorHAnsi" w:cstheme="majorHAnsi"/>
-          <w:color w:val="000000" w:themeColor="text1"/>
-          <w:sz w:val="32"/>
-          <w:szCs w:val="32"/>
-        </w:rPr>
-        <w:t>Item</w:t>
+        <w:t>User</w:t>
       </w:r>
       <w:r>
         <w:rPr>
           <w:rFonts w:asciiTheme="majorHAnsi" w:hAnsiTheme="majorHAnsi" w:cstheme="majorHAnsi"/>
-          <w:color w:val="000000" w:themeColor="text1"/>
-          <w:sz w:val="32"/>
-          <w:szCs w:val="32"/>
-        </w:rPr>
-        <w:t>:</w:t>
-      </w:r>
-    </w:p>
-    <w:p>
-      <w:pPr>
-        <w:numPr>
-          <w:ilvl w:val="1"/>
-          <w:numId w:val="16"/>
-        </w:numPr>
-        <w:spacing w:before="100" w:beforeAutospacing="1" w:after="100" w:afterAutospacing="1" w:line="240" w:lineRule="auto"/>
-        <w:rPr>
-          <w:rFonts w:cstheme="minorHAnsi"/>
-          <w:color w:val="000000" w:themeColor="text1"/>
-          <w:sz w:val="24"/>
-          <w:szCs w:val="24"/>
-        </w:rPr>
-      </w:pPr>
-      <w:r>
-        <w:rPr>
-          <w:rFonts w:cstheme="minorHAnsi"/>
-          <w:color w:val="000000" w:themeColor="text1"/>
-          <w:sz w:val="24"/>
-          <w:szCs w:val="24"/>
-        </w:rPr>
-        <w:t xml:space="preserve">Represents an item on the cafe menu with two attributes: </w:t>
-      </w:r>
-      <w:r>
-        <w:rPr>
-          <w:rStyle w:val="HTMLCode"/>
-          <w:rFonts w:asciiTheme="minorHAnsi" w:eastAsiaTheme="majorEastAsia" w:hAnsiTheme="minorHAnsi" w:cstheme="minorHAnsi"/>
-          <w:color w:val="000000" w:themeColor="text1"/>
-          <w:sz w:val="24"/>
-          <w:szCs w:val="24"/>
-        </w:rPr>
-        <w:t>name</w:t>
-      </w:r>
-      <w:r>
-        <w:rPr>
-          <w:rFonts w:cstheme="minorHAnsi"/>
-          <w:color w:val="000000" w:themeColor="text1"/>
-          <w:sz w:val="24"/>
-          <w:szCs w:val="24"/>
-        </w:rPr>
-        <w:t xml:space="preserve"> (string) and </w:t>
-      </w:r>
-      <w:r>
-        <w:rPr>
-          <w:rStyle w:val="HTMLCode"/>
-          <w:rFonts w:asciiTheme="minorHAnsi" w:eastAsiaTheme="majorEastAsia" w:hAnsiTheme="minorHAnsi" w:cstheme="minorHAnsi"/>
-          <w:color w:val="000000" w:themeColor="text1"/>
-          <w:sz w:val="24"/>
-          <w:szCs w:val="24"/>
-        </w:rPr>
-        <w:t>price</w:t>
-      </w:r>
-      <w:r>
-        <w:rPr>
-          <w:rFonts w:cstheme="minorHAnsi"/>
-          <w:color w:val="000000" w:themeColor="text1"/>
-          <w:sz w:val="24"/>
-          <w:szCs w:val="24"/>
-        </w:rPr>
-        <w:t xml:space="preserve"> (double).</w:t>
-      </w:r>
-    </w:p>
-    <w:p>
-      <w:pPr>
-        <w:numPr>
-          <w:ilvl w:val="0"/>
-          <w:numId w:val="16"/>
-        </w:numPr>
-        <w:spacing w:before="100" w:beforeAutospacing="1" w:after="100" w:afterAutospacing="1" w:line="240" w:lineRule="auto"/>
-        <w:rPr>
-          <w:rFonts w:asciiTheme="majorHAnsi" w:hAnsiTheme="majorHAnsi" w:cstheme="majorHAnsi"/>
-          <w:color w:val="000000" w:themeColor="text1"/>
-          <w:sz w:val="32"/>
-          <w:szCs w:val="32"/>
-        </w:rPr>
-      </w:pPr>
-      <w:r>
-        <w:rPr>
-          <w:rStyle w:val="HTMLCode"/>
-          <w:rFonts w:asciiTheme="majorHAnsi" w:eastAsiaTheme="majorEastAsia" w:hAnsiTheme="majorHAnsi" w:cstheme="majorHAnsi"/>
-          <w:color w:val="000000" w:themeColor="text1"/>
-          <w:sz w:val="32"/>
-          <w:szCs w:val="32"/>
-        </w:rPr>
-        <w:t>User</w:t>
-      </w:r>
-      <w:r>
-        <w:rPr>
-          <w:rFonts w:asciiTheme="majorHAnsi" w:hAnsiTheme="majorHAnsi" w:cstheme="majorHAnsi"/>
+          <w:b/>
           <w:color w:val="000000" w:themeColor="text1"/>
           <w:sz w:val="32"/>
           <w:szCs w:val="32"/>
@@ -1843,10 +2009,7 @@
         <w:spacing w:before="100" w:beforeAutospacing="1" w:after="100" w:afterAutospacing="1" w:line="240" w:lineRule="auto"/>
       </w:pPr>
       <w:r>
-        <w:t xml:space="preserve">    </w:t>
-      </w:r>
-      <w:r>
-        <w:t xml:space="preserve">These functions return a </w:t>
+        <w:t xml:space="preserve">    These functions return a </w:t>
       </w:r>
       <w:proofErr w:type="spellStart"/>
       <w:r>
@@ -1920,7 +2083,6 @@
         </w:rPr>
         <w:t xml:space="preserve">Collects user details, validates them, and returns a </w:t>
       </w:r>
-      <w:proofErr w:type="gramStart"/>
       <w:r>
         <w:rPr>
           <w:rStyle w:val="HTMLCode"/>
@@ -1930,7 +2092,6 @@
         </w:rPr>
         <w:t>User</w:t>
       </w:r>
-      <w:proofErr w:type="gramEnd"/>
       <w:r>
         <w:rPr>
           <w:rFonts w:cstheme="minorHAnsi"/>
@@ -2282,6 +2443,7 @@
           <w:sz w:val="24"/>
           <w:szCs w:val="24"/>
         </w:rPr>
+        <w:lastRenderedPageBreak/>
         <w:t>Returns a vector of hint-answer pairs.</w:t>
       </w:r>
     </w:p>
@@ -3032,7 +3194,7 @@
 </file>
 
 <file path=word/numbering.xml><?xml version="1.0" encoding="utf-8"?>
-<w:numbering xmlns:wpc="http://schemas.microsoft.com/office/word/2010/wordprocessingCanvas" xmlns:cx="http://schemas.microsoft.com/office/drawing/2014/chartex" xmlns:cx1="http://schemas.microsoft.com/office/drawing/2015/9/8/chartex" xmlns:cx2="http://schemas.microsoft.com/office/drawing/2015/10/21/chartex" xmlns:cx3="http://schemas.microsoft.com/office/drawing/2016/5/9/chartex" xmlns:cx4="http://schemas.microsoft.com/office/drawing/2016/5/10/chartex" xmlns:cx5="http://schemas.microsoft.com/office/drawing/2016/5/11/chartex" xmlns:cx6="http://schemas.microsoft.com/office/drawing/2016/5/12/chartex" xmlns:cx7="http://schemas.microsoft.com/office/drawing/2016/5/13/chartex" xmlns:cx8="http://schemas.microsoft.com/office/drawing/2016/5/14/chartex" xmlns:mc="http://schemas.openxmlformats.org/markup-compatibility/2006" xmlns:aink="http://schemas.microsoft.com/office/drawing/2016/ink" xmlns:am3d="http://schemas.microsoft.com/office/drawing/2017/model3d" xmlns:o="urn:schemas-microsoft-com:office:office" xmlns:oel="http://schemas.microsoft.com/office/2019/extlst" xmlns:r="http://schemas.openxmlformats.org/officeDocument/2006/relationships" xmlns:m="http://schemas.openxmlformats.org/officeDocument/2006/math" xmlns:v="urn:schemas-microsoft-com:vml" xmlns:wp14="http://schemas.microsoft.com/office/word/2010/wordprocessingDrawing" xmlns:wp="http://schemas.openxmlformats.org/drawingml/2006/wordprocessingDrawing" xmlns:w10="urn:schemas-microsoft-com:office:word" xmlns:w="http://schemas.openxmlformats.org/wordprocessingml/2006/main" xmlns:w14="http://schemas.microsoft.com/office/word/2010/wordml" xmlns:w15="http://schemas.microsoft.com/office/word/2012/wordml" xmlns:w16cex="http://schemas.microsoft.com/office/word/2018/wordml/cex" xmlns:w16cid="http://schemas.microsoft.com/office/word/2016/wordml/cid" xmlns:w16="http://schemas.microsoft.com/office/word/2018/wordml" xmlns:w16sdtdh="http://schemas.microsoft.com/office/word/2020/wordml/sdtdatahash" xmlns:w16se="http://schemas.microsoft.com/office/word/2015/wordml/symex" xmlns:wpg="http://schemas.microsoft.com/office/word/2010/wordprocessingGroup" xmlns:wpi="http://schemas.microsoft.com/office/word/2010/wordprocessingInk" xmlns:wne="http://schemas.microsoft.com/office/word/2006/wordml" xmlns:wps="http://schemas.microsoft.com/office/word/2010/wordprocessingShape" mc:Ignorable="w14 w15 w16se w16cid w16 w16cex w16sdtdh wp14">
+<w:numbering xmlns:wpc="http://schemas.microsoft.com/office/word/2010/wordprocessingCanvas" xmlns:cx="http://schemas.microsoft.com/office/drawing/2014/chartex" xmlns:cx1="http://schemas.microsoft.com/office/drawing/2015/9/8/chartex" xmlns:mc="http://schemas.openxmlformats.org/markup-compatibility/2006" xmlns:o="urn:schemas-microsoft-com:office:office" xmlns:r="http://schemas.openxmlformats.org/officeDocument/2006/relationships" xmlns:m="http://schemas.openxmlformats.org/officeDocument/2006/math" xmlns:v="urn:schemas-microsoft-com:vml" xmlns:wp14="http://schemas.microsoft.com/office/word/2010/wordprocessingDrawing" xmlns:wp="http://schemas.openxmlformats.org/drawingml/2006/wordprocessingDrawing" xmlns:w10="urn:schemas-microsoft-com:office:word" xmlns:w="http://schemas.openxmlformats.org/wordprocessingml/2006/main" xmlns:w14="http://schemas.microsoft.com/office/word/2010/wordml" xmlns:w15="http://schemas.microsoft.com/office/word/2012/wordml" xmlns:w16se="http://schemas.microsoft.com/office/word/2015/wordml/symex" xmlns:wpg="http://schemas.microsoft.com/office/word/2010/wordprocessingGroup" xmlns:wpi="http://schemas.microsoft.com/office/word/2010/wordprocessingInk" xmlns:wne="http://schemas.microsoft.com/office/word/2006/wordml" xmlns:wps="http://schemas.microsoft.com/office/word/2010/wordprocessingShape" mc:Ignorable="w14 w15 w16se wp14">
   <w:abstractNum w:abstractNumId="0" w15:restartNumberingAfterBreak="0">
     <w:nsid w:val="05512C4D"/>
     <w:multiLevelType w:val="multilevel"/>
@@ -3044,9 +3206,9 @@
       <w:lvlJc w:val="left"/>
       <w:pPr>
         <w:tabs>
-          <w:tab w:val="num" w:pos="720"/>
-        </w:tabs>
-        <w:ind w:left="720" w:hanging="360"/>
+          <w:tab w:val="num" w:pos="785"/>
+        </w:tabs>
+        <w:ind w:left="785" w:hanging="360"/>
       </w:pPr>
     </w:lvl>
     <w:lvl w:ilvl="1">
@@ -3055,7 +3217,7 @@
       <w:lvlText w:val=""/>
       <w:lvlJc w:val="left"/>
       <w:pPr>
-        <w:ind w:left="1440" w:hanging="360"/>
+        <w:ind w:left="1505" w:hanging="360"/>
       </w:pPr>
       <w:rPr>
         <w:rFonts w:ascii="Symbol" w:hAnsi="Symbol" w:hint="default"/>
@@ -3068,9 +3230,9 @@
       <w:lvlJc w:val="left"/>
       <w:pPr>
         <w:tabs>
-          <w:tab w:val="num" w:pos="2160"/>
-        </w:tabs>
-        <w:ind w:left="2160" w:hanging="360"/>
+          <w:tab w:val="num" w:pos="2225"/>
+        </w:tabs>
+        <w:ind w:left="2225" w:hanging="360"/>
       </w:pPr>
     </w:lvl>
     <w:lvl w:ilvl="3" w:tentative="1">
@@ -3080,9 +3242,9 @@
       <w:lvlJc w:val="left"/>
       <w:pPr>
         <w:tabs>
-          <w:tab w:val="num" w:pos="2880"/>
-        </w:tabs>
-        <w:ind w:left="2880" w:hanging="360"/>
+          <w:tab w:val="num" w:pos="2945"/>
+        </w:tabs>
+        <w:ind w:left="2945" w:hanging="360"/>
       </w:pPr>
     </w:lvl>
     <w:lvl w:ilvl="4" w:tentative="1">
@@ -3092,9 +3254,9 @@
       <w:lvlJc w:val="left"/>
       <w:pPr>
         <w:tabs>
-          <w:tab w:val="num" w:pos="3600"/>
-        </w:tabs>
-        <w:ind w:left="3600" w:hanging="360"/>
+          <w:tab w:val="num" w:pos="3665"/>
+        </w:tabs>
+        <w:ind w:left="3665" w:hanging="360"/>
       </w:pPr>
     </w:lvl>
     <w:lvl w:ilvl="5" w:tentative="1">
@@ -3104,9 +3266,9 @@
       <w:lvlJc w:val="left"/>
       <w:pPr>
         <w:tabs>
-          <w:tab w:val="num" w:pos="4320"/>
-        </w:tabs>
-        <w:ind w:left="4320" w:hanging="360"/>
+          <w:tab w:val="num" w:pos="4385"/>
+        </w:tabs>
+        <w:ind w:left="4385" w:hanging="360"/>
       </w:pPr>
     </w:lvl>
     <w:lvl w:ilvl="6" w:tentative="1">
@@ -3116,9 +3278,9 @@
       <w:lvlJc w:val="left"/>
       <w:pPr>
         <w:tabs>
-          <w:tab w:val="num" w:pos="5040"/>
-        </w:tabs>
-        <w:ind w:left="5040" w:hanging="360"/>
+          <w:tab w:val="num" w:pos="5105"/>
+        </w:tabs>
+        <w:ind w:left="5105" w:hanging="360"/>
       </w:pPr>
     </w:lvl>
     <w:lvl w:ilvl="7" w:tentative="1">
@@ -3128,9 +3290,9 @@
       <w:lvlJc w:val="left"/>
       <w:pPr>
         <w:tabs>
-          <w:tab w:val="num" w:pos="5760"/>
-        </w:tabs>
-        <w:ind w:left="5760" w:hanging="360"/>
+          <w:tab w:val="num" w:pos="5825"/>
+        </w:tabs>
+        <w:ind w:left="5825" w:hanging="360"/>
       </w:pPr>
     </w:lvl>
     <w:lvl w:ilvl="8" w:tentative="1">
@@ -3140,9 +3302,9 @@
       <w:lvlJc w:val="left"/>
       <w:pPr>
         <w:tabs>
-          <w:tab w:val="num" w:pos="6480"/>
-        </w:tabs>
-        <w:ind w:left="6480" w:hanging="360"/>
+          <w:tab w:val="num" w:pos="6545"/>
+        </w:tabs>
+        <w:ind w:left="6545" w:hanging="360"/>
       </w:pPr>
     </w:lvl>
   </w:abstractNum>
@@ -4723,7 +4885,7 @@
       <w:lvlText w:val=""/>
       <w:lvlJc w:val="left"/>
       <w:pPr>
-        <w:ind w:left="720" w:hanging="360"/>
+        <w:ind w:left="3478" w:hanging="360"/>
       </w:pPr>
       <w:rPr>
         <w:rFonts w:ascii="Symbol" w:hAnsi="Symbol" w:hint="default"/>
@@ -4735,7 +4897,7 @@
       <w:lvlText w:val="%2."/>
       <w:lvlJc w:val="left"/>
       <w:pPr>
-        <w:ind w:left="1440" w:hanging="360"/>
+        <w:ind w:left="4198" w:hanging="360"/>
       </w:pPr>
     </w:lvl>
     <w:lvl w:ilvl="2" w:tplc="0409001B" w:tentative="1">
@@ -4744,7 +4906,7 @@
       <w:lvlText w:val="%3."/>
       <w:lvlJc w:val="right"/>
       <w:pPr>
-        <w:ind w:left="2160" w:hanging="180"/>
+        <w:ind w:left="4918" w:hanging="180"/>
       </w:pPr>
     </w:lvl>
     <w:lvl w:ilvl="3" w:tplc="0409000F" w:tentative="1">
@@ -4753,7 +4915,7 @@
       <w:lvlText w:val="%4."/>
       <w:lvlJc w:val="left"/>
       <w:pPr>
-        <w:ind w:left="2880" w:hanging="360"/>
+        <w:ind w:left="5638" w:hanging="360"/>
       </w:pPr>
     </w:lvl>
     <w:lvl w:ilvl="4" w:tplc="04090019" w:tentative="1">
@@ -4762,7 +4924,7 @@
       <w:lvlText w:val="%5."/>
       <w:lvlJc w:val="left"/>
       <w:pPr>
-        <w:ind w:left="3600" w:hanging="360"/>
+        <w:ind w:left="6358" w:hanging="360"/>
       </w:pPr>
     </w:lvl>
     <w:lvl w:ilvl="5" w:tplc="0409001B" w:tentative="1">
@@ -4771,7 +4933,7 @@
       <w:lvlText w:val="%6."/>
       <w:lvlJc w:val="right"/>
       <w:pPr>
-        <w:ind w:left="4320" w:hanging="180"/>
+        <w:ind w:left="7078" w:hanging="180"/>
       </w:pPr>
     </w:lvl>
     <w:lvl w:ilvl="6" w:tplc="0409000F" w:tentative="1">
@@ -4780,7 +4942,7 @@
       <w:lvlText w:val="%7."/>
       <w:lvlJc w:val="left"/>
       <w:pPr>
-        <w:ind w:left="5040" w:hanging="360"/>
+        <w:ind w:left="7798" w:hanging="360"/>
       </w:pPr>
     </w:lvl>
     <w:lvl w:ilvl="7" w:tplc="04090019" w:tentative="1">
@@ -4789,7 +4951,7 @@
       <w:lvlText w:val="%8."/>
       <w:lvlJc w:val="left"/>
       <w:pPr>
-        <w:ind w:left="5760" w:hanging="360"/>
+        <w:ind w:left="8518" w:hanging="360"/>
       </w:pPr>
     </w:lvl>
     <w:lvl w:ilvl="8" w:tplc="0409001B" w:tentative="1">
@@ -4798,7 +4960,7 @@
       <w:lvlText w:val="%9."/>
       <w:lvlJc w:val="right"/>
       <w:pPr>
-        <w:ind w:left="6480" w:hanging="180"/>
+        <w:ind w:left="9238" w:hanging="180"/>
       </w:pPr>
     </w:lvl>
   </w:abstractNum>
@@ -5777,77 +5939,77 @@
       </w:rPr>
     </w:lvl>
   </w:abstractNum>
-  <w:num w:numId="1" w16cid:durableId="1527518078">
+  <w:num w:numId="1">
     <w:abstractNumId w:val="14"/>
   </w:num>
-  <w:num w:numId="2" w16cid:durableId="578028518">
+  <w:num w:numId="2">
     <w:abstractNumId w:val="12"/>
   </w:num>
-  <w:num w:numId="3" w16cid:durableId="1288009425">
+  <w:num w:numId="3">
     <w:abstractNumId w:val="1"/>
   </w:num>
-  <w:num w:numId="4" w16cid:durableId="693729451">
+  <w:num w:numId="4">
     <w:abstractNumId w:val="21"/>
   </w:num>
-  <w:num w:numId="5" w16cid:durableId="42606057">
+  <w:num w:numId="5">
     <w:abstractNumId w:val="6"/>
   </w:num>
-  <w:num w:numId="6" w16cid:durableId="578946471">
+  <w:num w:numId="6">
     <w:abstractNumId w:val="2"/>
   </w:num>
-  <w:num w:numId="7" w16cid:durableId="1446389850">
+  <w:num w:numId="7">
     <w:abstractNumId w:val="8"/>
   </w:num>
-  <w:num w:numId="8" w16cid:durableId="1064909916">
+  <w:num w:numId="8">
     <w:abstractNumId w:val="0"/>
   </w:num>
-  <w:num w:numId="9" w16cid:durableId="1353915929">
+  <w:num w:numId="9">
     <w:abstractNumId w:val="19"/>
   </w:num>
-  <w:num w:numId="10" w16cid:durableId="973294729">
+  <w:num w:numId="10">
     <w:abstractNumId w:val="20"/>
   </w:num>
-  <w:num w:numId="11" w16cid:durableId="1661078504">
+  <w:num w:numId="11">
     <w:abstractNumId w:val="10"/>
   </w:num>
-  <w:num w:numId="12" w16cid:durableId="1206794809">
+  <w:num w:numId="12">
     <w:abstractNumId w:val="15"/>
   </w:num>
-  <w:num w:numId="13" w16cid:durableId="2124499727">
+  <w:num w:numId="13">
     <w:abstractNumId w:val="11"/>
   </w:num>
-  <w:num w:numId="14" w16cid:durableId="1000308660">
+  <w:num w:numId="14">
     <w:abstractNumId w:val="17"/>
   </w:num>
-  <w:num w:numId="15" w16cid:durableId="1260674421">
+  <w:num w:numId="15">
     <w:abstractNumId w:val="9"/>
   </w:num>
-  <w:num w:numId="16" w16cid:durableId="1377655479">
+  <w:num w:numId="16">
     <w:abstractNumId w:val="7"/>
   </w:num>
-  <w:num w:numId="17" w16cid:durableId="1822043119">
+  <w:num w:numId="17">
     <w:abstractNumId w:val="5"/>
   </w:num>
-  <w:num w:numId="18" w16cid:durableId="1757167280">
+  <w:num w:numId="18">
     <w:abstractNumId w:val="18"/>
   </w:num>
-  <w:num w:numId="19" w16cid:durableId="739401757">
+  <w:num w:numId="19">
     <w:abstractNumId w:val="3"/>
   </w:num>
-  <w:num w:numId="20" w16cid:durableId="202182527">
+  <w:num w:numId="20">
     <w:abstractNumId w:val="4"/>
   </w:num>
-  <w:num w:numId="21" w16cid:durableId="551386524">
+  <w:num w:numId="21">
     <w:abstractNumId w:val="16"/>
   </w:num>
-  <w:num w:numId="22" w16cid:durableId="2147312275">
+  <w:num w:numId="22">
     <w:abstractNumId w:val="13"/>
   </w:num>
 </w:numbering>
 </file>
 
 <file path=word/styles.xml><?xml version="1.0" encoding="utf-8"?>
-<w:styles xmlns:mc="http://schemas.openxmlformats.org/markup-compatibility/2006" xmlns:r="http://schemas.openxmlformats.org/officeDocument/2006/relationships" xmlns:w="http://schemas.openxmlformats.org/wordprocessingml/2006/main" xmlns:w14="http://schemas.microsoft.com/office/word/2010/wordml" xmlns:w15="http://schemas.microsoft.com/office/word/2012/wordml" xmlns:w16cex="http://schemas.microsoft.com/office/word/2018/wordml/cex" xmlns:w16cid="http://schemas.microsoft.com/office/word/2016/wordml/cid" xmlns:w16="http://schemas.microsoft.com/office/word/2018/wordml" xmlns:w16sdtdh="http://schemas.microsoft.com/office/word/2020/wordml/sdtdatahash" xmlns:w16se="http://schemas.microsoft.com/office/word/2015/wordml/symex" mc:Ignorable="w14 w15 w16se w16cid w16 w16cex w16sdtdh">
+<w:styles xmlns:mc="http://schemas.openxmlformats.org/markup-compatibility/2006" xmlns:r="http://schemas.openxmlformats.org/officeDocument/2006/relationships" xmlns:w="http://schemas.openxmlformats.org/wordprocessingml/2006/main" xmlns:w14="http://schemas.microsoft.com/office/word/2010/wordml" xmlns:w15="http://schemas.microsoft.com/office/word/2012/wordml" xmlns:w16se="http://schemas.microsoft.com/office/word/2015/wordml/symex" mc:Ignorable="w14 w15 w16se">
   <w:docDefaults>
     <w:rPrDefault>
       <w:rPr>
@@ -5863,7 +6025,7 @@
       </w:pPr>
     </w:pPrDefault>
   </w:docDefaults>
-  <w:latentStyles w:defLockedState="0" w:defUIPriority="99" w:defSemiHidden="0" w:defUnhideWhenUsed="0" w:defQFormat="0" w:count="376">
+  <w:latentStyles w:defLockedState="0" w:defUIPriority="99" w:defSemiHidden="0" w:defUnhideWhenUsed="0" w:defQFormat="0" w:count="371">
     <w:lsdException w:name="Normal" w:uiPriority="0" w:qFormat="1"/>
     <w:lsdException w:name="heading 1" w:uiPriority="9" w:qFormat="1"/>
     <w:lsdException w:name="heading 2" w:semiHidden="1" w:uiPriority="9" w:unhideWhenUsed="1" w:qFormat="1"/>
@@ -6235,11 +6397,6 @@
     <w:lsdException w:name="List Table 5 Dark Accent 6" w:uiPriority="50"/>
     <w:lsdException w:name="List Table 6 Colorful Accent 6" w:uiPriority="51"/>
     <w:lsdException w:name="List Table 7 Colorful Accent 6" w:uiPriority="52"/>
-    <w:lsdException w:name="Mention" w:semiHidden="1" w:unhideWhenUsed="1"/>
-    <w:lsdException w:name="Smart Hyperlink" w:semiHidden="1" w:unhideWhenUsed="1"/>
-    <w:lsdException w:name="Hashtag" w:semiHidden="1" w:unhideWhenUsed="1"/>
-    <w:lsdException w:name="Unresolved Mention" w:semiHidden="1" w:unhideWhenUsed="1"/>
-    <w:lsdException w:name="Smart Link" w:semiHidden="1" w:unhideWhenUsed="1"/>
   </w:latentStyles>
   <w:style w:type="paragraph" w:default="1" w:styleId="Normal">
     <w:name w:val="Normal"/>
@@ -6798,7 +6955,7 @@
 </file>
 
 <file path=customXml/itemProps1.xml><?xml version="1.0" encoding="utf-8"?>
-<ds:datastoreItem xmlns:ds="http://schemas.openxmlformats.org/officeDocument/2006/customXml" ds:itemID="{4F09C0BE-CCF5-4CC3-A2DA-45C2985B5873}">
+<ds:datastoreItem xmlns:ds="http://schemas.openxmlformats.org/officeDocument/2006/customXml" ds:itemID="{1DF2D7C7-FE4C-4C9F-8F9B-16212EB332EB}">
   <ds:schemaRefs>
     <ds:schemaRef ds:uri="http://schemas.openxmlformats.org/officeDocument/2006/bibliography"/>
   </ds:schemaRefs>

</xml_diff>

<commit_message>
do changes in heading
</commit_message>
<xml_diff>
--- a/Documentation.docx
+++ b/Documentation.docx
@@ -1,6 +1,6 @@
 
 <file path=word/document.xml><?xml version="1.0" encoding="utf-8"?>
-<w:document xmlns:wpc="http://schemas.microsoft.com/office/word/2010/wordprocessingCanvas" xmlns:cx="http://schemas.microsoft.com/office/drawing/2014/chartex" xmlns:cx1="http://schemas.microsoft.com/office/drawing/2015/9/8/chartex" xmlns:mc="http://schemas.openxmlformats.org/markup-compatibility/2006" xmlns:o="urn:schemas-microsoft-com:office:office" xmlns:r="http://schemas.openxmlformats.org/officeDocument/2006/relationships" xmlns:m="http://schemas.openxmlformats.org/officeDocument/2006/math" xmlns:v="urn:schemas-microsoft-com:vml" xmlns:wp14="http://schemas.microsoft.com/office/word/2010/wordprocessingDrawing" xmlns:wp="http://schemas.openxmlformats.org/drawingml/2006/wordprocessingDrawing" xmlns:w10="urn:schemas-microsoft-com:office:word" xmlns:w="http://schemas.openxmlformats.org/wordprocessingml/2006/main" xmlns:w14="http://schemas.microsoft.com/office/word/2010/wordml" xmlns:w15="http://schemas.microsoft.com/office/word/2012/wordml" xmlns:w16se="http://schemas.microsoft.com/office/word/2015/wordml/symex" xmlns:wpg="http://schemas.microsoft.com/office/word/2010/wordprocessingGroup" xmlns:wpi="http://schemas.microsoft.com/office/word/2010/wordprocessingInk" xmlns:wne="http://schemas.microsoft.com/office/word/2006/wordml" xmlns:wps="http://schemas.microsoft.com/office/word/2010/wordprocessingShape" mc:Ignorable="w14 w15 w16se wp14">
+<w:document xmlns:wpc="http://schemas.microsoft.com/office/word/2010/wordprocessingCanvas" xmlns:cx="http://schemas.microsoft.com/office/drawing/2014/chartex" xmlns:cx1="http://schemas.microsoft.com/office/drawing/2015/9/8/chartex" xmlns:cx2="http://schemas.microsoft.com/office/drawing/2015/10/21/chartex" xmlns:cx3="http://schemas.microsoft.com/office/drawing/2016/5/9/chartex" xmlns:cx4="http://schemas.microsoft.com/office/drawing/2016/5/10/chartex" xmlns:cx5="http://schemas.microsoft.com/office/drawing/2016/5/11/chartex" xmlns:cx6="http://schemas.microsoft.com/office/drawing/2016/5/12/chartex" xmlns:cx7="http://schemas.microsoft.com/office/drawing/2016/5/13/chartex" xmlns:cx8="http://schemas.microsoft.com/office/drawing/2016/5/14/chartex" xmlns:mc="http://schemas.openxmlformats.org/markup-compatibility/2006" xmlns:aink="http://schemas.microsoft.com/office/drawing/2016/ink" xmlns:am3d="http://schemas.microsoft.com/office/drawing/2017/model3d" xmlns:o="urn:schemas-microsoft-com:office:office" xmlns:oel="http://schemas.microsoft.com/office/2019/extlst" xmlns:r="http://schemas.openxmlformats.org/officeDocument/2006/relationships" xmlns:m="http://schemas.openxmlformats.org/officeDocument/2006/math" xmlns:v="urn:schemas-microsoft-com:vml" xmlns:wp14="http://schemas.microsoft.com/office/word/2010/wordprocessingDrawing" xmlns:wp="http://schemas.openxmlformats.org/drawingml/2006/wordprocessingDrawing" xmlns:w10="urn:schemas-microsoft-com:office:word" xmlns:w="http://schemas.openxmlformats.org/wordprocessingml/2006/main" xmlns:w14="http://schemas.microsoft.com/office/word/2010/wordml" xmlns:w15="http://schemas.microsoft.com/office/word/2012/wordml" xmlns:w16cex="http://schemas.microsoft.com/office/word/2018/wordml/cex" xmlns:w16cid="http://schemas.microsoft.com/office/word/2016/wordml/cid" xmlns:w16="http://schemas.microsoft.com/office/word/2018/wordml" xmlns:w16sdtdh="http://schemas.microsoft.com/office/word/2020/wordml/sdtdatahash" xmlns:w16se="http://schemas.microsoft.com/office/word/2015/wordml/symex" xmlns:wpg="http://schemas.microsoft.com/office/word/2010/wordprocessingGroup" xmlns:wpi="http://schemas.microsoft.com/office/word/2010/wordprocessingInk" xmlns:wne="http://schemas.microsoft.com/office/word/2006/wordml" xmlns:wps="http://schemas.microsoft.com/office/word/2010/wordprocessingShape" mc:Ignorable="w14 w15 w16se w16cid w16 w16cex w16sdtdh wp14">
   <w:body>
     <w:p>
       <w:pPr>
@@ -67,9 +67,8 @@
           <w:bCs/>
           <w:sz w:val="32"/>
           <w:szCs w:val="32"/>
-          <w:u w:val="double"/>
-        </w:rPr>
-        <w:t xml:space="preserve">                       </w:t>
+        </w:rPr>
+        <w:t xml:space="preserve">                      </w:t>
       </w:r>
       <w:r>
         <w:rPr>
@@ -281,7 +280,6 @@
           <w:szCs w:val="32"/>
         </w:rPr>
       </w:pPr>
-      <w:proofErr w:type="spellStart"/>
       <w:r>
         <w:rPr>
           <w:b/>
@@ -289,17 +287,7 @@
           <w:sz w:val="32"/>
           <w:szCs w:val="32"/>
         </w:rPr>
-        <w:t>Bakhtawar</w:t>
-      </w:r>
-      <w:proofErr w:type="spellEnd"/>
-      <w:r>
-        <w:rPr>
-          <w:b/>
-          <w:bCs/>
-          <w:sz w:val="32"/>
-          <w:szCs w:val="32"/>
-        </w:rPr>
-        <w:t xml:space="preserve"> Khan</w:t>
+        <w:t>Bakhtawar Khan</w:t>
       </w:r>
       <w:r>
         <w:rPr>
@@ -424,15 +412,7 @@
           <w:sz w:val="28"/>
           <w:szCs w:val="28"/>
         </w:rPr>
-        <w:t xml:space="preserve">                                        </w:t>
-      </w:r>
-      <w:r>
-        <w:rPr>
-          <w:rFonts w:ascii="Times New Roman" w:hAnsi="Times New Roman" w:cs="Times New Roman"/>
-          <w:sz w:val="28"/>
-          <w:szCs w:val="28"/>
-        </w:rPr>
-        <w:t xml:space="preserve">                </w:t>
+        <w:t xml:space="preserve">                                                        </w:t>
       </w:r>
       <w:r>
         <w:rPr>
@@ -441,27 +421,7 @@
           <w:sz w:val="28"/>
           <w:szCs w:val="28"/>
         </w:rPr>
-        <w:t xml:space="preserve">Instructor: Sir </w:t>
-      </w:r>
-      <w:proofErr w:type="spellStart"/>
-      <w:r>
-        <w:rPr>
-          <w:rFonts w:ascii="Times New Roman" w:hAnsi="Times New Roman" w:cs="Times New Roman"/>
-          <w:b/>
-          <w:sz w:val="28"/>
-          <w:szCs w:val="28"/>
-        </w:rPr>
-        <w:t>Mansoor</w:t>
-      </w:r>
-      <w:proofErr w:type="spellEnd"/>
-      <w:r>
-        <w:rPr>
-          <w:rFonts w:ascii="Times New Roman" w:hAnsi="Times New Roman" w:cs="Times New Roman"/>
-          <w:b/>
-          <w:sz w:val="28"/>
-          <w:szCs w:val="28"/>
-        </w:rPr>
-        <w:t xml:space="preserve">                      </w:t>
+        <w:t xml:space="preserve">Instructor: Sir Mansoor                      </w:t>
       </w:r>
     </w:p>
     <w:p>
@@ -1309,7 +1269,6 @@
           <w:sz w:val="40"/>
           <w:szCs w:val="40"/>
         </w:rPr>
-        <w:lastRenderedPageBreak/>
         <w:t>Code Explanatio</w:t>
       </w:r>
       <w:r>
@@ -1335,10 +1294,7 @@
         <w:t>:</w:t>
       </w:r>
     </w:p>
-    <w:p>
-      <w:bookmarkStart w:id="0" w:name="_GoBack"/>
-      <w:bookmarkEnd w:id="0"/>
-    </w:p>
+    <w:p/>
     <w:p>
       <w:pPr>
         <w:pStyle w:val="Heading3"/>
@@ -2443,7 +2399,6 @@
           <w:sz w:val="24"/>
           <w:szCs w:val="24"/>
         </w:rPr>
-        <w:lastRenderedPageBreak/>
         <w:t>Returns a vector of hint-answer pairs.</w:t>
       </w:r>
     </w:p>
@@ -3194,7 +3149,7 @@
 </file>
 
 <file path=word/numbering.xml><?xml version="1.0" encoding="utf-8"?>
-<w:numbering xmlns:wpc="http://schemas.microsoft.com/office/word/2010/wordprocessingCanvas" xmlns:cx="http://schemas.microsoft.com/office/drawing/2014/chartex" xmlns:cx1="http://schemas.microsoft.com/office/drawing/2015/9/8/chartex" xmlns:mc="http://schemas.openxmlformats.org/markup-compatibility/2006" xmlns:o="urn:schemas-microsoft-com:office:office" xmlns:r="http://schemas.openxmlformats.org/officeDocument/2006/relationships" xmlns:m="http://schemas.openxmlformats.org/officeDocument/2006/math" xmlns:v="urn:schemas-microsoft-com:vml" xmlns:wp14="http://schemas.microsoft.com/office/word/2010/wordprocessingDrawing" xmlns:wp="http://schemas.openxmlformats.org/drawingml/2006/wordprocessingDrawing" xmlns:w10="urn:schemas-microsoft-com:office:word" xmlns:w="http://schemas.openxmlformats.org/wordprocessingml/2006/main" xmlns:w14="http://schemas.microsoft.com/office/word/2010/wordml" xmlns:w15="http://schemas.microsoft.com/office/word/2012/wordml" xmlns:w16se="http://schemas.microsoft.com/office/word/2015/wordml/symex" xmlns:wpg="http://schemas.microsoft.com/office/word/2010/wordprocessingGroup" xmlns:wpi="http://schemas.microsoft.com/office/word/2010/wordprocessingInk" xmlns:wne="http://schemas.microsoft.com/office/word/2006/wordml" xmlns:wps="http://schemas.microsoft.com/office/word/2010/wordprocessingShape" mc:Ignorable="w14 w15 w16se wp14">
+<w:numbering xmlns:wpc="http://schemas.microsoft.com/office/word/2010/wordprocessingCanvas" xmlns:cx="http://schemas.microsoft.com/office/drawing/2014/chartex" xmlns:cx1="http://schemas.microsoft.com/office/drawing/2015/9/8/chartex" xmlns:cx2="http://schemas.microsoft.com/office/drawing/2015/10/21/chartex" xmlns:cx3="http://schemas.microsoft.com/office/drawing/2016/5/9/chartex" xmlns:cx4="http://schemas.microsoft.com/office/drawing/2016/5/10/chartex" xmlns:cx5="http://schemas.microsoft.com/office/drawing/2016/5/11/chartex" xmlns:cx6="http://schemas.microsoft.com/office/drawing/2016/5/12/chartex" xmlns:cx7="http://schemas.microsoft.com/office/drawing/2016/5/13/chartex" xmlns:cx8="http://schemas.microsoft.com/office/drawing/2016/5/14/chartex" xmlns:mc="http://schemas.openxmlformats.org/markup-compatibility/2006" xmlns:aink="http://schemas.microsoft.com/office/drawing/2016/ink" xmlns:am3d="http://schemas.microsoft.com/office/drawing/2017/model3d" xmlns:o="urn:schemas-microsoft-com:office:office" xmlns:oel="http://schemas.microsoft.com/office/2019/extlst" xmlns:r="http://schemas.openxmlformats.org/officeDocument/2006/relationships" xmlns:m="http://schemas.openxmlformats.org/officeDocument/2006/math" xmlns:v="urn:schemas-microsoft-com:vml" xmlns:wp14="http://schemas.microsoft.com/office/word/2010/wordprocessingDrawing" xmlns:wp="http://schemas.openxmlformats.org/drawingml/2006/wordprocessingDrawing" xmlns:w10="urn:schemas-microsoft-com:office:word" xmlns:w="http://schemas.openxmlformats.org/wordprocessingml/2006/main" xmlns:w14="http://schemas.microsoft.com/office/word/2010/wordml" xmlns:w15="http://schemas.microsoft.com/office/word/2012/wordml" xmlns:w16cex="http://schemas.microsoft.com/office/word/2018/wordml/cex" xmlns:w16cid="http://schemas.microsoft.com/office/word/2016/wordml/cid" xmlns:w16="http://schemas.microsoft.com/office/word/2018/wordml" xmlns:w16sdtdh="http://schemas.microsoft.com/office/word/2020/wordml/sdtdatahash" xmlns:w16se="http://schemas.microsoft.com/office/word/2015/wordml/symex" xmlns:wpg="http://schemas.microsoft.com/office/word/2010/wordprocessingGroup" xmlns:wpi="http://schemas.microsoft.com/office/word/2010/wordprocessingInk" xmlns:wne="http://schemas.microsoft.com/office/word/2006/wordml" xmlns:wps="http://schemas.microsoft.com/office/word/2010/wordprocessingShape" mc:Ignorable="w14 w15 w16se w16cid w16 w16cex w16sdtdh wp14">
   <w:abstractNum w:abstractNumId="0" w15:restartNumberingAfterBreak="0">
     <w:nsid w:val="05512C4D"/>
     <w:multiLevelType w:val="multilevel"/>
@@ -5939,77 +5894,77 @@
       </w:rPr>
     </w:lvl>
   </w:abstractNum>
-  <w:num w:numId="1">
+  <w:num w:numId="1" w16cid:durableId="2102946253">
     <w:abstractNumId w:val="14"/>
   </w:num>
-  <w:num w:numId="2">
+  <w:num w:numId="2" w16cid:durableId="1734157292">
     <w:abstractNumId w:val="12"/>
   </w:num>
-  <w:num w:numId="3">
+  <w:num w:numId="3" w16cid:durableId="1036391706">
     <w:abstractNumId w:val="1"/>
   </w:num>
-  <w:num w:numId="4">
+  <w:num w:numId="4" w16cid:durableId="106122319">
     <w:abstractNumId w:val="21"/>
   </w:num>
-  <w:num w:numId="5">
+  <w:num w:numId="5" w16cid:durableId="1201286627">
     <w:abstractNumId w:val="6"/>
   </w:num>
-  <w:num w:numId="6">
+  <w:num w:numId="6" w16cid:durableId="1771270455">
     <w:abstractNumId w:val="2"/>
   </w:num>
-  <w:num w:numId="7">
+  <w:num w:numId="7" w16cid:durableId="1477405989">
     <w:abstractNumId w:val="8"/>
   </w:num>
-  <w:num w:numId="8">
+  <w:num w:numId="8" w16cid:durableId="1371300955">
     <w:abstractNumId w:val="0"/>
   </w:num>
-  <w:num w:numId="9">
+  <w:num w:numId="9" w16cid:durableId="959142260">
     <w:abstractNumId w:val="19"/>
   </w:num>
-  <w:num w:numId="10">
+  <w:num w:numId="10" w16cid:durableId="174153578">
     <w:abstractNumId w:val="20"/>
   </w:num>
-  <w:num w:numId="11">
+  <w:num w:numId="11" w16cid:durableId="30150087">
     <w:abstractNumId w:val="10"/>
   </w:num>
-  <w:num w:numId="12">
+  <w:num w:numId="12" w16cid:durableId="420611181">
     <w:abstractNumId w:val="15"/>
   </w:num>
-  <w:num w:numId="13">
+  <w:num w:numId="13" w16cid:durableId="751856161">
     <w:abstractNumId w:val="11"/>
   </w:num>
-  <w:num w:numId="14">
+  <w:num w:numId="14" w16cid:durableId="546986665">
     <w:abstractNumId w:val="17"/>
   </w:num>
-  <w:num w:numId="15">
+  <w:num w:numId="15" w16cid:durableId="899364034">
     <w:abstractNumId w:val="9"/>
   </w:num>
-  <w:num w:numId="16">
+  <w:num w:numId="16" w16cid:durableId="1515412014">
     <w:abstractNumId w:val="7"/>
   </w:num>
-  <w:num w:numId="17">
+  <w:num w:numId="17" w16cid:durableId="1709911167">
     <w:abstractNumId w:val="5"/>
   </w:num>
-  <w:num w:numId="18">
+  <w:num w:numId="18" w16cid:durableId="2050689400">
     <w:abstractNumId w:val="18"/>
   </w:num>
-  <w:num w:numId="19">
+  <w:num w:numId="19" w16cid:durableId="1482305645">
     <w:abstractNumId w:val="3"/>
   </w:num>
-  <w:num w:numId="20">
+  <w:num w:numId="20" w16cid:durableId="354036451">
     <w:abstractNumId w:val="4"/>
   </w:num>
-  <w:num w:numId="21">
+  <w:num w:numId="21" w16cid:durableId="1450736678">
     <w:abstractNumId w:val="16"/>
   </w:num>
-  <w:num w:numId="22">
+  <w:num w:numId="22" w16cid:durableId="1905724169">
     <w:abstractNumId w:val="13"/>
   </w:num>
 </w:numbering>
 </file>
 
 <file path=word/styles.xml><?xml version="1.0" encoding="utf-8"?>
-<w:styles xmlns:mc="http://schemas.openxmlformats.org/markup-compatibility/2006" xmlns:r="http://schemas.openxmlformats.org/officeDocument/2006/relationships" xmlns:w="http://schemas.openxmlformats.org/wordprocessingml/2006/main" xmlns:w14="http://schemas.microsoft.com/office/word/2010/wordml" xmlns:w15="http://schemas.microsoft.com/office/word/2012/wordml" xmlns:w16se="http://schemas.microsoft.com/office/word/2015/wordml/symex" mc:Ignorable="w14 w15 w16se">
+<w:styles xmlns:mc="http://schemas.openxmlformats.org/markup-compatibility/2006" xmlns:r="http://schemas.openxmlformats.org/officeDocument/2006/relationships" xmlns:w="http://schemas.openxmlformats.org/wordprocessingml/2006/main" xmlns:w14="http://schemas.microsoft.com/office/word/2010/wordml" xmlns:w15="http://schemas.microsoft.com/office/word/2012/wordml" xmlns:w16cex="http://schemas.microsoft.com/office/word/2018/wordml/cex" xmlns:w16cid="http://schemas.microsoft.com/office/word/2016/wordml/cid" xmlns:w16="http://schemas.microsoft.com/office/word/2018/wordml" xmlns:w16sdtdh="http://schemas.microsoft.com/office/word/2020/wordml/sdtdatahash" xmlns:w16se="http://schemas.microsoft.com/office/word/2015/wordml/symex" mc:Ignorable="w14 w15 w16se w16cid w16 w16cex w16sdtdh">
   <w:docDefaults>
     <w:rPrDefault>
       <w:rPr>
@@ -6025,7 +5980,7 @@
       </w:pPr>
     </w:pPrDefault>
   </w:docDefaults>
-  <w:latentStyles w:defLockedState="0" w:defUIPriority="99" w:defSemiHidden="0" w:defUnhideWhenUsed="0" w:defQFormat="0" w:count="371">
+  <w:latentStyles w:defLockedState="0" w:defUIPriority="99" w:defSemiHidden="0" w:defUnhideWhenUsed="0" w:defQFormat="0" w:count="376">
     <w:lsdException w:name="Normal" w:uiPriority="0" w:qFormat="1"/>
     <w:lsdException w:name="heading 1" w:uiPriority="9" w:qFormat="1"/>
     <w:lsdException w:name="heading 2" w:semiHidden="1" w:uiPriority="9" w:unhideWhenUsed="1" w:qFormat="1"/>
@@ -6131,7 +6086,6 @@
     <w:lsdException w:name="HTML Sample" w:semiHidden="1" w:unhideWhenUsed="1"/>
     <w:lsdException w:name="HTML Typewriter" w:semiHidden="1" w:unhideWhenUsed="1"/>
     <w:lsdException w:name="HTML Variable" w:semiHidden="1" w:unhideWhenUsed="1"/>
-    <w:lsdException w:name="Normal Table" w:semiHidden="1" w:unhideWhenUsed="1"/>
     <w:lsdException w:name="annotation subject" w:semiHidden="1" w:unhideWhenUsed="1"/>
     <w:lsdException w:name="No List" w:semiHidden="1" w:unhideWhenUsed="1"/>
     <w:lsdException w:name="Outline List 1" w:semiHidden="1" w:unhideWhenUsed="1"/>
@@ -6174,11 +6128,8 @@
     <w:lsdException w:name="Table Contemporary" w:semiHidden="1" w:unhideWhenUsed="1"/>
     <w:lsdException w:name="Table Elegant" w:semiHidden="1" w:unhideWhenUsed="1"/>
     <w:lsdException w:name="Table Professional" w:semiHidden="1" w:unhideWhenUsed="1"/>
-    <w:lsdException w:name="Table Subtle 1" w:semiHidden="1" w:unhideWhenUsed="1"/>
     <w:lsdException w:name="Table Subtle 2" w:semiHidden="1" w:unhideWhenUsed="1"/>
     <w:lsdException w:name="Table Web 1" w:semiHidden="1" w:unhideWhenUsed="1"/>
-    <w:lsdException w:name="Table Web 2" w:semiHidden="1" w:unhideWhenUsed="1"/>
-    <w:lsdException w:name="Table Web 3" w:semiHidden="1" w:unhideWhenUsed="1"/>
     <w:lsdException w:name="Balloon Text" w:semiHidden="1" w:unhideWhenUsed="1"/>
     <w:lsdException w:name="Table Grid" w:uiPriority="39"/>
     <w:lsdException w:name="Table Theme" w:semiHidden="1" w:unhideWhenUsed="1"/>
@@ -6397,6 +6348,11 @@
     <w:lsdException w:name="List Table 5 Dark Accent 6" w:uiPriority="50"/>
     <w:lsdException w:name="List Table 6 Colorful Accent 6" w:uiPriority="51"/>
     <w:lsdException w:name="List Table 7 Colorful Accent 6" w:uiPriority="52"/>
+    <w:lsdException w:name="Mention" w:semiHidden="1" w:unhideWhenUsed="1"/>
+    <w:lsdException w:name="Smart Hyperlink" w:semiHidden="1" w:unhideWhenUsed="1"/>
+    <w:lsdException w:name="Hashtag" w:semiHidden="1" w:unhideWhenUsed="1"/>
+    <w:lsdException w:name="Unresolved Mention" w:semiHidden="1" w:unhideWhenUsed="1"/>
+    <w:lsdException w:name="Smart Link" w:semiHidden="1" w:unhideWhenUsed="1"/>
   </w:latentStyles>
   <w:style w:type="paragraph" w:default="1" w:styleId="Normal">
     <w:name w:val="Normal"/>

</xml_diff>

<commit_message>
added key components in file
</commit_message>
<xml_diff>
--- a/Documentation.docx
+++ b/Documentation.docx
@@ -1322,7 +1322,7 @@
       <w:pPr>
         <w:pStyle w:val="Heading4"/>
         <w:rPr>
-          <w:rFonts w:cstheme="majorHAnsi"/>
+          <w:rFonts w:ascii="Times New Roman" w:hAnsi="Times New Roman" w:cs="Times New Roman"/>
           <w:i w:val="0"/>
           <w:iCs w:val="0"/>
           <w:color w:val="000000" w:themeColor="text1"/>
@@ -1333,7 +1333,7 @@
       <w:r>
         <w:rPr>
           <w:rStyle w:val="Strong"/>
-          <w:rFonts w:cstheme="majorHAnsi"/>
+          <w:rFonts w:ascii="Times New Roman" w:hAnsi="Times New Roman" w:cs="Times New Roman"/>
           <w:i w:val="0"/>
           <w:iCs w:val="0"/>
           <w:color w:val="000000" w:themeColor="text1"/>
@@ -1569,6 +1569,7 @@
       <w:pPr>
         <w:pStyle w:val="Heading4"/>
         <w:rPr>
+          <w:rFonts w:ascii="Times New Roman" w:hAnsi="Times New Roman" w:cs="Times New Roman"/>
           <w:i w:val="0"/>
           <w:iCs w:val="0"/>
           <w:color w:val="000000" w:themeColor="text1"/>
@@ -1579,6 +1580,7 @@
       <w:r>
         <w:rPr>
           <w:rStyle w:val="Strong"/>
+          <w:rFonts w:ascii="Times New Roman" w:hAnsi="Times New Roman" w:cs="Times New Roman"/>
           <w:i w:val="0"/>
           <w:iCs w:val="0"/>
           <w:color w:val="000000" w:themeColor="text1"/>
@@ -2996,6 +2998,422 @@
           <w:szCs w:val="24"/>
         </w:rPr>
         <w:t>.</w:t>
+      </w:r>
+    </w:p>
+    <w:p>
+      <w:pPr>
+        <w:pStyle w:val="Heading3"/>
+        <w:rPr>
+          <w:rFonts w:ascii="Times New Roman" w:hAnsi="Times New Roman" w:cs="Times New Roman"/>
+          <w:b/>
+          <w:bCs/>
+          <w:color w:val="000000" w:themeColor="text1"/>
+          <w:sz w:val="40"/>
+          <w:szCs w:val="40"/>
+        </w:rPr>
+      </w:pPr>
+      <w:r>
+        <w:rPr>
+          <w:rFonts w:ascii="Times New Roman" w:hAnsi="Times New Roman" w:cs="Times New Roman"/>
+          <w:b/>
+          <w:bCs/>
+          <w:color w:val="000000" w:themeColor="text1"/>
+          <w:sz w:val="40"/>
+          <w:szCs w:val="40"/>
+        </w:rPr>
+        <w:t>File Handling</w:t>
+      </w:r>
+    </w:p>
+    <w:p>
+      <w:pPr>
+        <w:pStyle w:val="NormalWeb"/>
+        <w:rPr>
+          <w:rFonts w:asciiTheme="minorHAnsi" w:hAnsiTheme="minorHAnsi" w:cstheme="minorHAnsi"/>
+        </w:rPr>
+      </w:pPr>
+      <w:r>
+        <w:rPr>
+          <w:rFonts w:asciiTheme="minorHAnsi" w:hAnsiTheme="minorHAnsi" w:cstheme="minorHAnsi"/>
+        </w:rPr>
+        <w:t>This program uses file handling to save and retrieve data from text files for persistent storage. File handling operations include:</w:t>
+      </w:r>
+    </w:p>
+    <w:p>
+      <w:pPr>
+        <w:numPr>
+          <w:ilvl w:val="0"/>
+          <w:numId w:val="23"/>
+        </w:numPr>
+        <w:spacing w:before="100" w:beforeAutospacing="1" w:after="100" w:afterAutospacing="1" w:line="240" w:lineRule="auto"/>
+        <w:rPr>
+          <w:rFonts w:cstheme="minorHAnsi"/>
+          <w:sz w:val="24"/>
+          <w:szCs w:val="24"/>
+        </w:rPr>
+      </w:pPr>
+      <w:r>
+        <w:rPr>
+          <w:rStyle w:val="Strong"/>
+          <w:rFonts w:cstheme="minorHAnsi"/>
+          <w:sz w:val="24"/>
+          <w:szCs w:val="24"/>
+        </w:rPr>
+        <w:t>Saving Orders:</w:t>
+      </w:r>
+      <w:r>
+        <w:rPr>
+          <w:rFonts w:cstheme="minorHAnsi"/>
+          <w:sz w:val="24"/>
+          <w:szCs w:val="24"/>
+        </w:rPr>
+        <w:t xml:space="preserve"> The program writes order details (item name and price) to a file (</w:t>
+      </w:r>
+      <w:r>
+        <w:rPr>
+          <w:rStyle w:val="HTMLCode"/>
+          <w:rFonts w:asciiTheme="minorHAnsi" w:eastAsiaTheme="majorEastAsia" w:hAnsiTheme="minorHAnsi" w:cstheme="minorHAnsi"/>
+          <w:sz w:val="24"/>
+          <w:szCs w:val="24"/>
+        </w:rPr>
+        <w:t>orders.txt</w:t>
+      </w:r>
+      <w:r>
+        <w:rPr>
+          <w:rFonts w:cstheme="minorHAnsi"/>
+          <w:sz w:val="24"/>
+          <w:szCs w:val="24"/>
+        </w:rPr>
+        <w:t>) in append mode to ensure no data is overwritten.</w:t>
+      </w:r>
+    </w:p>
+    <w:p>
+      <w:pPr>
+        <w:numPr>
+          <w:ilvl w:val="0"/>
+          <w:numId w:val="23"/>
+        </w:numPr>
+        <w:spacing w:before="100" w:beforeAutospacing="1" w:after="100" w:afterAutospacing="1" w:line="240" w:lineRule="auto"/>
+        <w:rPr>
+          <w:rFonts w:cstheme="minorHAnsi"/>
+          <w:sz w:val="24"/>
+          <w:szCs w:val="24"/>
+        </w:rPr>
+      </w:pPr>
+      <w:r>
+        <w:rPr>
+          <w:rStyle w:val="Strong"/>
+          <w:rFonts w:cstheme="minorHAnsi"/>
+          <w:sz w:val="24"/>
+          <w:szCs w:val="24"/>
+        </w:rPr>
+        <w:t>Saving Customer Information:</w:t>
+      </w:r>
+      <w:r>
+        <w:rPr>
+          <w:rFonts w:cstheme="minorHAnsi"/>
+          <w:sz w:val="24"/>
+          <w:szCs w:val="24"/>
+        </w:rPr>
+        <w:t xml:space="preserve"> After the user places an order, their personal details (name, email, phone number, and address) are appended to the same file.</w:t>
+      </w:r>
+    </w:p>
+    <w:p>
+      <w:pPr>
+        <w:numPr>
+          <w:ilvl w:val="0"/>
+          <w:numId w:val="23"/>
+        </w:numPr>
+        <w:spacing w:before="100" w:beforeAutospacing="1" w:after="100" w:afterAutospacing="1" w:line="240" w:lineRule="auto"/>
+        <w:rPr>
+          <w:rFonts w:cstheme="minorHAnsi"/>
+          <w:sz w:val="24"/>
+          <w:szCs w:val="24"/>
+        </w:rPr>
+      </w:pPr>
+      <w:r>
+        <w:rPr>
+          <w:rStyle w:val="Strong"/>
+          <w:rFonts w:cstheme="minorHAnsi"/>
+          <w:sz w:val="24"/>
+          <w:szCs w:val="24"/>
+        </w:rPr>
+        <w:t>Loading Riddles:</w:t>
+      </w:r>
+      <w:r>
+        <w:rPr>
+          <w:rFonts w:cstheme="minorHAnsi"/>
+          <w:sz w:val="24"/>
+          <w:szCs w:val="24"/>
+        </w:rPr>
+        <w:t xml:space="preserve"> Riddles and answers are read from a </w:t>
+      </w:r>
+      <w:r>
+        <w:rPr>
+          <w:rStyle w:val="HTMLCode"/>
+          <w:rFonts w:asciiTheme="minorHAnsi" w:eastAsiaTheme="majorEastAsia" w:hAnsiTheme="minorHAnsi" w:cstheme="minorHAnsi"/>
+          <w:sz w:val="24"/>
+          <w:szCs w:val="24"/>
+        </w:rPr>
+        <w:t>riddles.txt</w:t>
+      </w:r>
+      <w:r>
+        <w:rPr>
+          <w:rFonts w:cstheme="minorHAnsi"/>
+          <w:sz w:val="24"/>
+          <w:szCs w:val="24"/>
+        </w:rPr>
+        <w:t xml:space="preserve"> file, where each riddle-answer pair is separated by a delimiter (</w:t>
+      </w:r>
+      <w:r>
+        <w:rPr>
+          <w:rStyle w:val="HTMLCode"/>
+          <w:rFonts w:asciiTheme="minorHAnsi" w:eastAsiaTheme="majorEastAsia" w:hAnsiTheme="minorHAnsi" w:cstheme="minorHAnsi"/>
+          <w:sz w:val="24"/>
+          <w:szCs w:val="24"/>
+        </w:rPr>
+        <w:t>|</w:t>
+      </w:r>
+      <w:r>
+        <w:rPr>
+          <w:rFonts w:cstheme="minorHAnsi"/>
+          <w:sz w:val="24"/>
+          <w:szCs w:val="24"/>
+        </w:rPr>
+        <w:t>).</w:t>
+      </w:r>
+    </w:p>
+    <w:p>
+      <w:pPr>
+        <w:numPr>
+          <w:ilvl w:val="0"/>
+          <w:numId w:val="23"/>
+        </w:numPr>
+        <w:spacing w:before="100" w:beforeAutospacing="1" w:after="100" w:afterAutospacing="1" w:line="240" w:lineRule="auto"/>
+        <w:rPr>
+          <w:rFonts w:cstheme="minorHAnsi"/>
+          <w:sz w:val="24"/>
+          <w:szCs w:val="24"/>
+        </w:rPr>
+      </w:pPr>
+      <w:r>
+        <w:rPr>
+          <w:rStyle w:val="Strong"/>
+          <w:rFonts w:cstheme="minorHAnsi"/>
+          <w:sz w:val="24"/>
+          <w:szCs w:val="24"/>
+        </w:rPr>
+        <w:t>Loading Teachers' Hints and Answers:</w:t>
+      </w:r>
+      <w:r>
+        <w:rPr>
+          <w:rFonts w:cstheme="minorHAnsi"/>
+          <w:sz w:val="24"/>
+          <w:szCs w:val="24"/>
+        </w:rPr>
+        <w:t xml:space="preserve"> Hints and answers for the "Guess the Teacher" game are stored in another file (</w:t>
+      </w:r>
+      <w:r>
+        <w:rPr>
+          <w:rStyle w:val="HTMLCode"/>
+          <w:rFonts w:asciiTheme="minorHAnsi" w:eastAsiaTheme="majorEastAsia" w:hAnsiTheme="minorHAnsi" w:cstheme="minorHAnsi"/>
+          <w:sz w:val="24"/>
+          <w:szCs w:val="24"/>
+        </w:rPr>
+        <w:t>teachers.txt</w:t>
+      </w:r>
+      <w:r>
+        <w:rPr>
+          <w:rFonts w:cstheme="minorHAnsi"/>
+          <w:sz w:val="24"/>
+          <w:szCs w:val="24"/>
+        </w:rPr>
+        <w:t>) and loaded into arrays.</w:t>
+      </w:r>
+    </w:p>
+    <w:p>
+      <w:pPr>
+        <w:pStyle w:val="Heading3"/>
+        <w:rPr>
+          <w:rFonts w:ascii="Times New Roman" w:hAnsi="Times New Roman" w:cs="Times New Roman"/>
+          <w:b/>
+          <w:bCs/>
+          <w:color w:val="000000" w:themeColor="text1"/>
+          <w:sz w:val="40"/>
+          <w:szCs w:val="40"/>
+        </w:rPr>
+      </w:pPr>
+      <w:r>
+        <w:rPr>
+          <w:rFonts w:ascii="Times New Roman" w:hAnsi="Times New Roman" w:cs="Times New Roman"/>
+          <w:b/>
+          <w:bCs/>
+          <w:color w:val="000000" w:themeColor="text1"/>
+          <w:sz w:val="40"/>
+          <w:szCs w:val="40"/>
+        </w:rPr>
+        <w:t>Exception Handling</w:t>
+      </w:r>
+    </w:p>
+    <w:p>
+      <w:pPr>
+        <w:pStyle w:val="NormalWeb"/>
+        <w:rPr>
+          <w:rFonts w:asciiTheme="minorHAnsi" w:hAnsiTheme="minorHAnsi" w:cstheme="minorHAnsi"/>
+        </w:rPr>
+      </w:pPr>
+      <w:r>
+        <w:rPr>
+          <w:rFonts w:asciiTheme="minorHAnsi" w:hAnsiTheme="minorHAnsi" w:cstheme="minorHAnsi"/>
+        </w:rPr>
+        <w:t>The program ensures robust error handling by using exception handling techniques:</w:t>
+      </w:r>
+    </w:p>
+    <w:p>
+      <w:pPr>
+        <w:numPr>
+          <w:ilvl w:val="0"/>
+          <w:numId w:val="24"/>
+        </w:numPr>
+        <w:spacing w:before="100" w:beforeAutospacing="1" w:after="100" w:afterAutospacing="1" w:line="240" w:lineRule="auto"/>
+        <w:rPr>
+          <w:rFonts w:cstheme="minorHAnsi"/>
+          <w:sz w:val="24"/>
+          <w:szCs w:val="24"/>
+        </w:rPr>
+      </w:pPr>
+      <w:r>
+        <w:rPr>
+          <w:rStyle w:val="Strong"/>
+          <w:rFonts w:cstheme="minorHAnsi"/>
+          <w:b w:val="0"/>
+          <w:bCs w:val="0"/>
+          <w:sz w:val="24"/>
+          <w:szCs w:val="24"/>
+        </w:rPr>
+        <w:t>Input Validation:</w:t>
+      </w:r>
+      <w:r>
+        <w:rPr>
+          <w:rFonts w:cstheme="minorHAnsi"/>
+          <w:sz w:val="24"/>
+          <w:szCs w:val="24"/>
+        </w:rPr>
+        <w:t xml:space="preserve"> User input is validated to ensure correct data types and valid ranges. If the input is invalid, the program uses </w:t>
+      </w:r>
+      <w:proofErr w:type="spellStart"/>
+      <w:proofErr w:type="gramStart"/>
+      <w:r>
+        <w:rPr>
+          <w:rStyle w:val="HTMLCode"/>
+          <w:rFonts w:asciiTheme="minorHAnsi" w:eastAsiaTheme="majorEastAsia" w:hAnsiTheme="minorHAnsi" w:cstheme="minorHAnsi"/>
+          <w:sz w:val="24"/>
+          <w:szCs w:val="24"/>
+        </w:rPr>
+        <w:t>cin.fail</w:t>
+      </w:r>
+      <w:proofErr w:type="spellEnd"/>
+      <w:proofErr w:type="gramEnd"/>
+      <w:r>
+        <w:rPr>
+          <w:rStyle w:val="HTMLCode"/>
+          <w:rFonts w:asciiTheme="minorHAnsi" w:eastAsiaTheme="majorEastAsia" w:hAnsiTheme="minorHAnsi" w:cstheme="minorHAnsi"/>
+          <w:sz w:val="24"/>
+          <w:szCs w:val="24"/>
+        </w:rPr>
+        <w:t>()</w:t>
+      </w:r>
+      <w:r>
+        <w:rPr>
+          <w:rFonts w:cstheme="minorHAnsi"/>
+          <w:sz w:val="24"/>
+          <w:szCs w:val="24"/>
+        </w:rPr>
+        <w:t xml:space="preserve"> to detect errors and throws </w:t>
+      </w:r>
+      <w:proofErr w:type="spellStart"/>
+      <w:r>
+        <w:rPr>
+          <w:rStyle w:val="HTMLCode"/>
+          <w:rFonts w:asciiTheme="minorHAnsi" w:eastAsiaTheme="majorEastAsia" w:hAnsiTheme="minorHAnsi" w:cstheme="minorHAnsi"/>
+          <w:sz w:val="24"/>
+          <w:szCs w:val="24"/>
+        </w:rPr>
+        <w:t>invalid_argument</w:t>
+      </w:r>
+      <w:proofErr w:type="spellEnd"/>
+      <w:r>
+        <w:rPr>
+          <w:rFonts w:cstheme="minorHAnsi"/>
+          <w:sz w:val="24"/>
+          <w:szCs w:val="24"/>
+        </w:rPr>
+        <w:t xml:space="preserve"> exceptions, which are caught and handled gracefully.</w:t>
+      </w:r>
+    </w:p>
+    <w:p>
+      <w:pPr>
+        <w:numPr>
+          <w:ilvl w:val="0"/>
+          <w:numId w:val="24"/>
+        </w:numPr>
+        <w:spacing w:before="100" w:beforeAutospacing="1" w:after="100" w:afterAutospacing="1" w:line="240" w:lineRule="auto"/>
+        <w:rPr>
+          <w:rFonts w:cstheme="minorHAnsi"/>
+          <w:sz w:val="24"/>
+          <w:szCs w:val="24"/>
+        </w:rPr>
+      </w:pPr>
+      <w:r>
+        <w:rPr>
+          <w:rStyle w:val="Strong"/>
+          <w:rFonts w:cstheme="minorHAnsi"/>
+          <w:b w:val="0"/>
+          <w:bCs w:val="0"/>
+          <w:sz w:val="24"/>
+          <w:szCs w:val="24"/>
+        </w:rPr>
+        <w:t>File Handling Errors:</w:t>
+      </w:r>
+      <w:r>
+        <w:rPr>
+          <w:rFonts w:cstheme="minorHAnsi"/>
+          <w:sz w:val="24"/>
+          <w:szCs w:val="24"/>
+        </w:rPr>
+        <w:t xml:space="preserve"> Errors in opening files (e.g., missing or inaccessible files) are handled by checking if the file stream is valid. If a file cannot be opened, an error message is displayed, and the program avoids crashes.</w:t>
+      </w:r>
+    </w:p>
+    <w:p>
+      <w:pPr>
+        <w:numPr>
+          <w:ilvl w:val="0"/>
+          <w:numId w:val="24"/>
+        </w:numPr>
+        <w:spacing w:before="100" w:beforeAutospacing="1" w:after="100" w:afterAutospacing="1" w:line="240" w:lineRule="auto"/>
+        <w:rPr>
+          <w:rFonts w:cstheme="minorHAnsi"/>
+          <w:sz w:val="24"/>
+          <w:szCs w:val="24"/>
+        </w:rPr>
+      </w:pPr>
+      <w:r>
+        <w:rPr>
+          <w:rStyle w:val="Strong"/>
+          <w:rFonts w:cstheme="minorHAnsi"/>
+          <w:b w:val="0"/>
+          <w:bCs w:val="0"/>
+          <w:sz w:val="24"/>
+          <w:szCs w:val="24"/>
+        </w:rPr>
+        <w:t>Try-Catch Blocks:</w:t>
+      </w:r>
+      <w:r>
+        <w:rPr>
+          <w:rFonts w:cstheme="minorHAnsi"/>
+          <w:sz w:val="24"/>
+          <w:szCs w:val="24"/>
+        </w:rPr>
+        <w:t xml:space="preserve"> Exceptions are explicitly thrown when invalid input is encountered, and corresponding error messages guide the user to correct their input.</w:t>
       </w:r>
     </w:p>
     <w:p>
@@ -5069,6 +5487,119 @@
     </w:lvl>
   </w:abstractNum>
   <w:abstractNum w:abstractNumId="16" w15:restartNumberingAfterBreak="0">
+    <w:nsid w:val="675751F2"/>
+    <w:multiLevelType w:val="multilevel"/>
+    <w:tmpl w:val="0F524268"/>
+    <w:lvl w:ilvl="0">
+      <w:start w:val="1"/>
+      <w:numFmt w:val="decimal"/>
+      <w:lvlText w:val="%1."/>
+      <w:lvlJc w:val="left"/>
+      <w:pPr>
+        <w:tabs>
+          <w:tab w:val="num" w:pos="720"/>
+        </w:tabs>
+        <w:ind w:left="720" w:hanging="360"/>
+      </w:pPr>
+    </w:lvl>
+    <w:lvl w:ilvl="1" w:tentative="1">
+      <w:start w:val="1"/>
+      <w:numFmt w:val="decimal"/>
+      <w:lvlText w:val="%2."/>
+      <w:lvlJc w:val="left"/>
+      <w:pPr>
+        <w:tabs>
+          <w:tab w:val="num" w:pos="1440"/>
+        </w:tabs>
+        <w:ind w:left="1440" w:hanging="360"/>
+      </w:pPr>
+    </w:lvl>
+    <w:lvl w:ilvl="2" w:tentative="1">
+      <w:start w:val="1"/>
+      <w:numFmt w:val="decimal"/>
+      <w:lvlText w:val="%3."/>
+      <w:lvlJc w:val="left"/>
+      <w:pPr>
+        <w:tabs>
+          <w:tab w:val="num" w:pos="2160"/>
+        </w:tabs>
+        <w:ind w:left="2160" w:hanging="360"/>
+      </w:pPr>
+    </w:lvl>
+    <w:lvl w:ilvl="3" w:tentative="1">
+      <w:start w:val="1"/>
+      <w:numFmt w:val="decimal"/>
+      <w:lvlText w:val="%4."/>
+      <w:lvlJc w:val="left"/>
+      <w:pPr>
+        <w:tabs>
+          <w:tab w:val="num" w:pos="2880"/>
+        </w:tabs>
+        <w:ind w:left="2880" w:hanging="360"/>
+      </w:pPr>
+    </w:lvl>
+    <w:lvl w:ilvl="4" w:tentative="1">
+      <w:start w:val="1"/>
+      <w:numFmt w:val="decimal"/>
+      <w:lvlText w:val="%5."/>
+      <w:lvlJc w:val="left"/>
+      <w:pPr>
+        <w:tabs>
+          <w:tab w:val="num" w:pos="3600"/>
+        </w:tabs>
+        <w:ind w:left="3600" w:hanging="360"/>
+      </w:pPr>
+    </w:lvl>
+    <w:lvl w:ilvl="5" w:tentative="1">
+      <w:start w:val="1"/>
+      <w:numFmt w:val="decimal"/>
+      <w:lvlText w:val="%6."/>
+      <w:lvlJc w:val="left"/>
+      <w:pPr>
+        <w:tabs>
+          <w:tab w:val="num" w:pos="4320"/>
+        </w:tabs>
+        <w:ind w:left="4320" w:hanging="360"/>
+      </w:pPr>
+    </w:lvl>
+    <w:lvl w:ilvl="6" w:tentative="1">
+      <w:start w:val="1"/>
+      <w:numFmt w:val="decimal"/>
+      <w:lvlText w:val="%7."/>
+      <w:lvlJc w:val="left"/>
+      <w:pPr>
+        <w:tabs>
+          <w:tab w:val="num" w:pos="5040"/>
+        </w:tabs>
+        <w:ind w:left="5040" w:hanging="360"/>
+      </w:pPr>
+    </w:lvl>
+    <w:lvl w:ilvl="7" w:tentative="1">
+      <w:start w:val="1"/>
+      <w:numFmt w:val="decimal"/>
+      <w:lvlText w:val="%8."/>
+      <w:lvlJc w:val="left"/>
+      <w:pPr>
+        <w:tabs>
+          <w:tab w:val="num" w:pos="5760"/>
+        </w:tabs>
+        <w:ind w:left="5760" w:hanging="360"/>
+      </w:pPr>
+    </w:lvl>
+    <w:lvl w:ilvl="8" w:tentative="1">
+      <w:start w:val="1"/>
+      <w:numFmt w:val="decimal"/>
+      <w:lvlText w:val="%9."/>
+      <w:lvlJc w:val="left"/>
+      <w:pPr>
+        <w:tabs>
+          <w:tab w:val="num" w:pos="6480"/>
+        </w:tabs>
+        <w:ind w:left="6480" w:hanging="360"/>
+      </w:pPr>
+    </w:lvl>
+  </w:abstractNum>
+  <w:abstractNum w:abstractNumId="17" w15:restartNumberingAfterBreak="0">
     <w:nsid w:val="6B9500B2"/>
     <w:multiLevelType w:val="multilevel"/>
     <w:tmpl w:val="BA56FDEC"/>
@@ -5217,7 +5748,7 @@
       </w:rPr>
     </w:lvl>
   </w:abstractNum>
-  <w:abstractNum w:abstractNumId="17" w15:restartNumberingAfterBreak="0">
+  <w:abstractNum w:abstractNumId="18" w15:restartNumberingAfterBreak="0">
     <w:nsid w:val="718E29AA"/>
     <w:multiLevelType w:val="multilevel"/>
     <w:tmpl w:val="8018BC38"/>
@@ -5366,7 +5897,7 @@
       </w:rPr>
     </w:lvl>
   </w:abstractNum>
-  <w:abstractNum w:abstractNumId="18" w15:restartNumberingAfterBreak="0">
+  <w:abstractNum w:abstractNumId="19" w15:restartNumberingAfterBreak="0">
     <w:nsid w:val="72520732"/>
     <w:multiLevelType w:val="multilevel"/>
     <w:tmpl w:val="7330957E"/>
@@ -5515,7 +6046,7 @@
       </w:rPr>
     </w:lvl>
   </w:abstractNum>
-  <w:abstractNum w:abstractNumId="19" w15:restartNumberingAfterBreak="0">
+  <w:abstractNum w:abstractNumId="20" w15:restartNumberingAfterBreak="0">
     <w:nsid w:val="75313068"/>
     <w:multiLevelType w:val="multilevel"/>
     <w:tmpl w:val="A4FCE3EE"/>
@@ -5632,7 +6163,7 @@
       </w:pPr>
     </w:lvl>
   </w:abstractNum>
-  <w:abstractNum w:abstractNumId="20" w15:restartNumberingAfterBreak="0">
+  <w:abstractNum w:abstractNumId="21" w15:restartNumberingAfterBreak="0">
     <w:nsid w:val="788D09D1"/>
     <w:multiLevelType w:val="multilevel"/>
     <w:tmpl w:val="895E4BE0"/>
@@ -5781,7 +6312,120 @@
       </w:rPr>
     </w:lvl>
   </w:abstractNum>
-  <w:abstractNum w:abstractNumId="21" w15:restartNumberingAfterBreak="0">
+  <w:abstractNum w:abstractNumId="22" w15:restartNumberingAfterBreak="0">
+    <w:nsid w:val="78E245F0"/>
+    <w:multiLevelType w:val="multilevel"/>
+    <w:tmpl w:val="BC4E7C46"/>
+    <w:lvl w:ilvl="0">
+      <w:start w:val="1"/>
+      <w:numFmt w:val="decimal"/>
+      <w:lvlText w:val="%1."/>
+      <w:lvlJc w:val="left"/>
+      <w:pPr>
+        <w:tabs>
+          <w:tab w:val="num" w:pos="720"/>
+        </w:tabs>
+        <w:ind w:left="720" w:hanging="360"/>
+      </w:pPr>
+    </w:lvl>
+    <w:lvl w:ilvl="1" w:tentative="1">
+      <w:start w:val="1"/>
+      <w:numFmt w:val="decimal"/>
+      <w:lvlText w:val="%2."/>
+      <w:lvlJc w:val="left"/>
+      <w:pPr>
+        <w:tabs>
+          <w:tab w:val="num" w:pos="1440"/>
+        </w:tabs>
+        <w:ind w:left="1440" w:hanging="360"/>
+      </w:pPr>
+    </w:lvl>
+    <w:lvl w:ilvl="2" w:tentative="1">
+      <w:start w:val="1"/>
+      <w:numFmt w:val="decimal"/>
+      <w:lvlText w:val="%3."/>
+      <w:lvlJc w:val="left"/>
+      <w:pPr>
+        <w:tabs>
+          <w:tab w:val="num" w:pos="2160"/>
+        </w:tabs>
+        <w:ind w:left="2160" w:hanging="360"/>
+      </w:pPr>
+    </w:lvl>
+    <w:lvl w:ilvl="3" w:tentative="1">
+      <w:start w:val="1"/>
+      <w:numFmt w:val="decimal"/>
+      <w:lvlText w:val="%4."/>
+      <w:lvlJc w:val="left"/>
+      <w:pPr>
+        <w:tabs>
+          <w:tab w:val="num" w:pos="2880"/>
+        </w:tabs>
+        <w:ind w:left="2880" w:hanging="360"/>
+      </w:pPr>
+    </w:lvl>
+    <w:lvl w:ilvl="4" w:tentative="1">
+      <w:start w:val="1"/>
+      <w:numFmt w:val="decimal"/>
+      <w:lvlText w:val="%5."/>
+      <w:lvlJc w:val="left"/>
+      <w:pPr>
+        <w:tabs>
+          <w:tab w:val="num" w:pos="3600"/>
+        </w:tabs>
+        <w:ind w:left="3600" w:hanging="360"/>
+      </w:pPr>
+    </w:lvl>
+    <w:lvl w:ilvl="5" w:tentative="1">
+      <w:start w:val="1"/>
+      <w:numFmt w:val="decimal"/>
+      <w:lvlText w:val="%6."/>
+      <w:lvlJc w:val="left"/>
+      <w:pPr>
+        <w:tabs>
+          <w:tab w:val="num" w:pos="4320"/>
+        </w:tabs>
+        <w:ind w:left="4320" w:hanging="360"/>
+      </w:pPr>
+    </w:lvl>
+    <w:lvl w:ilvl="6" w:tentative="1">
+      <w:start w:val="1"/>
+      <w:numFmt w:val="decimal"/>
+      <w:lvlText w:val="%7."/>
+      <w:lvlJc w:val="left"/>
+      <w:pPr>
+        <w:tabs>
+          <w:tab w:val="num" w:pos="5040"/>
+        </w:tabs>
+        <w:ind w:left="5040" w:hanging="360"/>
+      </w:pPr>
+    </w:lvl>
+    <w:lvl w:ilvl="7" w:tentative="1">
+      <w:start w:val="1"/>
+      <w:numFmt w:val="decimal"/>
+      <w:lvlText w:val="%8."/>
+      <w:lvlJc w:val="left"/>
+      <w:pPr>
+        <w:tabs>
+          <w:tab w:val="num" w:pos="5760"/>
+        </w:tabs>
+        <w:ind w:left="5760" w:hanging="360"/>
+      </w:pPr>
+    </w:lvl>
+    <w:lvl w:ilvl="8" w:tentative="1">
+      <w:start w:val="1"/>
+      <w:numFmt w:val="decimal"/>
+      <w:lvlText w:val="%9."/>
+      <w:lvlJc w:val="left"/>
+      <w:pPr>
+        <w:tabs>
+          <w:tab w:val="num" w:pos="6480"/>
+        </w:tabs>
+        <w:ind w:left="6480" w:hanging="360"/>
+      </w:pPr>
+    </w:lvl>
+  </w:abstractNum>
+  <w:abstractNum w:abstractNumId="23" w15:restartNumberingAfterBreak="0">
     <w:nsid w:val="7F3E44C3"/>
     <w:multiLevelType w:val="hybridMultilevel"/>
     <w:tmpl w:val="511862CC"/>
@@ -5904,7 +6548,7 @@
     <w:abstractNumId w:val="1"/>
   </w:num>
   <w:num w:numId="4" w16cid:durableId="106122319">
-    <w:abstractNumId w:val="21"/>
+    <w:abstractNumId w:val="23"/>
   </w:num>
   <w:num w:numId="5" w16cid:durableId="1201286627">
     <w:abstractNumId w:val="6"/>
@@ -5919,10 +6563,10 @@
     <w:abstractNumId w:val="0"/>
   </w:num>
   <w:num w:numId="9" w16cid:durableId="959142260">
-    <w:abstractNumId w:val="19"/>
+    <w:abstractNumId w:val="20"/>
   </w:num>
   <w:num w:numId="10" w16cid:durableId="174153578">
-    <w:abstractNumId w:val="20"/>
+    <w:abstractNumId w:val="21"/>
   </w:num>
   <w:num w:numId="11" w16cid:durableId="30150087">
     <w:abstractNumId w:val="10"/>
@@ -5934,7 +6578,7 @@
     <w:abstractNumId w:val="11"/>
   </w:num>
   <w:num w:numId="14" w16cid:durableId="546986665">
-    <w:abstractNumId w:val="17"/>
+    <w:abstractNumId w:val="18"/>
   </w:num>
   <w:num w:numId="15" w16cid:durableId="899364034">
     <w:abstractNumId w:val="9"/>
@@ -5946,7 +6590,7 @@
     <w:abstractNumId w:val="5"/>
   </w:num>
   <w:num w:numId="18" w16cid:durableId="2050689400">
-    <w:abstractNumId w:val="18"/>
+    <w:abstractNumId w:val="19"/>
   </w:num>
   <w:num w:numId="19" w16cid:durableId="1482305645">
     <w:abstractNumId w:val="3"/>
@@ -5955,10 +6599,16 @@
     <w:abstractNumId w:val="4"/>
   </w:num>
   <w:num w:numId="21" w16cid:durableId="1450736678">
-    <w:abstractNumId w:val="16"/>
+    <w:abstractNumId w:val="17"/>
   </w:num>
   <w:num w:numId="22" w16cid:durableId="1905724169">
     <w:abstractNumId w:val="13"/>
+  </w:num>
+  <w:num w:numId="23" w16cid:durableId="379214094">
+    <w:abstractNumId w:val="22"/>
+  </w:num>
+  <w:num w:numId="24" w16cid:durableId="726606633">
+    <w:abstractNumId w:val="16"/>
   </w:num>
 </w:numbering>
 </file>

</xml_diff>

<commit_message>
do changes in documentation
</commit_message>
<xml_diff>
--- a/Documentation.docx
+++ b/Documentation.docx
@@ -5,29 +5,20 @@
     <w:p>
       <w:pPr>
         <w:pStyle w:val="Title"/>
+        <w:jc w:val="center"/>
         <w:rPr>
           <w:rFonts w:ascii="Times New Roman" w:hAnsi="Times New Roman" w:cs="Times New Roman"/>
           <w:b/>
           <w:bCs/>
         </w:rPr>
       </w:pPr>
-    </w:p>
-    <w:p>
-      <w:pPr>
-        <w:pStyle w:val="Title"/>
+      <w:r>
         <w:rPr>
           <w:rFonts w:ascii="Times New Roman" w:hAnsi="Times New Roman" w:cs="Times New Roman"/>
           <w:b/>
           <w:bCs/>
         </w:rPr>
-      </w:pPr>
-      <w:r>
-        <w:rPr>
-          <w:rFonts w:ascii="Times New Roman" w:hAnsi="Times New Roman" w:cs="Times New Roman"/>
-          <w:b/>
-          <w:bCs/>
-        </w:rPr>
-        <w:t xml:space="preserve">                       Project Title</w:t>
+        <w:t>Project Title</w:t>
       </w:r>
     </w:p>
     <w:p>
@@ -53,7 +44,9 @@
     </w:p>
     <w:p>
       <w:pPr>
-        <w:rPr>
+        <w:jc w:val="center"/>
+        <w:rPr>
+          <w:rFonts w:ascii="Times New Roman" w:hAnsi="Times New Roman" w:cs="Times New Roman"/>
           <w:b/>
           <w:bCs/>
           <w:sz w:val="44"/>
@@ -63,15 +56,7 @@
       </w:pPr>
       <w:r>
         <w:rPr>
-          <w:b/>
-          <w:bCs/>
-          <w:sz w:val="32"/>
-          <w:szCs w:val="32"/>
-        </w:rPr>
-        <w:t xml:space="preserve">                      </w:t>
-      </w:r>
-      <w:r>
-        <w:rPr>
+          <w:rFonts w:ascii="Times New Roman" w:hAnsi="Times New Roman" w:cs="Times New Roman"/>
           <w:b/>
           <w:bCs/>
           <w:sz w:val="44"/>
@@ -93,18 +78,8 @@
     </w:p>
     <w:p>
       <w:pPr>
-        <w:rPr>
-          <w:b/>
-          <w:bCs/>
-          <w:sz w:val="32"/>
-          <w:szCs w:val="32"/>
-          <w:u w:val="double"/>
-        </w:rPr>
-      </w:pPr>
-    </w:p>
-    <w:p>
-      <w:pPr>
         <w:pStyle w:val="Heading1"/>
+        <w:jc w:val="center"/>
         <w:rPr>
           <w:rFonts w:ascii="Times New Roman" w:hAnsi="Times New Roman" w:cs="Times New Roman"/>
           <w:b/>
@@ -123,27 +98,20 @@
           <w:sz w:val="40"/>
           <w:szCs w:val="40"/>
         </w:rPr>
-        <w:t xml:space="preserve">                             </w:t>
-      </w:r>
-      <w:r>
-        <w:rPr>
-          <w:rFonts w:ascii="Times New Roman" w:hAnsi="Times New Roman" w:cs="Times New Roman"/>
-          <w:b/>
-          <w:bCs/>
-          <w:color w:val="171717" w:themeColor="background2" w:themeShade="1A"/>
-          <w:sz w:val="40"/>
-          <w:szCs w:val="40"/>
-        </w:rPr>
         <w:t>Group Members:</w:t>
       </w:r>
     </w:p>
-    <w:p/>
+    <w:p>
+      <w:pPr>
+        <w:jc w:val="center"/>
+      </w:pPr>
+    </w:p>
     <w:p>
       <w:pPr>
         <w:pStyle w:val="ListParagraph"/>
         <w:numPr>
           <w:ilvl w:val="0"/>
-          <w:numId w:val="1"/>
+          <w:numId w:val="25"/>
         </w:numPr>
         <w:rPr>
           <w:b/>
@@ -159,275 +127,283 @@
           <w:sz w:val="32"/>
           <w:szCs w:val="32"/>
         </w:rPr>
-        <w:t xml:space="preserve"> </w:t>
-      </w:r>
-      <w:r>
-        <w:rPr>
-          <w:b/>
-          <w:bCs/>
+        <w:t>Ayesha Tahir</w:t>
+      </w:r>
+    </w:p>
+    <w:p>
+      <w:pPr>
+        <w:pStyle w:val="ListParagraph"/>
+        <w:jc w:val="center"/>
+        <w:rPr>
           <w:sz w:val="32"/>
           <w:szCs w:val="32"/>
         </w:rPr>
-        <w:t>Ayesha Tahir</w:t>
-      </w:r>
-    </w:p>
-    <w:p>
-      <w:pPr>
-        <w:pStyle w:val="ListParagraph"/>
+      </w:pPr>
+      <w:r>
         <w:rPr>
           <w:sz w:val="32"/>
           <w:szCs w:val="32"/>
         </w:rPr>
-      </w:pPr>
-      <w:r>
-        <w:rPr>
+        <w:t>ID: F24CSC021</w:t>
+      </w:r>
+    </w:p>
+    <w:p>
+      <w:pPr>
+        <w:pStyle w:val="ListParagraph"/>
+        <w:numPr>
+          <w:ilvl w:val="0"/>
+          <w:numId w:val="25"/>
+        </w:numPr>
+        <w:rPr>
+          <w:b/>
+          <w:bCs/>
           <w:sz w:val="32"/>
           <w:szCs w:val="32"/>
         </w:rPr>
-        <w:t xml:space="preserve">                                         </w:t>
-      </w:r>
-      <w:r>
-        <w:rPr>
+      </w:pPr>
+      <w:r>
+        <w:rPr>
+          <w:b/>
+          <w:bCs/>
           <w:sz w:val="32"/>
           <w:szCs w:val="32"/>
         </w:rPr>
-        <w:t>ID: F24CSC021</w:t>
-      </w:r>
-      <w:r>
+        <w:t>Manal Lodhi</w:t>
+      </w:r>
+    </w:p>
+    <w:p>
+      <w:pPr>
+        <w:pStyle w:val="ListParagraph"/>
+        <w:jc w:val="center"/>
+        <w:rPr>
+          <w:sz w:val="32"/>
+          <w:szCs w:val="32"/>
+        </w:rPr>
+      </w:pPr>
+      <w:r>
+        <w:rPr>
+          <w:sz w:val="32"/>
+          <w:szCs w:val="32"/>
+        </w:rPr>
+        <w:t>ID: F24BSE012</w:t>
+      </w:r>
+    </w:p>
+    <w:p>
+      <w:pPr>
+        <w:pStyle w:val="ListParagraph"/>
+        <w:numPr>
+          <w:ilvl w:val="0"/>
+          <w:numId w:val="25"/>
+        </w:numPr>
+        <w:rPr>
+          <w:b/>
+          <w:bCs/>
+          <w:sz w:val="32"/>
+          <w:szCs w:val="32"/>
+        </w:rPr>
+      </w:pPr>
+      <w:r>
+        <w:rPr>
+          <w:b/>
+          <w:bCs/>
+          <w:sz w:val="32"/>
+          <w:szCs w:val="32"/>
+        </w:rPr>
+        <w:t>Bakhtawar Khan</w:t>
+      </w:r>
+    </w:p>
+    <w:p>
+      <w:pPr>
+        <w:pStyle w:val="ListParagraph"/>
+        <w:jc w:val="center"/>
+        <w:rPr>
+          <w:sz w:val="32"/>
+          <w:szCs w:val="32"/>
+        </w:rPr>
+      </w:pPr>
+      <w:r>
+        <w:rPr>
+          <w:sz w:val="32"/>
+          <w:szCs w:val="32"/>
+        </w:rPr>
+        <w:t>ID: F24CSC033</w:t>
+      </w:r>
+    </w:p>
+    <w:p>
+      <w:pPr>
+        <w:pStyle w:val="ListParagraph"/>
+        <w:rPr>
+          <w:sz w:val="32"/>
+          <w:szCs w:val="32"/>
+        </w:rPr>
+      </w:pPr>
+    </w:p>
+    <w:p>
+      <w:pPr>
+        <w:jc w:val="center"/>
+        <w:rPr>
+          <w:rFonts w:ascii="Times New Roman" w:hAnsi="Times New Roman" w:cs="Times New Roman"/>
+          <w:b/>
+          <w:bCs/>
+          <w:sz w:val="32"/>
+          <w:szCs w:val="32"/>
+        </w:rPr>
+      </w:pPr>
+      <w:r>
+        <w:rPr>
+          <w:rFonts w:ascii="Times New Roman" w:hAnsi="Times New Roman" w:cs="Times New Roman"/>
+          <w:b/>
+          <w:bCs/>
+          <w:sz w:val="32"/>
+          <w:szCs w:val="32"/>
+        </w:rPr>
+        <w:t>Semester: First Semester</w:t>
+      </w:r>
+    </w:p>
+    <w:p>
+      <w:pPr>
+        <w:jc w:val="center"/>
+        <w:rPr>
+          <w:rFonts w:ascii="Times New Roman" w:hAnsi="Times New Roman" w:cs="Times New Roman"/>
+          <w:b/>
+          <w:bCs/>
+          <w:sz w:val="32"/>
+          <w:szCs w:val="32"/>
+        </w:rPr>
+      </w:pPr>
+      <w:r>
+        <w:rPr>
+          <w:rFonts w:ascii="Times New Roman" w:hAnsi="Times New Roman" w:cs="Times New Roman"/>
+          <w:b/>
+          <w:bCs/>
+          <w:sz w:val="32"/>
+          <w:szCs w:val="32"/>
+        </w:rPr>
+        <w:t>Department: Computer Science</w:t>
+      </w:r>
+    </w:p>
+    <w:p>
+      <w:pPr>
+        <w:jc w:val="center"/>
+        <w:rPr>
+          <w:rFonts w:ascii="Times New Roman" w:hAnsi="Times New Roman" w:cs="Times New Roman"/>
+          <w:b/>
+          <w:bCs/>
+          <w:sz w:val="32"/>
+          <w:szCs w:val="32"/>
+        </w:rPr>
+      </w:pPr>
+      <w:r>
+        <w:rPr>
+          <w:rFonts w:ascii="Times New Roman" w:hAnsi="Times New Roman" w:cs="Times New Roman"/>
+          <w:b/>
+          <w:bCs/>
+          <w:sz w:val="32"/>
+          <w:szCs w:val="32"/>
+        </w:rPr>
+        <w:t>University: Salim Habib University</w:t>
+      </w:r>
+    </w:p>
+    <w:p>
+      <w:pPr>
+        <w:jc w:val="center"/>
+        <w:rPr>
+          <w:rFonts w:ascii="Times New Roman" w:hAnsi="Times New Roman" w:cs="Times New Roman"/>
+          <w:b/>
+          <w:bCs/>
+          <w:sz w:val="32"/>
+          <w:szCs w:val="32"/>
+        </w:rPr>
+      </w:pPr>
+    </w:p>
+    <w:p>
+      <w:pPr>
+        <w:pStyle w:val="Title"/>
+        <w:tabs>
+          <w:tab w:val="left" w:pos="2459"/>
+        </w:tabs>
+        <w:jc w:val="center"/>
+        <w:rPr>
+          <w:rFonts w:ascii="Times New Roman" w:hAnsi="Times New Roman" w:cs="Times New Roman"/>
+          <w:b/>
+          <w:bCs/>
+          <w:sz w:val="28"/>
+          <w:szCs w:val="28"/>
+        </w:rPr>
+      </w:pPr>
+      <w:r>
+        <w:rPr>
+          <w:rFonts w:ascii="Times New Roman" w:hAnsi="Times New Roman" w:cs="Times New Roman"/>
+          <w:b/>
+          <w:bCs/>
+          <w:sz w:val="28"/>
+          <w:szCs w:val="28"/>
+        </w:rPr>
+        <w:t xml:space="preserve">Submission </w:t>
+      </w:r>
+      <w:proofErr w:type="gramStart"/>
+      <w:r>
+        <w:rPr>
+          <w:rFonts w:ascii="Times New Roman" w:hAnsi="Times New Roman" w:cs="Times New Roman"/>
+          <w:b/>
+          <w:bCs/>
+          <w:sz w:val="28"/>
+          <w:szCs w:val="28"/>
+        </w:rPr>
+        <w:t>date :</w:t>
+      </w:r>
+      <w:proofErr w:type="gramEnd"/>
+      <w:r>
+        <w:rPr>
+          <w:rFonts w:ascii="Times New Roman" w:hAnsi="Times New Roman" w:cs="Times New Roman"/>
+          <w:b/>
+          <w:bCs/>
+          <w:sz w:val="28"/>
+          <w:szCs w:val="28"/>
+        </w:rPr>
+        <w:t xml:space="preserve"> 28-January-2025</w:t>
+      </w:r>
+    </w:p>
+    <w:p/>
+    <w:p>
+      <w:pPr>
+        <w:pStyle w:val="ListParagraph"/>
+        <w:jc w:val="center"/>
+        <w:rPr>
+          <w:b/>
+          <w:sz w:val="36"/>
+          <w:szCs w:val="36"/>
+        </w:rPr>
+      </w:pPr>
+      <w:r>
+        <w:rPr>
+          <w:rFonts w:ascii="Times New Roman" w:hAnsi="Times New Roman" w:cs="Times New Roman"/>
+          <w:b/>
+          <w:sz w:val="28"/>
+          <w:szCs w:val="28"/>
+        </w:rPr>
+        <w:t>Programming Fundamentals</w:t>
+      </w:r>
+    </w:p>
+    <w:p>
+      <w:pPr>
+        <w:pStyle w:val="Title"/>
+        <w:jc w:val="center"/>
         <w:rPr>
           <w:rFonts w:ascii="Times New Roman" w:hAnsi="Times New Roman" w:cs="Times New Roman"/>
           <w:sz w:val="28"/>
           <w:szCs w:val="28"/>
         </w:rPr>
-        <w:t xml:space="preserve"> </w:t>
-      </w:r>
+      </w:pPr>
       <w:r>
         <w:rPr>
           <w:rFonts w:ascii="Times New Roman" w:hAnsi="Times New Roman" w:cs="Times New Roman"/>
+          <w:b/>
           <w:sz w:val="28"/>
           <w:szCs w:val="28"/>
         </w:rPr>
-        <w:t xml:space="preserve">                                               </w:t>
-      </w:r>
-    </w:p>
-    <w:p>
-      <w:pPr>
-        <w:pStyle w:val="ListParagraph"/>
-        <w:numPr>
-          <w:ilvl w:val="0"/>
-          <w:numId w:val="1"/>
-        </w:numPr>
-        <w:rPr>
-          <w:b/>
-          <w:bCs/>
-          <w:sz w:val="32"/>
-          <w:szCs w:val="32"/>
-        </w:rPr>
-      </w:pPr>
-      <w:r>
-        <w:rPr>
-          <w:b/>
-          <w:bCs/>
-          <w:sz w:val="32"/>
-          <w:szCs w:val="32"/>
-        </w:rPr>
-        <w:t xml:space="preserve"> </w:t>
-      </w:r>
-      <w:r>
-        <w:rPr>
-          <w:b/>
-          <w:bCs/>
-          <w:sz w:val="32"/>
-          <w:szCs w:val="32"/>
-        </w:rPr>
-        <w:t xml:space="preserve">Manal Lodhi </w:t>
-      </w:r>
-    </w:p>
-    <w:p>
-      <w:pPr>
-        <w:pStyle w:val="ListParagraph"/>
-        <w:rPr>
-          <w:sz w:val="32"/>
-          <w:szCs w:val="32"/>
-        </w:rPr>
-      </w:pPr>
-      <w:r>
-        <w:rPr>
-          <w:sz w:val="32"/>
-          <w:szCs w:val="32"/>
-        </w:rPr>
-        <w:t xml:space="preserve">                                          </w:t>
-      </w:r>
-      <w:r>
-        <w:rPr>
-          <w:sz w:val="32"/>
-          <w:szCs w:val="32"/>
-        </w:rPr>
-        <w:t>ID: F24BSE012</w:t>
-      </w:r>
-    </w:p>
-    <w:p>
-      <w:pPr>
-        <w:pStyle w:val="ListParagraph"/>
-        <w:numPr>
-          <w:ilvl w:val="0"/>
-          <w:numId w:val="1"/>
-        </w:numPr>
-        <w:rPr>
-          <w:b/>
-          <w:bCs/>
-          <w:sz w:val="32"/>
-          <w:szCs w:val="32"/>
-        </w:rPr>
-      </w:pPr>
-      <w:r>
-        <w:rPr>
-          <w:b/>
-          <w:bCs/>
-          <w:sz w:val="32"/>
-          <w:szCs w:val="32"/>
-        </w:rPr>
-        <w:t>Bakhtawar Khan</w:t>
-      </w:r>
-      <w:r>
-        <w:rPr>
-          <w:rFonts w:ascii="Times New Roman" w:hAnsi="Times New Roman" w:cs="Times New Roman"/>
-          <w:sz w:val="28"/>
-          <w:szCs w:val="28"/>
-        </w:rPr>
-        <w:t xml:space="preserve"> </w:t>
-      </w:r>
-      <w:r>
-        <w:rPr>
-          <w:rFonts w:ascii="Times New Roman" w:hAnsi="Times New Roman" w:cs="Times New Roman"/>
-          <w:sz w:val="28"/>
-          <w:szCs w:val="28"/>
-        </w:rPr>
-        <w:t xml:space="preserve">                                       </w:t>
-      </w:r>
-    </w:p>
-    <w:p>
-      <w:pPr>
-        <w:pStyle w:val="ListParagraph"/>
-        <w:rPr>
-          <w:sz w:val="32"/>
-          <w:szCs w:val="32"/>
-        </w:rPr>
-      </w:pPr>
-      <w:r>
-        <w:rPr>
-          <w:sz w:val="32"/>
-          <w:szCs w:val="32"/>
-        </w:rPr>
-        <w:t xml:space="preserve">                                          </w:t>
-      </w:r>
-      <w:r>
-        <w:rPr>
-          <w:sz w:val="32"/>
-          <w:szCs w:val="32"/>
-        </w:rPr>
-        <w:t>ID: F24CSC033</w:t>
-      </w:r>
-    </w:p>
-    <w:p>
-      <w:pPr>
-        <w:rPr>
-          <w:b/>
-          <w:bCs/>
-          <w:sz w:val="32"/>
-          <w:szCs w:val="32"/>
-          <w:u w:val="double"/>
-        </w:rPr>
-      </w:pPr>
-    </w:p>
-    <w:p>
-      <w:pPr>
-        <w:rPr>
-          <w:b/>
-          <w:bCs/>
-          <w:sz w:val="32"/>
-          <w:szCs w:val="32"/>
-          <w:u w:val="double"/>
-        </w:rPr>
-      </w:pPr>
-    </w:p>
-    <w:p>
-      <w:pPr>
-        <w:pStyle w:val="Title"/>
-        <w:rPr>
-          <w:rFonts w:ascii="Times New Roman" w:hAnsi="Times New Roman" w:cs="Times New Roman"/>
-          <w:sz w:val="28"/>
-          <w:szCs w:val="28"/>
-        </w:rPr>
-      </w:pPr>
-      <w:r>
-        <w:rPr>
-          <w:rFonts w:ascii="Times New Roman" w:hAnsi="Times New Roman" w:cs="Times New Roman"/>
-          <w:sz w:val="28"/>
-          <w:szCs w:val="28"/>
-        </w:rPr>
-        <w:t xml:space="preserve"> </w:t>
-      </w:r>
-    </w:p>
-    <w:p>
-      <w:pPr>
-        <w:pStyle w:val="ListParagraph"/>
-        <w:rPr>
-          <w:b/>
-          <w:sz w:val="36"/>
-          <w:szCs w:val="36"/>
-        </w:rPr>
-      </w:pPr>
-      <w:r>
-        <w:rPr>
-          <w:rFonts w:ascii="Times New Roman" w:hAnsi="Times New Roman" w:cs="Times New Roman"/>
-          <w:b/>
-          <w:sz w:val="28"/>
-          <w:szCs w:val="28"/>
-        </w:rPr>
-        <w:t xml:space="preserve">                                </w:t>
-      </w:r>
-      <w:r>
-        <w:rPr>
-          <w:rFonts w:ascii="Times New Roman" w:hAnsi="Times New Roman" w:cs="Times New Roman"/>
-          <w:b/>
-          <w:sz w:val="28"/>
-          <w:szCs w:val="28"/>
-        </w:rPr>
-        <w:t>Programming Fundamentals</w:t>
-      </w:r>
-    </w:p>
-    <w:p>
-      <w:pPr>
-        <w:pStyle w:val="Title"/>
-        <w:rPr>
-          <w:rFonts w:ascii="Times New Roman" w:hAnsi="Times New Roman" w:cs="Times New Roman"/>
-          <w:sz w:val="28"/>
-          <w:szCs w:val="28"/>
-        </w:rPr>
-      </w:pPr>
-      <w:r>
-        <w:rPr>
-          <w:rFonts w:ascii="Times New Roman" w:hAnsi="Times New Roman" w:cs="Times New Roman"/>
-          <w:sz w:val="28"/>
-          <w:szCs w:val="28"/>
-        </w:rPr>
-        <w:t xml:space="preserve">                                                        </w:t>
-      </w:r>
-      <w:r>
-        <w:rPr>
-          <w:rFonts w:ascii="Times New Roman" w:hAnsi="Times New Roman" w:cs="Times New Roman"/>
-          <w:b/>
-          <w:sz w:val="28"/>
-          <w:szCs w:val="28"/>
-        </w:rPr>
-        <w:t xml:space="preserve">Instructor: Sir Mansoor                      </w:t>
-      </w:r>
-    </w:p>
-    <w:p>
-      <w:pPr>
-        <w:pStyle w:val="ListParagraph"/>
-      </w:pPr>
+        <w:t>Instructor: Sir Mansoor</w:t>
+      </w:r>
     </w:p>
     <w:p>
       <w:pPr>
@@ -471,11 +447,7 @@
           <w:szCs w:val="44"/>
         </w:rPr>
       </w:pPr>
-    </w:p>
-    <w:p/>
-    <w:p>
-      <w:pPr>
-        <w:pStyle w:val="Heading2"/>
+      <w:r>
         <w:rPr>
           <w:rFonts w:ascii="Times New Roman" w:hAnsi="Times New Roman" w:cs="Times New Roman"/>
           <w:b/>
@@ -484,7 +456,9 @@
           <w:sz w:val="44"/>
           <w:szCs w:val="44"/>
         </w:rPr>
-      </w:pPr>
+        <w:lastRenderedPageBreak/>
+        <w:t>O</w:t>
+      </w:r>
       <w:r>
         <w:rPr>
           <w:rFonts w:ascii="Times New Roman" w:hAnsi="Times New Roman" w:cs="Times New Roman"/>
@@ -494,30 +468,7 @@
           <w:sz w:val="44"/>
           <w:szCs w:val="44"/>
         </w:rPr>
-        <w:lastRenderedPageBreak/>
-        <w:t>O</w:t>
-      </w:r>
-      <w:r>
-        <w:rPr>
-          <w:rFonts w:ascii="Times New Roman" w:hAnsi="Times New Roman" w:cs="Times New Roman"/>
-          <w:b/>
-          <w:bCs/>
-          <w:color w:val="000000" w:themeColor="text1"/>
-          <w:sz w:val="44"/>
-          <w:szCs w:val="44"/>
-        </w:rPr>
         <w:t>verview</w:t>
-      </w:r>
-      <w:r>
-        <w:rPr>
-          <w:rFonts w:ascii="Times New Roman" w:hAnsi="Times New Roman" w:cs="Times New Roman"/>
-          <w:b/>
-          <w:bCs/>
-          <w:color w:val="000000" w:themeColor="text1"/>
-          <w:sz w:val="44"/>
-          <w:szCs w:val="44"/>
-        </w:rPr>
-        <w:t>:</w:t>
       </w:r>
     </w:p>
     <w:p>
@@ -557,7 +508,7 @@
           <w:sz w:val="24"/>
           <w:szCs w:val="24"/>
         </w:rPr>
-        <w:t>You can v</w:t>
+        <w:t>V</w:t>
       </w:r>
       <w:r>
         <w:rPr>
@@ -631,7 +582,23 @@
           <w:sz w:val="24"/>
           <w:szCs w:val="24"/>
         </w:rPr>
-        <w:t>Play interactive games such as solving riddles and guessing teachers based on hints.</w:t>
+        <w:t>Play interactive games</w:t>
+      </w:r>
+      <w:r>
+        <w:rPr>
+          <w:rFonts w:eastAsia="Times New Roman" w:cstheme="minorHAnsi"/>
+          <w:sz w:val="24"/>
+          <w:szCs w:val="24"/>
+        </w:rPr>
+        <w:t xml:space="preserve"> while waiting for their order,</w:t>
+      </w:r>
+      <w:r>
+        <w:rPr>
+          <w:rFonts w:eastAsia="Times New Roman" w:cstheme="minorHAnsi"/>
+          <w:sz w:val="24"/>
+          <w:szCs w:val="24"/>
+        </w:rPr>
+        <w:t xml:space="preserve"> such as solving riddles and guessing teachers based on hints.</w:t>
       </w:r>
     </w:p>
     <w:p>
@@ -656,32 +623,435 @@
       <w:pPr>
         <w:spacing w:before="100" w:beforeAutospacing="1" w:after="100" w:afterAutospacing="1" w:line="240" w:lineRule="auto"/>
         <w:rPr>
+          <w:rFonts w:ascii="Times New Roman" w:hAnsi="Times New Roman" w:cs="Times New Roman"/>
+          <w:b/>
+          <w:bCs/>
+          <w:color w:val="000000" w:themeColor="text1"/>
+          <w:sz w:val="40"/>
+          <w:szCs w:val="40"/>
+          <w:shd w:val="clear" w:color="auto" w:fill="FFFFFF"/>
+        </w:rPr>
+      </w:pPr>
+      <w:r>
+        <w:rPr>
+          <w:rFonts w:ascii="Times New Roman" w:hAnsi="Times New Roman" w:cs="Times New Roman"/>
+          <w:b/>
+          <w:bCs/>
+          <w:color w:val="000000" w:themeColor="text1"/>
+          <w:sz w:val="40"/>
+          <w:szCs w:val="40"/>
+          <w:shd w:val="clear" w:color="auto" w:fill="FFFFFF"/>
+        </w:rPr>
+        <w:t xml:space="preserve">Purpose </w:t>
+      </w:r>
+      <w:r>
+        <w:rPr>
+          <w:rFonts w:ascii="Times New Roman" w:hAnsi="Times New Roman" w:cs="Times New Roman"/>
+          <w:b/>
+          <w:bCs/>
+          <w:color w:val="000000" w:themeColor="text1"/>
+          <w:sz w:val="40"/>
+          <w:szCs w:val="40"/>
+          <w:shd w:val="clear" w:color="auto" w:fill="FFFFFF"/>
+        </w:rPr>
+        <w:t>of choosing Cafet</w:t>
+      </w:r>
+      <w:r>
+        <w:rPr>
+          <w:rFonts w:ascii="Times New Roman" w:hAnsi="Times New Roman" w:cs="Times New Roman"/>
+          <w:b/>
+          <w:bCs/>
+          <w:color w:val="000000" w:themeColor="text1"/>
+          <w:sz w:val="40"/>
+          <w:szCs w:val="40"/>
+          <w:shd w:val="clear" w:color="auto" w:fill="FFFFFF"/>
+        </w:rPr>
+        <w:t>e</w:t>
+      </w:r>
+      <w:r>
+        <w:rPr>
+          <w:rFonts w:ascii="Times New Roman" w:hAnsi="Times New Roman" w:cs="Times New Roman"/>
+          <w:b/>
+          <w:bCs/>
+          <w:color w:val="000000" w:themeColor="text1"/>
+          <w:sz w:val="40"/>
+          <w:szCs w:val="40"/>
+          <w:shd w:val="clear" w:color="auto" w:fill="FFFFFF"/>
+        </w:rPr>
+        <w:t>ria Management</w:t>
+      </w:r>
+      <w:r>
+        <w:rPr>
+          <w:rFonts w:ascii="Times New Roman" w:hAnsi="Times New Roman" w:cs="Times New Roman"/>
+          <w:b/>
+          <w:bCs/>
+          <w:color w:val="000000" w:themeColor="text1"/>
+          <w:sz w:val="40"/>
+          <w:szCs w:val="40"/>
+          <w:shd w:val="clear" w:color="auto" w:fill="FFFFFF"/>
+        </w:rPr>
+        <w:t xml:space="preserve"> </w:t>
+      </w:r>
+      <w:r>
+        <w:rPr>
+          <w:rFonts w:ascii="Times New Roman" w:hAnsi="Times New Roman" w:cs="Times New Roman"/>
+          <w:b/>
+          <w:bCs/>
+          <w:color w:val="000000" w:themeColor="text1"/>
+          <w:sz w:val="40"/>
+          <w:szCs w:val="40"/>
+          <w:shd w:val="clear" w:color="auto" w:fill="FFFFFF"/>
+        </w:rPr>
+        <w:t>System as a project</w:t>
+      </w:r>
+    </w:p>
+    <w:p>
+      <w:pPr>
+        <w:spacing w:before="100" w:beforeAutospacing="1" w:after="100" w:afterAutospacing="1" w:line="240" w:lineRule="auto"/>
+        <w:rPr>
+          <w:rFonts w:cstheme="minorHAnsi"/>
+          <w:color w:val="000000" w:themeColor="text1"/>
+          <w:sz w:val="24"/>
+          <w:szCs w:val="24"/>
+          <w:shd w:val="clear" w:color="auto" w:fill="FFFFFF"/>
+        </w:rPr>
+      </w:pPr>
+      <w:r>
+        <w:rPr>
+          <w:rFonts w:cstheme="minorHAnsi"/>
+          <w:color w:val="000000" w:themeColor="text1"/>
+          <w:sz w:val="24"/>
+          <w:szCs w:val="24"/>
+          <w:shd w:val="clear" w:color="auto" w:fill="FFFFFF"/>
+        </w:rPr>
+        <w:t xml:space="preserve"> The primary purpose of this project is to create a user-friendly interface for placing food orders and engaging in fun activities. It emphasizes the relevance of programming fundamentals by </w:t>
+      </w:r>
+      <w:r>
+        <w:rPr>
+          <w:rFonts w:cstheme="minorHAnsi"/>
+          <w:color w:val="000000" w:themeColor="text1"/>
+          <w:sz w:val="24"/>
+          <w:szCs w:val="24"/>
+          <w:shd w:val="clear" w:color="auto" w:fill="FFFFFF"/>
+        </w:rPr>
+        <w:t>applying</w:t>
+      </w:r>
+      <w:r>
+        <w:rPr>
+          <w:rFonts w:cstheme="minorHAnsi"/>
+          <w:color w:val="000000" w:themeColor="text1"/>
+          <w:sz w:val="24"/>
+          <w:szCs w:val="24"/>
+          <w:shd w:val="clear" w:color="auto" w:fill="FFFFFF"/>
+        </w:rPr>
+        <w:t xml:space="preserve"> various programming concepts, including: </w:t>
+      </w:r>
+    </w:p>
+    <w:p>
+      <w:pPr>
+        <w:spacing w:before="100" w:beforeAutospacing="1" w:after="100" w:afterAutospacing="1" w:line="240" w:lineRule="auto"/>
+        <w:rPr>
+          <w:rFonts w:cstheme="minorHAnsi"/>
+          <w:color w:val="000000" w:themeColor="text1"/>
+          <w:sz w:val="24"/>
+          <w:szCs w:val="24"/>
+          <w:shd w:val="clear" w:color="auto" w:fill="FFFFFF"/>
+        </w:rPr>
+      </w:pPr>
+      <w:r>
+        <w:rPr>
+          <w:rFonts w:asciiTheme="majorHAnsi" w:hAnsiTheme="majorHAnsi" w:cstheme="majorHAnsi"/>
+          <w:b/>
+          <w:bCs/>
+          <w:color w:val="000000" w:themeColor="text1"/>
+          <w:sz w:val="28"/>
+          <w:szCs w:val="28"/>
+          <w:shd w:val="clear" w:color="auto" w:fill="FFFFFF"/>
+        </w:rPr>
+        <w:t>Structures:</w:t>
+      </w:r>
+      <w:r>
+        <w:rPr>
+          <w:rFonts w:cstheme="minorHAnsi"/>
+          <w:color w:val="000000" w:themeColor="text1"/>
+          <w:sz w:val="24"/>
+          <w:szCs w:val="24"/>
+          <w:shd w:val="clear" w:color="auto" w:fill="FFFFFF"/>
+        </w:rPr>
+        <w:t xml:space="preserve"> Using structs to manage menu items and user information. </w:t>
+      </w:r>
+    </w:p>
+    <w:p>
+      <w:pPr>
+        <w:spacing w:before="100" w:beforeAutospacing="1" w:after="100" w:afterAutospacing="1" w:line="240" w:lineRule="auto"/>
+        <w:rPr>
+          <w:rFonts w:cstheme="minorHAnsi"/>
+          <w:color w:val="000000" w:themeColor="text1"/>
+          <w:sz w:val="24"/>
+          <w:szCs w:val="24"/>
+          <w:shd w:val="clear" w:color="auto" w:fill="FFFFFF"/>
+        </w:rPr>
+      </w:pPr>
+      <w:r>
+        <w:rPr>
+          <w:rFonts w:asciiTheme="majorHAnsi" w:hAnsiTheme="majorHAnsi" w:cstheme="majorHAnsi"/>
+          <w:b/>
+          <w:bCs/>
+          <w:color w:val="000000" w:themeColor="text1"/>
+          <w:sz w:val="28"/>
+          <w:szCs w:val="28"/>
+          <w:shd w:val="clear" w:color="auto" w:fill="FFFFFF"/>
+        </w:rPr>
+        <w:t xml:space="preserve">File </w:t>
+      </w:r>
+      <w:r>
+        <w:rPr>
+          <w:rFonts w:asciiTheme="majorHAnsi" w:hAnsiTheme="majorHAnsi" w:cstheme="majorHAnsi"/>
+          <w:b/>
+          <w:bCs/>
+          <w:color w:val="000000" w:themeColor="text1"/>
+          <w:sz w:val="28"/>
+          <w:szCs w:val="28"/>
+          <w:shd w:val="clear" w:color="auto" w:fill="FFFFFF"/>
+        </w:rPr>
+        <w:t>handling</w:t>
+      </w:r>
+      <w:r>
+        <w:rPr>
+          <w:rFonts w:asciiTheme="majorHAnsi" w:hAnsiTheme="majorHAnsi" w:cstheme="majorHAnsi"/>
+          <w:b/>
+          <w:bCs/>
+          <w:color w:val="000000" w:themeColor="text1"/>
+          <w:sz w:val="28"/>
+          <w:szCs w:val="28"/>
+          <w:shd w:val="clear" w:color="auto" w:fill="FFFFFF"/>
+        </w:rPr>
+        <w:t>:</w:t>
+      </w:r>
+      <w:r>
+        <w:rPr>
+          <w:rFonts w:cstheme="minorHAnsi"/>
+          <w:color w:val="000000" w:themeColor="text1"/>
+          <w:sz w:val="24"/>
+          <w:szCs w:val="24"/>
+          <w:shd w:val="clear" w:color="auto" w:fill="FFFFFF"/>
+        </w:rPr>
+        <w:t xml:space="preserve"> Saving orders and user data to files for persistence. </w:t>
+      </w:r>
+    </w:p>
+    <w:p>
+      <w:pPr>
+        <w:spacing w:before="100" w:beforeAutospacing="1" w:after="100" w:afterAutospacing="1" w:line="240" w:lineRule="auto"/>
+        <w:rPr>
+          <w:rFonts w:cstheme="minorHAnsi"/>
+          <w:color w:val="000000" w:themeColor="text1"/>
+          <w:sz w:val="24"/>
+          <w:szCs w:val="24"/>
+          <w:shd w:val="clear" w:color="auto" w:fill="FFFFFF"/>
+        </w:rPr>
+      </w:pPr>
+      <w:r>
+        <w:rPr>
+          <w:rFonts w:asciiTheme="majorHAnsi" w:hAnsiTheme="majorHAnsi" w:cstheme="majorHAnsi"/>
+          <w:b/>
+          <w:bCs/>
+          <w:color w:val="000000" w:themeColor="text1"/>
+          <w:sz w:val="28"/>
+          <w:szCs w:val="28"/>
+          <w:shd w:val="clear" w:color="auto" w:fill="FFFFFF"/>
+        </w:rPr>
+        <w:t xml:space="preserve">Control </w:t>
+      </w:r>
+      <w:r>
+        <w:rPr>
+          <w:rFonts w:asciiTheme="majorHAnsi" w:hAnsiTheme="majorHAnsi" w:cstheme="majorHAnsi"/>
+          <w:b/>
+          <w:bCs/>
+          <w:color w:val="000000" w:themeColor="text1"/>
+          <w:sz w:val="28"/>
+          <w:szCs w:val="28"/>
+          <w:shd w:val="clear" w:color="auto" w:fill="FFFFFF"/>
+        </w:rPr>
+        <w:t>flow</w:t>
+      </w:r>
+      <w:r>
+        <w:rPr>
+          <w:rFonts w:cstheme="minorHAnsi"/>
+          <w:color w:val="000000" w:themeColor="text1"/>
+          <w:sz w:val="24"/>
+          <w:szCs w:val="24"/>
+          <w:shd w:val="clear" w:color="auto" w:fill="FFFFFF"/>
+        </w:rPr>
+        <w:t xml:space="preserve">: Implementing loops and conditionals for flow control. </w:t>
+      </w:r>
+    </w:p>
+    <w:p>
+      <w:pPr>
+        <w:spacing w:before="100" w:beforeAutospacing="1" w:after="100" w:afterAutospacing="1" w:line="240" w:lineRule="auto"/>
+        <w:rPr>
+          <w:rFonts w:cstheme="minorHAnsi"/>
+          <w:color w:val="000000" w:themeColor="text1"/>
+          <w:sz w:val="24"/>
+          <w:szCs w:val="24"/>
+          <w:shd w:val="clear" w:color="auto" w:fill="FFFFFF"/>
+        </w:rPr>
+      </w:pPr>
+      <w:r>
+        <w:rPr>
+          <w:rFonts w:asciiTheme="majorHAnsi" w:hAnsiTheme="majorHAnsi" w:cstheme="majorHAnsi"/>
+          <w:b/>
+          <w:bCs/>
+          <w:color w:val="000000" w:themeColor="text1"/>
+          <w:sz w:val="28"/>
+          <w:szCs w:val="28"/>
+          <w:shd w:val="clear" w:color="auto" w:fill="FFFFFF"/>
+        </w:rPr>
+        <w:t>Functions</w:t>
+      </w:r>
+      <w:r>
+        <w:rPr>
+          <w:rFonts w:cstheme="minorHAnsi"/>
+          <w:color w:val="000000" w:themeColor="text1"/>
+          <w:sz w:val="24"/>
+          <w:szCs w:val="24"/>
+          <w:shd w:val="clear" w:color="auto" w:fill="FFFFFF"/>
+        </w:rPr>
+        <w:t>: Organizing code into reusable functions for clarity and maintainability.</w:t>
+      </w:r>
+    </w:p>
+    <w:p>
+      <w:pPr>
+        <w:spacing w:before="100" w:beforeAutospacing="1" w:after="100" w:afterAutospacing="1" w:line="240" w:lineRule="auto"/>
+        <w:rPr>
+          <w:rFonts w:ascii="Open Sans" w:hAnsi="Open Sans" w:cs="Open Sans"/>
+          <w:color w:val="172B4D"/>
+          <w:shd w:val="clear" w:color="auto" w:fill="FFFFFF"/>
+        </w:rPr>
+      </w:pPr>
+      <w:r>
+        <w:rPr>
+          <w:rFonts w:ascii="Times New Roman" w:hAnsi="Times New Roman" w:cs="Times New Roman"/>
+          <w:b/>
+          <w:bCs/>
+          <w:color w:val="000000" w:themeColor="text1"/>
+          <w:sz w:val="40"/>
+          <w:szCs w:val="40"/>
+          <w:shd w:val="clear" w:color="auto" w:fill="FFFFFF"/>
+        </w:rPr>
+        <w:t>Objectives of the BAM Cafe Ordering System</w:t>
+      </w:r>
+    </w:p>
+    <w:p>
+      <w:pPr>
+        <w:spacing w:before="100" w:beforeAutospacing="1" w:after="100" w:afterAutospacing="1" w:line="240" w:lineRule="auto"/>
+        <w:rPr>
+          <w:rFonts w:cstheme="minorHAnsi"/>
+          <w:color w:val="000000" w:themeColor="text1"/>
+          <w:sz w:val="24"/>
+          <w:szCs w:val="24"/>
+          <w:shd w:val="clear" w:color="auto" w:fill="FFFFFF"/>
+        </w:rPr>
+      </w:pPr>
+      <w:r>
+        <w:rPr>
+          <w:rFonts w:cstheme="minorHAnsi"/>
+          <w:color w:val="000000" w:themeColor="text1"/>
+          <w:sz w:val="24"/>
+          <w:szCs w:val="24"/>
+          <w:shd w:val="clear" w:color="auto" w:fill="FFFFFF"/>
+        </w:rPr>
+        <w:t>The BAM Cafe Ordering System was developed with clear goals in mind, focusing on both user engagement and educational value. Here are the primary objectives of the project:</w:t>
+      </w:r>
+    </w:p>
+    <w:p>
+      <w:pPr>
+        <w:spacing w:before="100" w:beforeAutospacing="1" w:after="100" w:afterAutospacing="1" w:line="240" w:lineRule="auto"/>
+        <w:rPr>
+          <w:rFonts w:cstheme="minorHAnsi"/>
+          <w:color w:val="000000" w:themeColor="text1"/>
+          <w:sz w:val="24"/>
+          <w:szCs w:val="24"/>
+          <w:shd w:val="clear" w:color="auto" w:fill="FFFFFF"/>
+        </w:rPr>
+      </w:pPr>
+      <w:r>
+        <w:rPr>
+          <w:rFonts w:asciiTheme="majorHAnsi" w:hAnsiTheme="majorHAnsi" w:cstheme="majorHAnsi"/>
+          <w:b/>
+          <w:bCs/>
+          <w:color w:val="000000" w:themeColor="text1"/>
+          <w:sz w:val="28"/>
+          <w:szCs w:val="28"/>
+          <w:shd w:val="clear" w:color="auto" w:fill="FFFFFF"/>
+        </w:rPr>
+        <w:t>Enhance User Experience:</w:t>
+      </w:r>
+      <w:r>
+        <w:rPr>
+          <w:rFonts w:cstheme="minorHAnsi"/>
+          <w:color w:val="000000" w:themeColor="text1"/>
+          <w:sz w:val="24"/>
+          <w:szCs w:val="24"/>
+          <w:shd w:val="clear" w:color="auto" w:fill="FFFFFF"/>
+        </w:rPr>
+        <w:t xml:space="preserve"> The program aims to provide a seamless and enjoyable experience for users by allowing them to easily place food orders and engage in interactive games. This combination of functionality and entertainment is designed to keep users engaged while they interact with the cafe. </w:t>
+      </w:r>
+    </w:p>
+    <w:p>
+      <w:pPr>
+        <w:spacing w:before="100" w:beforeAutospacing="1" w:after="100" w:afterAutospacing="1" w:line="240" w:lineRule="auto"/>
+        <w:rPr>
           <w:rFonts w:eastAsia="Times New Roman" w:cstheme="minorHAnsi"/>
-          <w:sz w:val="24"/>
-          <w:szCs w:val="24"/>
-        </w:rPr>
-      </w:pPr>
-      <w:r>
+          <w:color w:val="000000" w:themeColor="text1"/>
+          <w:sz w:val="24"/>
+          <w:szCs w:val="24"/>
+        </w:rPr>
+      </w:pPr>
+      <w:r>
+        <w:rPr>
+          <w:rFonts w:asciiTheme="majorHAnsi" w:hAnsiTheme="majorHAnsi" w:cstheme="majorHAnsi"/>
+          <w:b/>
+          <w:bCs/>
+          <w:color w:val="000000" w:themeColor="text1"/>
+          <w:sz w:val="28"/>
+          <w:szCs w:val="28"/>
+          <w:shd w:val="clear" w:color="auto" w:fill="FFFFFF"/>
+        </w:rPr>
+        <w:t>Demonstrate Programming Fundamentals</w:t>
+      </w:r>
+      <w:r>
+        <w:rPr>
+          <w:rFonts w:cstheme="minorHAnsi"/>
+          <w:color w:val="000000" w:themeColor="text1"/>
+          <w:sz w:val="24"/>
+          <w:szCs w:val="24"/>
+          <w:shd w:val="clear" w:color="auto" w:fill="FFFFFF"/>
+        </w:rPr>
+        <w:t>: This project serves as a practical application of core programming concepts such as data structures, file handling, input validation, and control flow. It provides a hands-on opportunity for users to understand how these fundamentals come together to create a functional software application.</w:t>
+      </w:r>
+    </w:p>
+    <w:p>
+      <w:pPr>
+        <w:pStyle w:val="Heading2"/>
         <w:rPr>
           <w:rFonts w:ascii="Times New Roman" w:hAnsi="Times New Roman" w:cs="Times New Roman"/>
           <w:b/>
           <w:bCs/>
           <w:color w:val="000000" w:themeColor="text1"/>
-          <w:sz w:val="44"/>
-          <w:szCs w:val="44"/>
-        </w:rPr>
-        <w:t xml:space="preserve"> </w:t>
-      </w:r>
+          <w:sz w:val="40"/>
+          <w:szCs w:val="40"/>
+        </w:rPr>
+      </w:pPr>
       <w:r>
         <w:rPr>
           <w:rFonts w:ascii="Times New Roman" w:hAnsi="Times New Roman" w:cs="Times New Roman"/>
           <w:b/>
           <w:bCs/>
           <w:color w:val="000000" w:themeColor="text1"/>
-          <w:sz w:val="44"/>
-          <w:szCs w:val="44"/>
-        </w:rPr>
-        <w:t>Feature</w:t>
+          <w:sz w:val="40"/>
+          <w:szCs w:val="40"/>
+        </w:rPr>
+        <w:t xml:space="preserve">System </w:t>
       </w:r>
       <w:r>
         <w:rPr>
@@ -689,403 +1059,10 @@
           <w:b/>
           <w:bCs/>
           <w:color w:val="000000" w:themeColor="text1"/>
-          <w:sz w:val="44"/>
-          <w:szCs w:val="44"/>
-        </w:rPr>
-        <w:t>s</w:t>
-      </w:r>
-      <w:r>
-        <w:rPr>
-          <w:rFonts w:ascii="Times New Roman" w:hAnsi="Times New Roman" w:cs="Times New Roman"/>
-          <w:b/>
-          <w:bCs/>
-          <w:color w:val="000000" w:themeColor="text1"/>
-          <w:sz w:val="44"/>
-          <w:szCs w:val="44"/>
-        </w:rPr>
-        <w:t>:</w:t>
-      </w:r>
-    </w:p>
-    <w:p>
-      <w:pPr>
-        <w:pStyle w:val="NormalWeb"/>
-        <w:numPr>
-          <w:ilvl w:val="0"/>
-          <w:numId w:val="8"/>
-        </w:numPr>
-        <w:rPr>
-          <w:rFonts w:asciiTheme="minorHAnsi" w:hAnsiTheme="minorHAnsi" w:cstheme="minorHAnsi"/>
-        </w:rPr>
-      </w:pPr>
-      <w:r>
-        <w:rPr>
-          <w:rStyle w:val="Strong"/>
-          <w:rFonts w:asciiTheme="minorHAnsi" w:eastAsiaTheme="majorEastAsia" w:hAnsiTheme="minorHAnsi" w:cstheme="minorHAnsi"/>
-        </w:rPr>
-        <w:t>Order Management:</w:t>
-      </w:r>
-    </w:p>
-    <w:p>
-      <w:pPr>
-        <w:pStyle w:val="NormalWeb"/>
-        <w:numPr>
-          <w:ilvl w:val="1"/>
-          <w:numId w:val="8"/>
-        </w:numPr>
-        <w:rPr>
-          <w:rFonts w:asciiTheme="minorHAnsi" w:hAnsiTheme="minorHAnsi" w:cstheme="minorHAnsi"/>
-        </w:rPr>
-      </w:pPr>
-      <w:r>
-        <w:rPr>
-          <w:rFonts w:asciiTheme="minorHAnsi" w:hAnsiTheme="minorHAnsi" w:cstheme="minorHAnsi"/>
-        </w:rPr>
-        <w:t>View a list of delicious items available for order.</w:t>
-      </w:r>
-    </w:p>
-    <w:p>
-      <w:pPr>
-        <w:pStyle w:val="NormalWeb"/>
-        <w:numPr>
-          <w:ilvl w:val="1"/>
-          <w:numId w:val="8"/>
-        </w:numPr>
-        <w:rPr>
-          <w:rFonts w:asciiTheme="minorHAnsi" w:hAnsiTheme="minorHAnsi" w:cstheme="minorHAnsi"/>
-        </w:rPr>
-      </w:pPr>
-      <w:r>
-        <w:rPr>
-          <w:rFonts w:asciiTheme="minorHAnsi" w:hAnsiTheme="minorHAnsi" w:cstheme="minorHAnsi"/>
-        </w:rPr>
-        <w:t>Select items from the menu and save your order to a file.</w:t>
-      </w:r>
-    </w:p>
-    <w:p>
-      <w:pPr>
-        <w:pStyle w:val="NormalWeb"/>
-        <w:numPr>
-          <w:ilvl w:val="1"/>
-          <w:numId w:val="8"/>
-        </w:numPr>
-        <w:rPr>
-          <w:rFonts w:asciiTheme="minorHAnsi" w:hAnsiTheme="minorHAnsi" w:cstheme="minorHAnsi"/>
-        </w:rPr>
-      </w:pPr>
-      <w:r>
-        <w:rPr>
-          <w:rFonts w:asciiTheme="minorHAnsi" w:hAnsiTheme="minorHAnsi" w:cstheme="minorHAnsi"/>
-        </w:rPr>
-        <w:t>Collect and save customer details securely.</w:t>
-      </w:r>
-    </w:p>
-    <w:p>
-      <w:pPr>
-        <w:pStyle w:val="NormalWeb"/>
-        <w:numPr>
-          <w:ilvl w:val="0"/>
-          <w:numId w:val="8"/>
-        </w:numPr>
-        <w:rPr>
-          <w:rFonts w:asciiTheme="minorHAnsi" w:hAnsiTheme="minorHAnsi" w:cstheme="minorHAnsi"/>
-        </w:rPr>
-      </w:pPr>
-      <w:r>
-        <w:rPr>
-          <w:rStyle w:val="Strong"/>
-          <w:rFonts w:asciiTheme="minorHAnsi" w:eastAsiaTheme="majorEastAsia" w:hAnsiTheme="minorHAnsi" w:cstheme="minorHAnsi"/>
-        </w:rPr>
-        <w:t>Fun Games Option:</w:t>
-      </w:r>
-    </w:p>
-    <w:p>
-      <w:pPr>
-        <w:pStyle w:val="NormalWeb"/>
-        <w:numPr>
-          <w:ilvl w:val="1"/>
-          <w:numId w:val="8"/>
-        </w:numPr>
-        <w:rPr>
-          <w:rFonts w:asciiTheme="minorHAnsi" w:hAnsiTheme="minorHAnsi" w:cstheme="minorHAnsi"/>
-        </w:rPr>
-      </w:pPr>
-      <w:r>
-        <w:rPr>
-          <w:rStyle w:val="Strong"/>
-          <w:rFonts w:asciiTheme="minorHAnsi" w:eastAsiaTheme="majorEastAsia" w:hAnsiTheme="minorHAnsi" w:cstheme="minorHAnsi"/>
-        </w:rPr>
-        <w:t>Riddles Game:</w:t>
-      </w:r>
-      <w:r>
-        <w:rPr>
-          <w:rFonts w:asciiTheme="minorHAnsi" w:hAnsiTheme="minorHAnsi" w:cstheme="minorHAnsi"/>
-        </w:rPr>
-        <w:t xml:space="preserve"> Test your wits with a collection of riddles.</w:t>
-      </w:r>
-    </w:p>
-    <w:p>
-      <w:pPr>
-        <w:pStyle w:val="NormalWeb"/>
-        <w:numPr>
-          <w:ilvl w:val="1"/>
-          <w:numId w:val="8"/>
-        </w:numPr>
-        <w:rPr>
-          <w:rFonts w:asciiTheme="minorHAnsi" w:hAnsiTheme="minorHAnsi" w:cstheme="minorHAnsi"/>
-        </w:rPr>
-      </w:pPr>
-      <w:r>
-        <w:rPr>
-          <w:rStyle w:val="Strong"/>
-          <w:rFonts w:asciiTheme="minorHAnsi" w:eastAsiaTheme="majorEastAsia" w:hAnsiTheme="minorHAnsi" w:cstheme="minorHAnsi"/>
-        </w:rPr>
-        <w:t>Guess the Teacher Game:</w:t>
-      </w:r>
-      <w:r>
-        <w:rPr>
-          <w:rFonts w:asciiTheme="minorHAnsi" w:hAnsiTheme="minorHAnsi" w:cstheme="minorHAnsi"/>
-        </w:rPr>
-        <w:t xml:space="preserve"> Guess the teacher based on hints.</w:t>
-      </w:r>
-    </w:p>
-    <w:p>
-      <w:pPr>
-        <w:pStyle w:val="NormalWeb"/>
-        <w:numPr>
-          <w:ilvl w:val="0"/>
-          <w:numId w:val="8"/>
-        </w:numPr>
-        <w:rPr>
-          <w:rFonts w:asciiTheme="minorHAnsi" w:hAnsiTheme="minorHAnsi" w:cstheme="minorHAnsi"/>
-        </w:rPr>
-      </w:pPr>
-      <w:r>
-        <w:rPr>
-          <w:rStyle w:val="Strong"/>
-          <w:rFonts w:asciiTheme="minorHAnsi" w:eastAsiaTheme="majorEastAsia" w:hAnsiTheme="minorHAnsi" w:cstheme="minorHAnsi"/>
-        </w:rPr>
-        <w:t>File-Based Storage:</w:t>
-      </w:r>
-    </w:p>
-    <w:p>
-      <w:pPr>
-        <w:pStyle w:val="NormalWeb"/>
-        <w:numPr>
-          <w:ilvl w:val="1"/>
-          <w:numId w:val="8"/>
-        </w:numPr>
-        <w:rPr>
-          <w:rFonts w:asciiTheme="minorHAnsi" w:hAnsiTheme="minorHAnsi" w:cstheme="minorHAnsi"/>
-        </w:rPr>
-      </w:pPr>
-      <w:r>
-        <w:rPr>
-          <w:rFonts w:asciiTheme="minorHAnsi" w:hAnsiTheme="minorHAnsi" w:cstheme="minorHAnsi"/>
-        </w:rPr>
-        <w:t>All orders and customer details are saved to a text file for record</w:t>
-      </w:r>
-      <w:r>
-        <w:rPr>
-          <w:rFonts w:asciiTheme="minorHAnsi" w:hAnsiTheme="minorHAnsi" w:cstheme="minorHAnsi"/>
-        </w:rPr>
-        <w:t xml:space="preserve"> </w:t>
-      </w:r>
-      <w:r>
-        <w:rPr>
-          <w:rFonts w:asciiTheme="minorHAnsi" w:hAnsiTheme="minorHAnsi" w:cstheme="minorHAnsi"/>
-        </w:rPr>
-        <w:t>keeping.</w:t>
-      </w:r>
-    </w:p>
-    <w:p>
-      <w:pPr>
-        <w:pStyle w:val="NormalWeb"/>
-        <w:numPr>
-          <w:ilvl w:val="0"/>
-          <w:numId w:val="8"/>
-        </w:numPr>
-        <w:rPr>
-          <w:rFonts w:asciiTheme="minorHAnsi" w:hAnsiTheme="minorHAnsi" w:cstheme="minorHAnsi"/>
-        </w:rPr>
-      </w:pPr>
-      <w:r>
-        <w:rPr>
-          <w:rStyle w:val="Strong"/>
-          <w:rFonts w:asciiTheme="minorHAnsi" w:eastAsiaTheme="majorEastAsia" w:hAnsiTheme="minorHAnsi" w:cstheme="minorHAnsi"/>
-        </w:rPr>
-        <w:t>User-Friendly Input Validation:</w:t>
-      </w:r>
-    </w:p>
-    <w:p>
-      <w:pPr>
-        <w:pStyle w:val="NormalWeb"/>
-        <w:numPr>
-          <w:ilvl w:val="1"/>
-          <w:numId w:val="8"/>
-        </w:numPr>
-        <w:rPr>
-          <w:rFonts w:asciiTheme="minorHAnsi" w:hAnsiTheme="minorHAnsi" w:cstheme="minorHAnsi"/>
-        </w:rPr>
-      </w:pPr>
-      <w:r>
-        <w:rPr>
-          <w:rFonts w:asciiTheme="minorHAnsi" w:hAnsiTheme="minorHAnsi" w:cstheme="minorHAnsi"/>
-        </w:rPr>
-        <w:t>It e</w:t>
-      </w:r>
-      <w:r>
-        <w:rPr>
-          <w:rFonts w:asciiTheme="minorHAnsi" w:hAnsiTheme="minorHAnsi" w:cstheme="minorHAnsi"/>
-        </w:rPr>
-        <w:t>nsures proper names, email addresses, and phone numbers are entered.</w:t>
-      </w:r>
-    </w:p>
-    <w:p>
-      <w:pPr>
-        <w:numPr>
-          <w:ilvl w:val="0"/>
-          <w:numId w:val="8"/>
-        </w:numPr>
-        <w:spacing w:before="100" w:beforeAutospacing="1" w:after="100" w:afterAutospacing="1" w:line="240" w:lineRule="auto"/>
-        <w:rPr>
-          <w:rFonts w:eastAsia="Times New Roman" w:cstheme="minorHAnsi"/>
-          <w:sz w:val="24"/>
-          <w:szCs w:val="24"/>
-        </w:rPr>
-      </w:pPr>
-      <w:r>
-        <w:rPr>
-          <w:rFonts w:eastAsia="Times New Roman" w:cstheme="minorHAnsi"/>
-          <w:b/>
-          <w:bCs/>
-          <w:sz w:val="24"/>
-          <w:szCs w:val="24"/>
-        </w:rPr>
-        <w:t>Order Confirmation:</w:t>
-      </w:r>
-      <w:r>
-        <w:rPr>
-          <w:rFonts w:eastAsia="Times New Roman" w:cstheme="minorHAnsi"/>
-          <w:sz w:val="24"/>
-          <w:szCs w:val="24"/>
-        </w:rPr>
-        <w:t xml:space="preserve"> </w:t>
-      </w:r>
-    </w:p>
-    <w:p>
-      <w:pPr>
-        <w:pStyle w:val="ListParagraph"/>
-        <w:numPr>
-          <w:ilvl w:val="1"/>
-          <w:numId w:val="8"/>
-        </w:numPr>
-        <w:spacing w:before="100" w:beforeAutospacing="1" w:after="100" w:afterAutospacing="1" w:line="240" w:lineRule="auto"/>
-        <w:rPr>
-          <w:rFonts w:eastAsia="Times New Roman" w:cstheme="minorHAnsi"/>
-          <w:sz w:val="24"/>
-          <w:szCs w:val="24"/>
-        </w:rPr>
-      </w:pPr>
-      <w:r>
-        <w:rPr>
-          <w:rFonts w:eastAsia="Times New Roman" w:cstheme="minorHAnsi"/>
-          <w:sz w:val="24"/>
-          <w:szCs w:val="24"/>
-        </w:rPr>
-        <w:t>Displays the ordered items, total price, and estimated delivery time.</w:t>
-      </w:r>
-    </w:p>
-    <w:p>
-      <w:pPr>
-        <w:numPr>
-          <w:ilvl w:val="0"/>
-          <w:numId w:val="8"/>
-        </w:numPr>
-        <w:spacing w:before="100" w:beforeAutospacing="1" w:after="100" w:afterAutospacing="1" w:line="240" w:lineRule="auto"/>
-        <w:rPr>
-          <w:rFonts w:eastAsia="Times New Roman" w:cstheme="minorHAnsi"/>
-          <w:sz w:val="24"/>
-          <w:szCs w:val="24"/>
-        </w:rPr>
-      </w:pPr>
-      <w:r>
-        <w:rPr>
-          <w:rFonts w:eastAsia="Times New Roman" w:cstheme="minorHAnsi"/>
-          <w:b/>
-          <w:bCs/>
-          <w:sz w:val="24"/>
-          <w:szCs w:val="24"/>
-        </w:rPr>
-        <w:t>Exception Handling:</w:t>
-      </w:r>
-    </w:p>
-    <w:p>
-      <w:pPr>
-        <w:pStyle w:val="ListParagraph"/>
-        <w:numPr>
-          <w:ilvl w:val="1"/>
-          <w:numId w:val="8"/>
-        </w:numPr>
-        <w:spacing w:before="100" w:beforeAutospacing="1" w:after="100" w:afterAutospacing="1" w:line="240" w:lineRule="auto"/>
-        <w:rPr>
-          <w:rFonts w:eastAsia="Times New Roman" w:cstheme="minorHAnsi"/>
-          <w:sz w:val="24"/>
-          <w:szCs w:val="24"/>
-        </w:rPr>
-      </w:pPr>
-      <w:r>
-        <w:rPr>
-          <w:rFonts w:eastAsia="Times New Roman" w:cstheme="minorHAnsi"/>
-          <w:sz w:val="24"/>
-          <w:szCs w:val="24"/>
-        </w:rPr>
-        <w:t>Ensures the program runs smoothly by handling invalid inputs and file errors.</w:t>
-      </w:r>
-    </w:p>
-    <w:p>
-      <w:pPr>
-        <w:pStyle w:val="Heading2"/>
-        <w:rPr>
-          <w:rFonts w:ascii="Times New Roman" w:hAnsi="Times New Roman" w:cs="Times New Roman"/>
-          <w:b/>
-          <w:bCs/>
-          <w:color w:val="000000" w:themeColor="text1"/>
-          <w:sz w:val="44"/>
-          <w:szCs w:val="44"/>
-        </w:rPr>
-      </w:pPr>
-      <w:r>
-        <w:rPr>
-          <w:rFonts w:ascii="Times New Roman" w:hAnsi="Times New Roman" w:cs="Times New Roman"/>
-          <w:b/>
-          <w:bCs/>
-          <w:color w:val="000000" w:themeColor="text1"/>
-          <w:sz w:val="44"/>
-          <w:szCs w:val="44"/>
-        </w:rPr>
-        <w:t xml:space="preserve">System </w:t>
-      </w:r>
-      <w:r>
-        <w:rPr>
-          <w:rFonts w:ascii="Times New Roman" w:hAnsi="Times New Roman" w:cs="Times New Roman"/>
-          <w:b/>
-          <w:bCs/>
-          <w:color w:val="000000" w:themeColor="text1"/>
-          <w:sz w:val="44"/>
-          <w:szCs w:val="44"/>
+          <w:sz w:val="40"/>
+          <w:szCs w:val="40"/>
         </w:rPr>
         <w:t>Requirements</w:t>
-      </w:r>
-      <w:r>
-        <w:rPr>
-          <w:rFonts w:ascii="Times New Roman" w:hAnsi="Times New Roman" w:cs="Times New Roman"/>
-          <w:b/>
-          <w:bCs/>
-          <w:color w:val="000000" w:themeColor="text1"/>
-          <w:sz w:val="44"/>
-          <w:szCs w:val="44"/>
-        </w:rPr>
-        <w:t>:</w:t>
       </w:r>
     </w:p>
     <w:p>
@@ -1337,10 +1314,22 @@
           <w:i w:val="0"/>
           <w:iCs w:val="0"/>
           <w:color w:val="000000" w:themeColor="text1"/>
+          <w:sz w:val="36"/>
+          <w:szCs w:val="36"/>
+        </w:rPr>
+        <w:t>Structure</w:t>
+      </w:r>
+      <w:r>
+        <w:rPr>
+          <w:rStyle w:val="Strong"/>
+          <w:rFonts w:ascii="Times New Roman" w:hAnsi="Times New Roman" w:cs="Times New Roman"/>
+          <w:i w:val="0"/>
+          <w:iCs w:val="0"/>
+          <w:color w:val="000000" w:themeColor="text1"/>
           <w:sz w:val="40"/>
           <w:szCs w:val="40"/>
         </w:rPr>
-        <w:t>Structures</w:t>
+        <w:t>s</w:t>
       </w:r>
     </w:p>
     <w:p>
@@ -3002,422 +2991,6 @@
     </w:p>
     <w:p>
       <w:pPr>
-        <w:pStyle w:val="Heading3"/>
-        <w:rPr>
-          <w:rFonts w:ascii="Times New Roman" w:hAnsi="Times New Roman" w:cs="Times New Roman"/>
-          <w:b/>
-          <w:bCs/>
-          <w:color w:val="000000" w:themeColor="text1"/>
-          <w:sz w:val="40"/>
-          <w:szCs w:val="40"/>
-        </w:rPr>
-      </w:pPr>
-      <w:r>
-        <w:rPr>
-          <w:rFonts w:ascii="Times New Roman" w:hAnsi="Times New Roman" w:cs="Times New Roman"/>
-          <w:b/>
-          <w:bCs/>
-          <w:color w:val="000000" w:themeColor="text1"/>
-          <w:sz w:val="40"/>
-          <w:szCs w:val="40"/>
-        </w:rPr>
-        <w:t>File Handling</w:t>
-      </w:r>
-    </w:p>
-    <w:p>
-      <w:pPr>
-        <w:pStyle w:val="NormalWeb"/>
-        <w:rPr>
-          <w:rFonts w:asciiTheme="minorHAnsi" w:hAnsiTheme="minorHAnsi" w:cstheme="minorHAnsi"/>
-        </w:rPr>
-      </w:pPr>
-      <w:r>
-        <w:rPr>
-          <w:rFonts w:asciiTheme="minorHAnsi" w:hAnsiTheme="minorHAnsi" w:cstheme="minorHAnsi"/>
-        </w:rPr>
-        <w:t>This program uses file handling to save and retrieve data from text files for persistent storage. File handling operations include:</w:t>
-      </w:r>
-    </w:p>
-    <w:p>
-      <w:pPr>
-        <w:numPr>
-          <w:ilvl w:val="0"/>
-          <w:numId w:val="23"/>
-        </w:numPr>
-        <w:spacing w:before="100" w:beforeAutospacing="1" w:after="100" w:afterAutospacing="1" w:line="240" w:lineRule="auto"/>
-        <w:rPr>
-          <w:rFonts w:cstheme="minorHAnsi"/>
-          <w:sz w:val="24"/>
-          <w:szCs w:val="24"/>
-        </w:rPr>
-      </w:pPr>
-      <w:r>
-        <w:rPr>
-          <w:rStyle w:val="Strong"/>
-          <w:rFonts w:cstheme="minorHAnsi"/>
-          <w:sz w:val="24"/>
-          <w:szCs w:val="24"/>
-        </w:rPr>
-        <w:t>Saving Orders:</w:t>
-      </w:r>
-      <w:r>
-        <w:rPr>
-          <w:rFonts w:cstheme="minorHAnsi"/>
-          <w:sz w:val="24"/>
-          <w:szCs w:val="24"/>
-        </w:rPr>
-        <w:t xml:space="preserve"> The program writes order details (item name and price) to a file (</w:t>
-      </w:r>
-      <w:r>
-        <w:rPr>
-          <w:rStyle w:val="HTMLCode"/>
-          <w:rFonts w:asciiTheme="minorHAnsi" w:eastAsiaTheme="majorEastAsia" w:hAnsiTheme="minorHAnsi" w:cstheme="minorHAnsi"/>
-          <w:sz w:val="24"/>
-          <w:szCs w:val="24"/>
-        </w:rPr>
-        <w:t>orders.txt</w:t>
-      </w:r>
-      <w:r>
-        <w:rPr>
-          <w:rFonts w:cstheme="minorHAnsi"/>
-          <w:sz w:val="24"/>
-          <w:szCs w:val="24"/>
-        </w:rPr>
-        <w:t>) in append mode to ensure no data is overwritten.</w:t>
-      </w:r>
-    </w:p>
-    <w:p>
-      <w:pPr>
-        <w:numPr>
-          <w:ilvl w:val="0"/>
-          <w:numId w:val="23"/>
-        </w:numPr>
-        <w:spacing w:before="100" w:beforeAutospacing="1" w:after="100" w:afterAutospacing="1" w:line="240" w:lineRule="auto"/>
-        <w:rPr>
-          <w:rFonts w:cstheme="minorHAnsi"/>
-          <w:sz w:val="24"/>
-          <w:szCs w:val="24"/>
-        </w:rPr>
-      </w:pPr>
-      <w:r>
-        <w:rPr>
-          <w:rStyle w:val="Strong"/>
-          <w:rFonts w:cstheme="minorHAnsi"/>
-          <w:sz w:val="24"/>
-          <w:szCs w:val="24"/>
-        </w:rPr>
-        <w:t>Saving Customer Information:</w:t>
-      </w:r>
-      <w:r>
-        <w:rPr>
-          <w:rFonts w:cstheme="minorHAnsi"/>
-          <w:sz w:val="24"/>
-          <w:szCs w:val="24"/>
-        </w:rPr>
-        <w:t xml:space="preserve"> After the user places an order, their personal details (name, email, phone number, and address) are appended to the same file.</w:t>
-      </w:r>
-    </w:p>
-    <w:p>
-      <w:pPr>
-        <w:numPr>
-          <w:ilvl w:val="0"/>
-          <w:numId w:val="23"/>
-        </w:numPr>
-        <w:spacing w:before="100" w:beforeAutospacing="1" w:after="100" w:afterAutospacing="1" w:line="240" w:lineRule="auto"/>
-        <w:rPr>
-          <w:rFonts w:cstheme="minorHAnsi"/>
-          <w:sz w:val="24"/>
-          <w:szCs w:val="24"/>
-        </w:rPr>
-      </w:pPr>
-      <w:r>
-        <w:rPr>
-          <w:rStyle w:val="Strong"/>
-          <w:rFonts w:cstheme="minorHAnsi"/>
-          <w:sz w:val="24"/>
-          <w:szCs w:val="24"/>
-        </w:rPr>
-        <w:t>Loading Riddles:</w:t>
-      </w:r>
-      <w:r>
-        <w:rPr>
-          <w:rFonts w:cstheme="minorHAnsi"/>
-          <w:sz w:val="24"/>
-          <w:szCs w:val="24"/>
-        </w:rPr>
-        <w:t xml:space="preserve"> Riddles and answers are read from a </w:t>
-      </w:r>
-      <w:r>
-        <w:rPr>
-          <w:rStyle w:val="HTMLCode"/>
-          <w:rFonts w:asciiTheme="minorHAnsi" w:eastAsiaTheme="majorEastAsia" w:hAnsiTheme="minorHAnsi" w:cstheme="minorHAnsi"/>
-          <w:sz w:val="24"/>
-          <w:szCs w:val="24"/>
-        </w:rPr>
-        <w:t>riddles.txt</w:t>
-      </w:r>
-      <w:r>
-        <w:rPr>
-          <w:rFonts w:cstheme="minorHAnsi"/>
-          <w:sz w:val="24"/>
-          <w:szCs w:val="24"/>
-        </w:rPr>
-        <w:t xml:space="preserve"> file, where each riddle-answer pair is separated by a delimiter (</w:t>
-      </w:r>
-      <w:r>
-        <w:rPr>
-          <w:rStyle w:val="HTMLCode"/>
-          <w:rFonts w:asciiTheme="minorHAnsi" w:eastAsiaTheme="majorEastAsia" w:hAnsiTheme="minorHAnsi" w:cstheme="minorHAnsi"/>
-          <w:sz w:val="24"/>
-          <w:szCs w:val="24"/>
-        </w:rPr>
-        <w:t>|</w:t>
-      </w:r>
-      <w:r>
-        <w:rPr>
-          <w:rFonts w:cstheme="minorHAnsi"/>
-          <w:sz w:val="24"/>
-          <w:szCs w:val="24"/>
-        </w:rPr>
-        <w:t>).</w:t>
-      </w:r>
-    </w:p>
-    <w:p>
-      <w:pPr>
-        <w:numPr>
-          <w:ilvl w:val="0"/>
-          <w:numId w:val="23"/>
-        </w:numPr>
-        <w:spacing w:before="100" w:beforeAutospacing="1" w:after="100" w:afterAutospacing="1" w:line="240" w:lineRule="auto"/>
-        <w:rPr>
-          <w:rFonts w:cstheme="minorHAnsi"/>
-          <w:sz w:val="24"/>
-          <w:szCs w:val="24"/>
-        </w:rPr>
-      </w:pPr>
-      <w:r>
-        <w:rPr>
-          <w:rStyle w:val="Strong"/>
-          <w:rFonts w:cstheme="minorHAnsi"/>
-          <w:sz w:val="24"/>
-          <w:szCs w:val="24"/>
-        </w:rPr>
-        <w:t>Loading Teachers' Hints and Answers:</w:t>
-      </w:r>
-      <w:r>
-        <w:rPr>
-          <w:rFonts w:cstheme="minorHAnsi"/>
-          <w:sz w:val="24"/>
-          <w:szCs w:val="24"/>
-        </w:rPr>
-        <w:t xml:space="preserve"> Hints and answers for the "Guess the Teacher" game are stored in another file (</w:t>
-      </w:r>
-      <w:r>
-        <w:rPr>
-          <w:rStyle w:val="HTMLCode"/>
-          <w:rFonts w:asciiTheme="minorHAnsi" w:eastAsiaTheme="majorEastAsia" w:hAnsiTheme="minorHAnsi" w:cstheme="minorHAnsi"/>
-          <w:sz w:val="24"/>
-          <w:szCs w:val="24"/>
-        </w:rPr>
-        <w:t>teachers.txt</w:t>
-      </w:r>
-      <w:r>
-        <w:rPr>
-          <w:rFonts w:cstheme="minorHAnsi"/>
-          <w:sz w:val="24"/>
-          <w:szCs w:val="24"/>
-        </w:rPr>
-        <w:t>) and loaded into arrays.</w:t>
-      </w:r>
-    </w:p>
-    <w:p>
-      <w:pPr>
-        <w:pStyle w:val="Heading3"/>
-        <w:rPr>
-          <w:rFonts w:ascii="Times New Roman" w:hAnsi="Times New Roman" w:cs="Times New Roman"/>
-          <w:b/>
-          <w:bCs/>
-          <w:color w:val="000000" w:themeColor="text1"/>
-          <w:sz w:val="40"/>
-          <w:szCs w:val="40"/>
-        </w:rPr>
-      </w:pPr>
-      <w:r>
-        <w:rPr>
-          <w:rFonts w:ascii="Times New Roman" w:hAnsi="Times New Roman" w:cs="Times New Roman"/>
-          <w:b/>
-          <w:bCs/>
-          <w:color w:val="000000" w:themeColor="text1"/>
-          <w:sz w:val="40"/>
-          <w:szCs w:val="40"/>
-        </w:rPr>
-        <w:t>Exception Handling</w:t>
-      </w:r>
-    </w:p>
-    <w:p>
-      <w:pPr>
-        <w:pStyle w:val="NormalWeb"/>
-        <w:rPr>
-          <w:rFonts w:asciiTheme="minorHAnsi" w:hAnsiTheme="minorHAnsi" w:cstheme="minorHAnsi"/>
-        </w:rPr>
-      </w:pPr>
-      <w:r>
-        <w:rPr>
-          <w:rFonts w:asciiTheme="minorHAnsi" w:hAnsiTheme="minorHAnsi" w:cstheme="minorHAnsi"/>
-        </w:rPr>
-        <w:t>The program ensures robust error handling by using exception handling techniques:</w:t>
-      </w:r>
-    </w:p>
-    <w:p>
-      <w:pPr>
-        <w:numPr>
-          <w:ilvl w:val="0"/>
-          <w:numId w:val="24"/>
-        </w:numPr>
-        <w:spacing w:before="100" w:beforeAutospacing="1" w:after="100" w:afterAutospacing="1" w:line="240" w:lineRule="auto"/>
-        <w:rPr>
-          <w:rFonts w:cstheme="minorHAnsi"/>
-          <w:sz w:val="24"/>
-          <w:szCs w:val="24"/>
-        </w:rPr>
-      </w:pPr>
-      <w:r>
-        <w:rPr>
-          <w:rStyle w:val="Strong"/>
-          <w:rFonts w:cstheme="minorHAnsi"/>
-          <w:b w:val="0"/>
-          <w:bCs w:val="0"/>
-          <w:sz w:val="24"/>
-          <w:szCs w:val="24"/>
-        </w:rPr>
-        <w:t>Input Validation:</w:t>
-      </w:r>
-      <w:r>
-        <w:rPr>
-          <w:rFonts w:cstheme="minorHAnsi"/>
-          <w:sz w:val="24"/>
-          <w:szCs w:val="24"/>
-        </w:rPr>
-        <w:t xml:space="preserve"> User input is validated to ensure correct data types and valid ranges. If the input is invalid, the program uses </w:t>
-      </w:r>
-      <w:proofErr w:type="spellStart"/>
-      <w:proofErr w:type="gramStart"/>
-      <w:r>
-        <w:rPr>
-          <w:rStyle w:val="HTMLCode"/>
-          <w:rFonts w:asciiTheme="minorHAnsi" w:eastAsiaTheme="majorEastAsia" w:hAnsiTheme="minorHAnsi" w:cstheme="minorHAnsi"/>
-          <w:sz w:val="24"/>
-          <w:szCs w:val="24"/>
-        </w:rPr>
-        <w:t>cin.fail</w:t>
-      </w:r>
-      <w:proofErr w:type="spellEnd"/>
-      <w:proofErr w:type="gramEnd"/>
-      <w:r>
-        <w:rPr>
-          <w:rStyle w:val="HTMLCode"/>
-          <w:rFonts w:asciiTheme="minorHAnsi" w:eastAsiaTheme="majorEastAsia" w:hAnsiTheme="minorHAnsi" w:cstheme="minorHAnsi"/>
-          <w:sz w:val="24"/>
-          <w:szCs w:val="24"/>
-        </w:rPr>
-        <w:t>()</w:t>
-      </w:r>
-      <w:r>
-        <w:rPr>
-          <w:rFonts w:cstheme="minorHAnsi"/>
-          <w:sz w:val="24"/>
-          <w:szCs w:val="24"/>
-        </w:rPr>
-        <w:t xml:space="preserve"> to detect errors and throws </w:t>
-      </w:r>
-      <w:proofErr w:type="spellStart"/>
-      <w:r>
-        <w:rPr>
-          <w:rStyle w:val="HTMLCode"/>
-          <w:rFonts w:asciiTheme="minorHAnsi" w:eastAsiaTheme="majorEastAsia" w:hAnsiTheme="minorHAnsi" w:cstheme="minorHAnsi"/>
-          <w:sz w:val="24"/>
-          <w:szCs w:val="24"/>
-        </w:rPr>
-        <w:t>invalid_argument</w:t>
-      </w:r>
-      <w:proofErr w:type="spellEnd"/>
-      <w:r>
-        <w:rPr>
-          <w:rFonts w:cstheme="minorHAnsi"/>
-          <w:sz w:val="24"/>
-          <w:szCs w:val="24"/>
-        </w:rPr>
-        <w:t xml:space="preserve"> exceptions, which are caught and handled gracefully.</w:t>
-      </w:r>
-    </w:p>
-    <w:p>
-      <w:pPr>
-        <w:numPr>
-          <w:ilvl w:val="0"/>
-          <w:numId w:val="24"/>
-        </w:numPr>
-        <w:spacing w:before="100" w:beforeAutospacing="1" w:after="100" w:afterAutospacing="1" w:line="240" w:lineRule="auto"/>
-        <w:rPr>
-          <w:rFonts w:cstheme="minorHAnsi"/>
-          <w:sz w:val="24"/>
-          <w:szCs w:val="24"/>
-        </w:rPr>
-      </w:pPr>
-      <w:r>
-        <w:rPr>
-          <w:rStyle w:val="Strong"/>
-          <w:rFonts w:cstheme="minorHAnsi"/>
-          <w:b w:val="0"/>
-          <w:bCs w:val="0"/>
-          <w:sz w:val="24"/>
-          <w:szCs w:val="24"/>
-        </w:rPr>
-        <w:t>File Handling Errors:</w:t>
-      </w:r>
-      <w:r>
-        <w:rPr>
-          <w:rFonts w:cstheme="minorHAnsi"/>
-          <w:sz w:val="24"/>
-          <w:szCs w:val="24"/>
-        </w:rPr>
-        <w:t xml:space="preserve"> Errors in opening files (e.g., missing or inaccessible files) are handled by checking if the file stream is valid. If a file cannot be opened, an error message is displayed, and the program avoids crashes.</w:t>
-      </w:r>
-    </w:p>
-    <w:p>
-      <w:pPr>
-        <w:numPr>
-          <w:ilvl w:val="0"/>
-          <w:numId w:val="24"/>
-        </w:numPr>
-        <w:spacing w:before="100" w:beforeAutospacing="1" w:after="100" w:afterAutospacing="1" w:line="240" w:lineRule="auto"/>
-        <w:rPr>
-          <w:rFonts w:cstheme="minorHAnsi"/>
-          <w:sz w:val="24"/>
-          <w:szCs w:val="24"/>
-        </w:rPr>
-      </w:pPr>
-      <w:r>
-        <w:rPr>
-          <w:rStyle w:val="Strong"/>
-          <w:rFonts w:cstheme="minorHAnsi"/>
-          <w:b w:val="0"/>
-          <w:bCs w:val="0"/>
-          <w:sz w:val="24"/>
-          <w:szCs w:val="24"/>
-        </w:rPr>
-        <w:t>Try-Catch Blocks:</w:t>
-      </w:r>
-      <w:r>
-        <w:rPr>
-          <w:rFonts w:cstheme="minorHAnsi"/>
-          <w:sz w:val="24"/>
-          <w:szCs w:val="24"/>
-        </w:rPr>
-        <w:t xml:space="preserve"> Exceptions are explicitly thrown when invalid input is encountered, and corresponding error messages guide the user to correct their input.</w:t>
-      </w:r>
-    </w:p>
-    <w:p>
-      <w:pPr>
         <w:pStyle w:val="Heading1"/>
         <w:rPr>
           <w:rFonts w:ascii="Times New Roman" w:hAnsi="Times New Roman" w:cs="Times New Roman"/>
@@ -3555,7 +3128,256 @@
       </w:r>
     </w:p>
     <w:p/>
-    <w:p/>
+    <w:p>
+      <w:pPr>
+        <w:rPr>
+          <w:rFonts w:ascii="Times New Roman" w:hAnsi="Times New Roman" w:cs="Times New Roman"/>
+          <w:b/>
+          <w:bCs/>
+          <w:color w:val="000000" w:themeColor="text1"/>
+          <w:sz w:val="40"/>
+          <w:szCs w:val="40"/>
+          <w:shd w:val="clear" w:color="auto" w:fill="FFFFFF"/>
+        </w:rPr>
+      </w:pPr>
+      <w:r>
+        <w:rPr>
+          <w:rFonts w:ascii="Times New Roman" w:hAnsi="Times New Roman" w:cs="Times New Roman"/>
+          <w:b/>
+          <w:bCs/>
+          <w:color w:val="000000" w:themeColor="text1"/>
+          <w:sz w:val="40"/>
+          <w:szCs w:val="40"/>
+          <w:shd w:val="clear" w:color="auto" w:fill="FFFFFF"/>
+        </w:rPr>
+        <w:t>Result</w:t>
+      </w:r>
+    </w:p>
+    <w:p>
+      <w:pPr>
+        <w:rPr>
+          <w:rFonts w:cstheme="minorHAnsi"/>
+          <w:color w:val="000000" w:themeColor="text1"/>
+          <w:sz w:val="24"/>
+          <w:szCs w:val="24"/>
+          <w:shd w:val="clear" w:color="auto" w:fill="FFFFFF"/>
+        </w:rPr>
+      </w:pPr>
+      <w:r>
+        <w:rPr>
+          <w:rFonts w:cstheme="minorHAnsi"/>
+          <w:color w:val="000000" w:themeColor="text1"/>
+          <w:sz w:val="24"/>
+          <w:szCs w:val="24"/>
+          <w:shd w:val="clear" w:color="auto" w:fill="FFFFFF"/>
+        </w:rPr>
+        <w:t xml:space="preserve">The BAM Cafe Ordering System successfully achieves the following: </w:t>
+      </w:r>
+    </w:p>
+    <w:p>
+      <w:pPr>
+        <w:rPr>
+          <w:rFonts w:cstheme="minorHAnsi"/>
+          <w:color w:val="000000" w:themeColor="text1"/>
+          <w:sz w:val="24"/>
+          <w:szCs w:val="24"/>
+          <w:shd w:val="clear" w:color="auto" w:fill="FFFFFF"/>
+        </w:rPr>
+      </w:pPr>
+      <w:r>
+        <w:rPr>
+          <w:rFonts w:cstheme="minorHAnsi"/>
+          <w:b/>
+          <w:bCs/>
+          <w:color w:val="000000" w:themeColor="text1"/>
+          <w:sz w:val="24"/>
+          <w:szCs w:val="24"/>
+          <w:shd w:val="clear" w:color="auto" w:fill="FFFFFF"/>
+        </w:rPr>
+        <w:t>User Engagement</w:t>
+      </w:r>
+      <w:r>
+        <w:rPr>
+          <w:rFonts w:cstheme="minorHAnsi"/>
+          <w:color w:val="000000" w:themeColor="text1"/>
+          <w:sz w:val="24"/>
+          <w:szCs w:val="24"/>
+          <w:shd w:val="clear" w:color="auto" w:fill="FFFFFF"/>
+        </w:rPr>
+        <w:t xml:space="preserve">: It allows users to easily browse a menu, place orders, and engage in interactive games, creating an enjoyable experience. </w:t>
+      </w:r>
+    </w:p>
+    <w:p>
+      <w:pPr>
+        <w:rPr>
+          <w:rFonts w:cstheme="minorHAnsi"/>
+          <w:color w:val="000000" w:themeColor="text1"/>
+          <w:sz w:val="24"/>
+          <w:szCs w:val="24"/>
+          <w:shd w:val="clear" w:color="auto" w:fill="FFFFFF"/>
+        </w:rPr>
+      </w:pPr>
+      <w:r>
+        <w:rPr>
+          <w:rFonts w:cstheme="minorHAnsi"/>
+          <w:b/>
+          <w:bCs/>
+          <w:color w:val="000000" w:themeColor="text1"/>
+          <w:sz w:val="24"/>
+          <w:szCs w:val="24"/>
+          <w:shd w:val="clear" w:color="auto" w:fill="FFFFFF"/>
+        </w:rPr>
+        <w:t>Data Management</w:t>
+      </w:r>
+      <w:r>
+        <w:rPr>
+          <w:rFonts w:cstheme="minorHAnsi"/>
+          <w:color w:val="000000" w:themeColor="text1"/>
+          <w:sz w:val="24"/>
+          <w:szCs w:val="24"/>
+          <w:shd w:val="clear" w:color="auto" w:fill="FFFFFF"/>
+        </w:rPr>
+        <w:t xml:space="preserve">: The program effectively collects user information and saves orders to a file, ensuring that data is organized and retrievable for future reference. </w:t>
+      </w:r>
+    </w:p>
+    <w:p>
+      <w:pPr>
+        <w:rPr>
+          <w:rFonts w:cstheme="minorHAnsi"/>
+          <w:color w:val="000000" w:themeColor="text1"/>
+          <w:sz w:val="24"/>
+          <w:szCs w:val="24"/>
+          <w:shd w:val="clear" w:color="auto" w:fill="FFFFFF"/>
+        </w:rPr>
+      </w:pPr>
+      <w:r>
+        <w:rPr>
+          <w:rFonts w:cstheme="minorHAnsi"/>
+          <w:b/>
+          <w:bCs/>
+          <w:color w:val="000000" w:themeColor="text1"/>
+          <w:sz w:val="24"/>
+          <w:szCs w:val="24"/>
+          <w:shd w:val="clear" w:color="auto" w:fill="FFFFFF"/>
+        </w:rPr>
+        <w:t>Educational Value:</w:t>
+      </w:r>
+      <w:r>
+        <w:rPr>
+          <w:rFonts w:cstheme="minorHAnsi"/>
+          <w:color w:val="000000" w:themeColor="text1"/>
+          <w:sz w:val="24"/>
+          <w:szCs w:val="24"/>
+          <w:shd w:val="clear" w:color="auto" w:fill="FFFFFF"/>
+        </w:rPr>
+        <w:t xml:space="preserve"> By integrating programming fundamentals such as data structures, file handling, and input validation, the project serves as a practical learning tool for those new to programming. </w:t>
+      </w:r>
+    </w:p>
+    <w:p>
+      <w:pPr>
+        <w:rPr>
+          <w:rFonts w:ascii="Times New Roman" w:hAnsi="Times New Roman" w:cs="Times New Roman"/>
+          <w:b/>
+          <w:bCs/>
+          <w:color w:val="000000" w:themeColor="text1"/>
+          <w:sz w:val="40"/>
+          <w:szCs w:val="40"/>
+          <w:shd w:val="clear" w:color="auto" w:fill="FFFFFF"/>
+        </w:rPr>
+      </w:pPr>
+      <w:r>
+        <w:rPr>
+          <w:rFonts w:ascii="Times New Roman" w:hAnsi="Times New Roman" w:cs="Times New Roman"/>
+          <w:b/>
+          <w:bCs/>
+          <w:color w:val="000000" w:themeColor="text1"/>
+          <w:sz w:val="40"/>
+          <w:szCs w:val="40"/>
+          <w:shd w:val="clear" w:color="auto" w:fill="FFFFFF"/>
+        </w:rPr>
+        <w:t xml:space="preserve">Conclusion </w:t>
+      </w:r>
+    </w:p>
+    <w:p>
+      <w:pPr>
+        <w:rPr>
+          <w:rFonts w:cstheme="minorHAnsi"/>
+          <w:color w:val="000000" w:themeColor="text1"/>
+          <w:sz w:val="24"/>
+          <w:szCs w:val="24"/>
+        </w:rPr>
+      </w:pPr>
+      <w:r>
+        <w:rPr>
+          <w:rFonts w:cstheme="minorHAnsi"/>
+          <w:color w:val="000000" w:themeColor="text1"/>
+          <w:sz w:val="24"/>
+          <w:szCs w:val="24"/>
+          <w:shd w:val="clear" w:color="auto" w:fill="FFFFFF"/>
+        </w:rPr>
+        <w:t xml:space="preserve">Working on the BAM Cafe Ordering System provided valuable insights into software development. </w:t>
+      </w:r>
+      <w:r>
+        <w:rPr>
+          <w:rFonts w:cstheme="minorHAnsi"/>
+          <w:color w:val="000000" w:themeColor="text1"/>
+          <w:sz w:val="24"/>
+          <w:szCs w:val="24"/>
+          <w:shd w:val="clear" w:color="auto" w:fill="FFFFFF"/>
+        </w:rPr>
+        <w:t>We</w:t>
+      </w:r>
+      <w:r>
+        <w:rPr>
+          <w:rFonts w:cstheme="minorHAnsi"/>
+          <w:color w:val="000000" w:themeColor="text1"/>
+          <w:sz w:val="24"/>
+          <w:szCs w:val="24"/>
+          <w:shd w:val="clear" w:color="auto" w:fill="FFFFFF"/>
+        </w:rPr>
+        <w:t xml:space="preserve"> learned how to effectively implement user input validation, manage data through file operations, and create a user-friendly interface. This project reinforced my understanding of core programming concepts while allowing </w:t>
+      </w:r>
+      <w:r>
+        <w:rPr>
+          <w:rFonts w:cstheme="minorHAnsi"/>
+          <w:color w:val="000000" w:themeColor="text1"/>
+          <w:sz w:val="24"/>
+          <w:szCs w:val="24"/>
+          <w:shd w:val="clear" w:color="auto" w:fill="FFFFFF"/>
+        </w:rPr>
+        <w:t>us</w:t>
+      </w:r>
+      <w:r>
+        <w:rPr>
+          <w:rFonts w:cstheme="minorHAnsi"/>
+          <w:color w:val="000000" w:themeColor="text1"/>
+          <w:sz w:val="24"/>
+          <w:szCs w:val="24"/>
+          <w:shd w:val="clear" w:color="auto" w:fill="FFFFFF"/>
+        </w:rPr>
+        <w:t xml:space="preserve"> to apply them in a real-world scenario. Overall, it was a rewarding experience that enhanced both </w:t>
+      </w:r>
+      <w:r>
+        <w:rPr>
+          <w:rFonts w:cstheme="minorHAnsi"/>
+          <w:color w:val="000000" w:themeColor="text1"/>
+          <w:sz w:val="24"/>
+          <w:szCs w:val="24"/>
+          <w:shd w:val="clear" w:color="auto" w:fill="FFFFFF"/>
+        </w:rPr>
+        <w:t>our</w:t>
+      </w:r>
+      <w:r>
+        <w:rPr>
+          <w:rFonts w:cstheme="minorHAnsi"/>
+          <w:color w:val="000000" w:themeColor="text1"/>
+          <w:sz w:val="24"/>
+          <w:szCs w:val="24"/>
+          <w:shd w:val="clear" w:color="auto" w:fill="FFFFFF"/>
+        </w:rPr>
+        <w:t xml:space="preserve"> technical skills and creativity in problem-solving.</w:t>
+      </w:r>
+    </w:p>
     <w:sectPr>
       <w:pgSz w:w="12240" w:h="15840"/>
       <w:pgMar w:top="1440" w:right="1440" w:bottom="1440" w:left="1440" w:header="720" w:footer="720" w:gutter="0"/>
@@ -5338,6 +5160,95 @@
     </w:lvl>
   </w:abstractNum>
   <w:abstractNum w:abstractNumId="15" w15:restartNumberingAfterBreak="0">
+    <w:nsid w:val="60085962"/>
+    <w:multiLevelType w:val="hybridMultilevel"/>
+    <w:tmpl w:val="C52001D4"/>
+    <w:lvl w:ilvl="0" w:tplc="4C9445BC">
+      <w:start w:val="1"/>
+      <w:numFmt w:val="decimal"/>
+      <w:lvlText w:val="%1."/>
+      <w:lvlJc w:val="left"/>
+      <w:pPr>
+        <w:ind w:left="3838" w:hanging="360"/>
+      </w:pPr>
+      <w:rPr>
+        <w:rFonts w:hint="default"/>
+      </w:rPr>
+    </w:lvl>
+    <w:lvl w:ilvl="1" w:tplc="04090019" w:tentative="1">
+      <w:start w:val="1"/>
+      <w:numFmt w:val="lowerLetter"/>
+      <w:lvlText w:val="%2."/>
+      <w:lvlJc w:val="left"/>
+      <w:pPr>
+        <w:ind w:left="4558" w:hanging="360"/>
+      </w:pPr>
+    </w:lvl>
+    <w:lvl w:ilvl="2" w:tplc="0409001B" w:tentative="1">
+      <w:start w:val="1"/>
+      <w:numFmt w:val="lowerRoman"/>
+      <w:lvlText w:val="%3."/>
+      <w:lvlJc w:val="right"/>
+      <w:pPr>
+        <w:ind w:left="5278" w:hanging="180"/>
+      </w:pPr>
+    </w:lvl>
+    <w:lvl w:ilvl="3" w:tplc="0409000F" w:tentative="1">
+      <w:start w:val="1"/>
+      <w:numFmt w:val="decimal"/>
+      <w:lvlText w:val="%4."/>
+      <w:lvlJc w:val="left"/>
+      <w:pPr>
+        <w:ind w:left="5998" w:hanging="360"/>
+      </w:pPr>
+    </w:lvl>
+    <w:lvl w:ilvl="4" w:tplc="04090019" w:tentative="1">
+      <w:start w:val="1"/>
+      <w:numFmt w:val="lowerLetter"/>
+      <w:lvlText w:val="%5."/>
+      <w:lvlJc w:val="left"/>
+      <w:pPr>
+        <w:ind w:left="6718" w:hanging="360"/>
+      </w:pPr>
+    </w:lvl>
+    <w:lvl w:ilvl="5" w:tplc="0409001B" w:tentative="1">
+      <w:start w:val="1"/>
+      <w:numFmt w:val="lowerRoman"/>
+      <w:lvlText w:val="%6."/>
+      <w:lvlJc w:val="right"/>
+      <w:pPr>
+        <w:ind w:left="7438" w:hanging="180"/>
+      </w:pPr>
+    </w:lvl>
+    <w:lvl w:ilvl="6" w:tplc="0409000F" w:tentative="1">
+      <w:start w:val="1"/>
+      <w:numFmt w:val="decimal"/>
+      <w:lvlText w:val="%7."/>
+      <w:lvlJc w:val="left"/>
+      <w:pPr>
+        <w:ind w:left="8158" w:hanging="360"/>
+      </w:pPr>
+    </w:lvl>
+    <w:lvl w:ilvl="7" w:tplc="04090019" w:tentative="1">
+      <w:start w:val="1"/>
+      <w:numFmt w:val="lowerLetter"/>
+      <w:lvlText w:val="%8."/>
+      <w:lvlJc w:val="left"/>
+      <w:pPr>
+        <w:ind w:left="8878" w:hanging="360"/>
+      </w:pPr>
+    </w:lvl>
+    <w:lvl w:ilvl="8" w:tplc="0409001B" w:tentative="1">
+      <w:start w:val="1"/>
+      <w:numFmt w:val="lowerRoman"/>
+      <w:lvlText w:val="%9."/>
+      <w:lvlJc w:val="right"/>
+      <w:pPr>
+        <w:ind w:left="9598" w:hanging="180"/>
+      </w:pPr>
+    </w:lvl>
+  </w:abstractNum>
+  <w:abstractNum w:abstractNumId="16" w15:restartNumberingAfterBreak="0">
     <w:nsid w:val="60BD0127"/>
     <w:multiLevelType w:val="multilevel"/>
     <w:tmpl w:val="8018BC38"/>
@@ -5486,7 +5397,7 @@
       </w:rPr>
     </w:lvl>
   </w:abstractNum>
-  <w:abstractNum w:abstractNumId="16" w15:restartNumberingAfterBreak="0">
+  <w:abstractNum w:abstractNumId="17" w15:restartNumberingAfterBreak="0">
     <w:nsid w:val="675751F2"/>
     <w:multiLevelType w:val="multilevel"/>
     <w:tmpl w:val="0F524268"/>
@@ -5599,7 +5510,7 @@
       </w:pPr>
     </w:lvl>
   </w:abstractNum>
-  <w:abstractNum w:abstractNumId="17" w15:restartNumberingAfterBreak="0">
+  <w:abstractNum w:abstractNumId="18" w15:restartNumberingAfterBreak="0">
     <w:nsid w:val="6B9500B2"/>
     <w:multiLevelType w:val="multilevel"/>
     <w:tmpl w:val="BA56FDEC"/>
@@ -5748,7 +5659,7 @@
       </w:rPr>
     </w:lvl>
   </w:abstractNum>
-  <w:abstractNum w:abstractNumId="18" w15:restartNumberingAfterBreak="0">
+  <w:abstractNum w:abstractNumId="19" w15:restartNumberingAfterBreak="0">
     <w:nsid w:val="718E29AA"/>
     <w:multiLevelType w:val="multilevel"/>
     <w:tmpl w:val="8018BC38"/>
@@ -5897,7 +5808,7 @@
       </w:rPr>
     </w:lvl>
   </w:abstractNum>
-  <w:abstractNum w:abstractNumId="19" w15:restartNumberingAfterBreak="0">
+  <w:abstractNum w:abstractNumId="20" w15:restartNumberingAfterBreak="0">
     <w:nsid w:val="72520732"/>
     <w:multiLevelType w:val="multilevel"/>
     <w:tmpl w:val="7330957E"/>
@@ -6046,7 +5957,7 @@
       </w:rPr>
     </w:lvl>
   </w:abstractNum>
-  <w:abstractNum w:abstractNumId="20" w15:restartNumberingAfterBreak="0">
+  <w:abstractNum w:abstractNumId="21" w15:restartNumberingAfterBreak="0">
     <w:nsid w:val="75313068"/>
     <w:multiLevelType w:val="multilevel"/>
     <w:tmpl w:val="A4FCE3EE"/>
@@ -6163,7 +6074,7 @@
       </w:pPr>
     </w:lvl>
   </w:abstractNum>
-  <w:abstractNum w:abstractNumId="21" w15:restartNumberingAfterBreak="0">
+  <w:abstractNum w:abstractNumId="22" w15:restartNumberingAfterBreak="0">
     <w:nsid w:val="788D09D1"/>
     <w:multiLevelType w:val="multilevel"/>
     <w:tmpl w:val="895E4BE0"/>
@@ -6312,7 +6223,7 @@
       </w:rPr>
     </w:lvl>
   </w:abstractNum>
-  <w:abstractNum w:abstractNumId="22" w15:restartNumberingAfterBreak="0">
+  <w:abstractNum w:abstractNumId="23" w15:restartNumberingAfterBreak="0">
     <w:nsid w:val="78E245F0"/>
     <w:multiLevelType w:val="multilevel"/>
     <w:tmpl w:val="BC4E7C46"/>
@@ -6425,7 +6336,7 @@
       </w:pPr>
     </w:lvl>
   </w:abstractNum>
-  <w:abstractNum w:abstractNumId="23" w15:restartNumberingAfterBreak="0">
+  <w:abstractNum w:abstractNumId="24" w15:restartNumberingAfterBreak="0">
     <w:nsid w:val="7F3E44C3"/>
     <w:multiLevelType w:val="hybridMultilevel"/>
     <w:tmpl w:val="511862CC"/>
@@ -6548,7 +6459,7 @@
     <w:abstractNumId w:val="1"/>
   </w:num>
   <w:num w:numId="4" w16cid:durableId="106122319">
-    <w:abstractNumId w:val="23"/>
+    <w:abstractNumId w:val="24"/>
   </w:num>
   <w:num w:numId="5" w16cid:durableId="1201286627">
     <w:abstractNumId w:val="6"/>
@@ -6563,22 +6474,22 @@
     <w:abstractNumId w:val="0"/>
   </w:num>
   <w:num w:numId="9" w16cid:durableId="959142260">
-    <w:abstractNumId w:val="20"/>
+    <w:abstractNumId w:val="21"/>
   </w:num>
   <w:num w:numId="10" w16cid:durableId="174153578">
-    <w:abstractNumId w:val="21"/>
+    <w:abstractNumId w:val="22"/>
   </w:num>
   <w:num w:numId="11" w16cid:durableId="30150087">
     <w:abstractNumId w:val="10"/>
   </w:num>
   <w:num w:numId="12" w16cid:durableId="420611181">
-    <w:abstractNumId w:val="15"/>
+    <w:abstractNumId w:val="16"/>
   </w:num>
   <w:num w:numId="13" w16cid:durableId="751856161">
     <w:abstractNumId w:val="11"/>
   </w:num>
   <w:num w:numId="14" w16cid:durableId="546986665">
-    <w:abstractNumId w:val="18"/>
+    <w:abstractNumId w:val="19"/>
   </w:num>
   <w:num w:numId="15" w16cid:durableId="899364034">
     <w:abstractNumId w:val="9"/>
@@ -6590,7 +6501,7 @@
     <w:abstractNumId w:val="5"/>
   </w:num>
   <w:num w:numId="18" w16cid:durableId="2050689400">
-    <w:abstractNumId w:val="19"/>
+    <w:abstractNumId w:val="20"/>
   </w:num>
   <w:num w:numId="19" w16cid:durableId="1482305645">
     <w:abstractNumId w:val="3"/>
@@ -6599,16 +6510,19 @@
     <w:abstractNumId w:val="4"/>
   </w:num>
   <w:num w:numId="21" w16cid:durableId="1450736678">
-    <w:abstractNumId w:val="17"/>
+    <w:abstractNumId w:val="18"/>
   </w:num>
   <w:num w:numId="22" w16cid:durableId="1905724169">
     <w:abstractNumId w:val="13"/>
   </w:num>
   <w:num w:numId="23" w16cid:durableId="379214094">
-    <w:abstractNumId w:val="22"/>
+    <w:abstractNumId w:val="23"/>
   </w:num>
   <w:num w:numId="24" w16cid:durableId="726606633">
-    <w:abstractNumId w:val="16"/>
+    <w:abstractNumId w:val="17"/>
+  </w:num>
+  <w:num w:numId="25" w16cid:durableId="482040858">
+    <w:abstractNumId w:val="15"/>
   </w:num>
 </w:numbering>
 </file>
@@ -6736,6 +6650,7 @@
     <w:lsdException w:name="HTML Sample" w:semiHidden="1" w:unhideWhenUsed="1"/>
     <w:lsdException w:name="HTML Typewriter" w:semiHidden="1" w:unhideWhenUsed="1"/>
     <w:lsdException w:name="HTML Variable" w:semiHidden="1" w:unhideWhenUsed="1"/>
+    <w:lsdException w:name="Normal Table" w:semiHidden="1" w:unhideWhenUsed="1"/>
     <w:lsdException w:name="annotation subject" w:semiHidden="1" w:unhideWhenUsed="1"/>
     <w:lsdException w:name="No List" w:semiHidden="1" w:unhideWhenUsed="1"/>
     <w:lsdException w:name="Outline List 1" w:semiHidden="1" w:unhideWhenUsed="1"/>
@@ -6778,8 +6693,11 @@
     <w:lsdException w:name="Table Contemporary" w:semiHidden="1" w:unhideWhenUsed="1"/>
     <w:lsdException w:name="Table Elegant" w:semiHidden="1" w:unhideWhenUsed="1"/>
     <w:lsdException w:name="Table Professional" w:semiHidden="1" w:unhideWhenUsed="1"/>
+    <w:lsdException w:name="Table Subtle 1" w:semiHidden="1" w:unhideWhenUsed="1"/>
     <w:lsdException w:name="Table Subtle 2" w:semiHidden="1" w:unhideWhenUsed="1"/>
     <w:lsdException w:name="Table Web 1" w:semiHidden="1" w:unhideWhenUsed="1"/>
+    <w:lsdException w:name="Table Web 2" w:semiHidden="1" w:unhideWhenUsed="1"/>
+    <w:lsdException w:name="Table Web 3" w:semiHidden="1" w:unhideWhenUsed="1"/>
     <w:lsdException w:name="Balloon Text" w:semiHidden="1" w:unhideWhenUsed="1"/>
     <w:lsdException w:name="Table Grid" w:uiPriority="39"/>
     <w:lsdException w:name="Table Theme" w:semiHidden="1" w:unhideWhenUsed="1"/>

</xml_diff>